<commit_message>
LAP22G31-273 #comment Analysis Complexity
</commit_message>
<xml_diff>
--- a/docs/Sprint4/Relatório.docx
+++ b/docs/Sprint4/Relatório.docx
@@ -208,7 +208,7 @@
           <w:r>
             <w:fldChar w:fldCharType="separate"/>
           </w:r>
-          <w:hyperlink w:anchor="_Toc93474256" w:history="1">
+          <w:hyperlink w:anchor="_Toc93568977" w:history="1">
             <w:r>
               <w:rPr>
                 <w:rStyle w:val="Hiperligao"/>
@@ -235,7 +235,7 @@
                 <w:noProof/>
                 <w:webHidden/>
               </w:rPr>
-              <w:instrText xml:space="preserve"> PAGEREF _Toc93474256 \h </w:instrText>
+              <w:instrText xml:space="preserve"> PAGEREF _Toc93568977 \h </w:instrText>
             </w:r>
             <w:r>
               <w:rPr>
@@ -279,7 +279,7 @@
               <w:lang w:val="en-US"/>
             </w:rPr>
           </w:pPr>
-          <w:hyperlink w:anchor="_Toc93474257" w:history="1">
+          <w:hyperlink w:anchor="_Toc93568978" w:history="1">
             <w:r>
               <w:rPr>
                 <w:rStyle w:val="Hiperligao"/>
@@ -306,7 +306,7 @@
                 <w:noProof/>
                 <w:webHidden/>
               </w:rPr>
-              <w:instrText xml:space="preserve"> PAGEREF _Toc93474257 \h </w:instrText>
+              <w:instrText xml:space="preserve"> PAGEREF _Toc93568978 \h </w:instrText>
             </w:r>
             <w:r>
               <w:rPr>
@@ -350,7 +350,7 @@
               <w:lang w:val="en-US"/>
             </w:rPr>
           </w:pPr>
-          <w:hyperlink w:anchor="_Toc93474258" w:history="1">
+          <w:hyperlink w:anchor="_Toc93568979" w:history="1">
             <w:r>
               <w:rPr>
                 <w:rStyle w:val="Hiperligao"/>
@@ -377,7 +377,7 @@
                 <w:noProof/>
                 <w:webHidden/>
               </w:rPr>
-              <w:instrText xml:space="preserve"> PAGEREF _Toc93474258 \h </w:instrText>
+              <w:instrText xml:space="preserve"> PAGEREF _Toc93568979 \h </w:instrText>
             </w:r>
             <w:r>
               <w:rPr>
@@ -421,7 +421,7 @@
               <w:lang w:val="en-US"/>
             </w:rPr>
           </w:pPr>
-          <w:hyperlink w:anchor="_Toc93474259" w:history="1">
+          <w:hyperlink w:anchor="_Toc93568980" w:history="1">
             <w:r>
               <w:rPr>
                 <w:rStyle w:val="Hiperligao"/>
@@ -448,7 +448,7 @@
                 <w:noProof/>
                 <w:webHidden/>
               </w:rPr>
-              <w:instrText xml:space="preserve"> PAGEREF _Toc93474259 \h </w:instrText>
+              <w:instrText xml:space="preserve"> PAGEREF _Toc93568980 \h </w:instrText>
             </w:r>
             <w:r>
               <w:rPr>
@@ -492,7 +492,7 @@
               <w:lang w:val="en-US"/>
             </w:rPr>
           </w:pPr>
-          <w:hyperlink w:anchor="_Toc93474260" w:history="1">
+          <w:hyperlink w:anchor="_Toc93568981" w:history="1">
             <w:r>
               <w:rPr>
                 <w:rStyle w:val="Hiperligao"/>
@@ -519,7 +519,7 @@
                 <w:noProof/>
                 <w:webHidden/>
               </w:rPr>
-              <w:instrText xml:space="preserve"> PAGEREF _Toc93474260 \h </w:instrText>
+              <w:instrText xml:space="preserve"> PAGEREF _Toc93568981 \h </w:instrText>
             </w:r>
             <w:r>
               <w:rPr>
@@ -563,7 +563,7 @@
               <w:lang w:val="en-US"/>
             </w:rPr>
           </w:pPr>
-          <w:hyperlink w:anchor="_Toc93474261" w:history="1">
+          <w:hyperlink w:anchor="_Toc93568982" w:history="1">
             <w:r>
               <w:rPr>
                 <w:rStyle w:val="Hiperligao"/>
@@ -590,7 +590,7 @@
                 <w:noProof/>
                 <w:webHidden/>
               </w:rPr>
-              <w:instrText xml:space="preserve"> PAGEREF _Toc93474261 \h </w:instrText>
+              <w:instrText xml:space="preserve"> PAGEREF _Toc93568982 \h </w:instrText>
             </w:r>
             <w:r>
               <w:rPr>
@@ -634,7 +634,7 @@
               <w:lang w:val="en-US"/>
             </w:rPr>
           </w:pPr>
-          <w:hyperlink w:anchor="_Toc93474262" w:history="1">
+          <w:hyperlink w:anchor="_Toc93568983" w:history="1">
             <w:r>
               <w:rPr>
                 <w:rStyle w:val="Hiperligao"/>
@@ -662,7 +662,7 @@
                 <w:noProof/>
                 <w:webHidden/>
               </w:rPr>
-              <w:instrText xml:space="preserve"> PAGEREF _Toc93474262 \h </w:instrText>
+              <w:instrText xml:space="preserve"> PAGEREF _Toc93568983 \h </w:instrText>
             </w:r>
             <w:r>
               <w:rPr>
@@ -706,7 +706,7 @@
               <w:lang w:val="en-US"/>
             </w:rPr>
           </w:pPr>
-          <w:hyperlink w:anchor="_Toc93474263" w:history="1">
+          <w:hyperlink w:anchor="_Toc93568984" w:history="1">
             <w:r>
               <w:rPr>
                 <w:rStyle w:val="Hiperligao"/>
@@ -734,7 +734,7 @@
                 <w:noProof/>
                 <w:webHidden/>
               </w:rPr>
-              <w:instrText xml:space="preserve"> PAGEREF _Toc93474263 \h </w:instrText>
+              <w:instrText xml:space="preserve"> PAGEREF _Toc93568984 \h </w:instrText>
             </w:r>
             <w:r>
               <w:rPr>
@@ -778,7 +778,7 @@
               <w:lang w:val="en-US"/>
             </w:rPr>
           </w:pPr>
-          <w:hyperlink w:anchor="_Toc93474264" w:history="1">
+          <w:hyperlink w:anchor="_Toc93568985" w:history="1">
             <w:r>
               <w:rPr>
                 <w:rStyle w:val="Hiperligao"/>
@@ -806,7 +806,7 @@
                 <w:noProof/>
                 <w:webHidden/>
               </w:rPr>
-              <w:instrText xml:space="preserve"> PAGEREF _Toc93474264 \h </w:instrText>
+              <w:instrText xml:space="preserve"> PAGEREF _Toc93568985 \h </w:instrText>
             </w:r>
             <w:r>
               <w:rPr>
@@ -850,7 +850,7 @@
               <w:lang w:val="en-US"/>
             </w:rPr>
           </w:pPr>
-          <w:hyperlink w:anchor="_Toc93474265" w:history="1">
+          <w:hyperlink w:anchor="_Toc93568986" w:history="1">
             <w:r>
               <w:rPr>
                 <w:rStyle w:val="Hiperligao"/>
@@ -877,7 +877,7 @@
                 <w:noProof/>
                 <w:webHidden/>
               </w:rPr>
-              <w:instrText xml:space="preserve"> PAGEREF _Toc93474265 \h </w:instrText>
+              <w:instrText xml:space="preserve"> PAGEREF _Toc93568986 \h </w:instrText>
             </w:r>
             <w:r>
               <w:rPr>
@@ -921,7 +921,7 @@
               <w:lang w:val="en-US"/>
             </w:rPr>
           </w:pPr>
-          <w:hyperlink w:anchor="_Toc93474266" w:history="1">
+          <w:hyperlink w:anchor="_Toc93568987" w:history="1">
             <w:r>
               <w:rPr>
                 <w:rStyle w:val="Hiperligao"/>
@@ -948,7 +948,7 @@
                 <w:noProof/>
                 <w:webHidden/>
               </w:rPr>
-              <w:instrText xml:space="preserve"> PAGEREF _Toc93474266 \h </w:instrText>
+              <w:instrText xml:space="preserve"> PAGEREF _Toc93568987 \h </w:instrText>
             </w:r>
             <w:r>
               <w:rPr>
@@ -992,7 +992,7 @@
               <w:lang w:val="en-US"/>
             </w:rPr>
           </w:pPr>
-          <w:hyperlink w:anchor="_Toc93474267" w:history="1">
+          <w:hyperlink w:anchor="_Toc93568988" w:history="1">
             <w:r>
               <w:rPr>
                 <w:rStyle w:val="Hiperligao"/>
@@ -1020,7 +1020,7 @@
                 <w:noProof/>
                 <w:webHidden/>
               </w:rPr>
-              <w:instrText xml:space="preserve"> PAGEREF _Toc93474267 \h </w:instrText>
+              <w:instrText xml:space="preserve"> PAGEREF _Toc93568988 \h </w:instrText>
             </w:r>
             <w:r>
               <w:rPr>
@@ -1064,7 +1064,7 @@
               <w:lang w:val="en-US"/>
             </w:rPr>
           </w:pPr>
-          <w:hyperlink w:anchor="_Toc93474268" w:history="1">
+          <w:hyperlink w:anchor="_Toc93568989" w:history="1">
             <w:r>
               <w:rPr>
                 <w:rStyle w:val="Hiperligao"/>
@@ -1093,7 +1093,7 @@
                 <w:noProof/>
                 <w:webHidden/>
               </w:rPr>
-              <w:instrText xml:space="preserve"> PAGEREF _Toc93474268 \h </w:instrText>
+              <w:instrText xml:space="preserve"> PAGEREF _Toc93568989 \h </w:instrText>
             </w:r>
             <w:r>
               <w:rPr>
@@ -1137,7 +1137,7 @@
               <w:lang w:val="en-US"/>
             </w:rPr>
           </w:pPr>
-          <w:hyperlink w:anchor="_Toc93474269" w:history="1">
+          <w:hyperlink w:anchor="_Toc93568990" w:history="1">
             <w:r>
               <w:rPr>
                 <w:rStyle w:val="Hiperligao"/>
@@ -1166,7 +1166,7 @@
                 <w:noProof/>
                 <w:webHidden/>
               </w:rPr>
-              <w:instrText xml:space="preserve"> PAGEREF _Toc93474269 \h </w:instrText>
+              <w:instrText xml:space="preserve"> PAGEREF _Toc93568990 \h </w:instrText>
             </w:r>
             <w:r>
               <w:rPr>
@@ -1210,7 +1210,7 @@
               <w:lang w:val="en-US"/>
             </w:rPr>
           </w:pPr>
-          <w:hyperlink w:anchor="_Toc93474270" w:history="1">
+          <w:hyperlink w:anchor="_Toc93568991" w:history="1">
             <w:r>
               <w:rPr>
                 <w:rStyle w:val="Hiperligao"/>
@@ -1239,7 +1239,7 @@
                 <w:noProof/>
                 <w:webHidden/>
               </w:rPr>
-              <w:instrText xml:space="preserve"> PAGEREF _Toc93474270 \h </w:instrText>
+              <w:instrText xml:space="preserve"> PAGEREF _Toc93568991 \h </w:instrText>
             </w:r>
             <w:r>
               <w:rPr>
@@ -1283,11 +1283,12 @@
               <w:lang w:val="en-US"/>
             </w:rPr>
           </w:pPr>
-          <w:hyperlink w:anchor="_Toc93474271" w:history="1">
+          <w:hyperlink w:anchor="_Toc93568992" w:history="1">
             <w:r>
               <w:rPr>
                 <w:rStyle w:val="Hiperligao"/>
                 <w:noProof/>
+                <w:lang w:val="en-US"/>
               </w:rPr>
               <w:t>Sprint 4</w:t>
             </w:r>
@@ -1310,7 +1311,7 @@
                 <w:noProof/>
                 <w:webHidden/>
               </w:rPr>
-              <w:instrText xml:space="preserve"> PAGEREF _Toc93474271 \h </w:instrText>
+              <w:instrText xml:space="preserve"> PAGEREF _Toc93568992 \h </w:instrText>
             </w:r>
             <w:r>
               <w:rPr>
@@ -1354,11 +1355,12 @@
               <w:lang w:val="en-US"/>
             </w:rPr>
           </w:pPr>
-          <w:hyperlink w:anchor="_Toc93474272" w:history="1">
+          <w:hyperlink w:anchor="_Toc93568993" w:history="1">
             <w:r>
               <w:rPr>
                 <w:rStyle w:val="Hiperligao"/>
                 <w:noProof/>
+                <w:lang w:val="en-US"/>
               </w:rPr>
               <w:t>[US401] As a Traffic manager I wish to know which ports are more critical (have greater centrality) in this freight network.</w:t>
             </w:r>
@@ -1381,7 +1383,7 @@
                 <w:noProof/>
                 <w:webHidden/>
               </w:rPr>
-              <w:instrText xml:space="preserve"> PAGEREF _Toc93474272 \h </w:instrText>
+              <w:instrText xml:space="preserve"> PAGEREF _Toc93568993 \h </w:instrText>
             </w:r>
             <w:r>
               <w:rPr>
@@ -1425,11 +1427,12 @@
               <w:lang w:val="en-US"/>
             </w:rPr>
           </w:pPr>
-          <w:hyperlink w:anchor="_Toc93474273" w:history="1">
+          <w:hyperlink w:anchor="_Toc93568994" w:history="1">
             <w:r>
               <w:rPr>
                 <w:rStyle w:val="Hiperligao"/>
                 <w:noProof/>
+                <w:lang w:val="en-US"/>
               </w:rPr>
               <w:t>[US402] As a Traffic manager I wish to know the shortest path between two locals (city and/or port).</w:t>
             </w:r>
@@ -1452,7 +1455,7 @@
                 <w:noProof/>
                 <w:webHidden/>
               </w:rPr>
-              <w:instrText xml:space="preserve"> PAGEREF _Toc93474273 \h </w:instrText>
+              <w:instrText xml:space="preserve"> PAGEREF _Toc93568994 \h </w:instrText>
             </w:r>
             <w:r>
               <w:rPr>
@@ -1496,7 +1499,7 @@
               <w:lang w:val="en-US"/>
             </w:rPr>
           </w:pPr>
-          <w:hyperlink w:anchor="_Toc93474274" w:history="1">
+          <w:hyperlink w:anchor="_Toc93568995" w:history="1">
             <w:r>
               <w:rPr>
                 <w:rStyle w:val="Hiperligao"/>
@@ -1525,7 +1528,7 @@
                 <w:noProof/>
                 <w:webHidden/>
               </w:rPr>
-              <w:instrText xml:space="preserve"> PAGEREF _Toc93474274 \h </w:instrText>
+              <w:instrText xml:space="preserve"> PAGEREF _Toc93568995 \h </w:instrText>
             </w:r>
             <w:r>
               <w:rPr>
@@ -1577,7 +1580,7 @@
       <w:pPr>
         <w:pStyle w:val="Ttulo1"/>
       </w:pPr>
-      <w:bookmarkStart w:id="0" w:name="_Toc93474256"/>
+      <w:bookmarkStart w:id="0" w:name="_Toc93568977"/>
       <w:r>
         <w:t>Introdução</w:t>
       </w:r>
@@ -1606,15 +1609,7 @@
       </w:r>
       <w:proofErr w:type="spellEnd"/>
       <w:r>
-        <w:t xml:space="preserve"> que </w:t>
-      </w:r>
-      <w:proofErr w:type="gramStart"/>
-      <w:r>
-        <w:t>designa-mos</w:t>
-      </w:r>
-      <w:proofErr w:type="gramEnd"/>
-      <w:r>
-        <w:t xml:space="preserve"> de </w:t>
+        <w:t xml:space="preserve"> que designa-mos de </w:t>
       </w:r>
       <w:proofErr w:type="spellStart"/>
       <w:r>
@@ -1659,15 +1654,7 @@
       </w:r>
       <w:proofErr w:type="spellEnd"/>
       <w:r>
-        <w:t xml:space="preserve"> que possui os navios. Cada navio tem uma árvore de movimentos que guarda todos os </w:t>
-      </w:r>
-      <w:proofErr w:type="gramStart"/>
-      <w:r>
-        <w:t>atributo dinâmicos</w:t>
-      </w:r>
-      <w:proofErr w:type="gramEnd"/>
-      <w:r>
-        <w:t xml:space="preserve"> do navio, ou seja, os relacionados com a posição do navio.</w:t>
+        <w:t xml:space="preserve"> que possui os navios. Cada navio tem uma árvore de movimentos que guarda todos os atributo dinâmicos do navio, ou seja, os relacionados com a posição do navio.</w:t>
       </w:r>
     </w:p>
     <w:p>
@@ -1701,7 +1688,7 @@
       <w:pPr>
         <w:pStyle w:val="Ttulo1"/>
       </w:pPr>
-      <w:bookmarkStart w:id="1" w:name="_Toc93474257"/>
+      <w:bookmarkStart w:id="1" w:name="_Toc93568978"/>
       <w:r>
         <w:lastRenderedPageBreak/>
         <w:t>Sprint 1</w:t>
@@ -1712,7 +1699,7 @@
       <w:pPr>
         <w:pStyle w:val="Ttulo2"/>
       </w:pPr>
-      <w:bookmarkStart w:id="2" w:name="_Toc93474258"/>
+      <w:bookmarkStart w:id="2" w:name="_Toc93568979"/>
       <w:r>
         <w:t>Diagrama de Classes</w:t>
       </w:r>
@@ -1723,7 +1710,7 @@
       <w:pPr>
         <w:pStyle w:val="Ttulo2"/>
       </w:pPr>
-      <w:bookmarkStart w:id="3" w:name="_Toc93474259"/>
+      <w:bookmarkStart w:id="3" w:name="_Toc93568980"/>
       <w:r>
         <w:t>Análise de Complexidade</w:t>
       </w:r>
@@ -1738,7 +1725,7 @@
       <w:pPr>
         <w:pStyle w:val="Ttulo1"/>
       </w:pPr>
-      <w:bookmarkStart w:id="4" w:name="_Toc93474260"/>
+      <w:bookmarkStart w:id="4" w:name="_Toc93568981"/>
       <w:r>
         <w:lastRenderedPageBreak/>
         <w:t>Sprint 2</w:t>
@@ -1749,7 +1736,7 @@
       <w:pPr>
         <w:pStyle w:val="Ttulo2"/>
       </w:pPr>
-      <w:bookmarkStart w:id="5" w:name="_Toc93474261"/>
+      <w:bookmarkStart w:id="5" w:name="_Toc93568982"/>
       <w:r>
         <w:t>Diagrama de Classes</w:t>
       </w:r>
@@ -1814,7 +1801,7 @@
           <w:lang w:val="en-US"/>
         </w:rPr>
       </w:pPr>
-      <w:bookmarkStart w:id="6" w:name="_Toc93474262"/>
+      <w:bookmarkStart w:id="6" w:name="_Toc93568983"/>
       <w:r>
         <w:rPr>
           <w:lang w:val="en-US"/>
@@ -1837,7 +1824,7 @@
           <w:lang w:val="en-US"/>
         </w:rPr>
       </w:pPr>
-      <w:bookmarkStart w:id="7" w:name="_Toc93474263"/>
+      <w:bookmarkStart w:id="7" w:name="_Toc93568984"/>
       <w:r>
         <w:rPr>
           <w:lang w:val="en-US"/>
@@ -1947,7 +1934,7 @@
           <w:lang w:val="en-US"/>
         </w:rPr>
       </w:pPr>
-      <w:bookmarkStart w:id="8" w:name="_Toc93474264"/>
+      <w:bookmarkStart w:id="8" w:name="_Toc93568985"/>
       <w:r>
         <w:rPr>
           <w:lang w:val="en-US"/>
@@ -2027,21 +2014,7 @@
         <w:rPr>
           <w:rFonts w:eastAsiaTheme="minorEastAsia"/>
         </w:rPr>
-        <w:t xml:space="preserve"> e, caso a dimensão da árvore for alta ou a forma como os </w:t>
-      </w:r>
-      <w:proofErr w:type="gramStart"/>
-      <w:r>
-        <w:rPr>
-          <w:rFonts w:eastAsiaTheme="minorEastAsia"/>
-        </w:rPr>
-        <w:t>nós da árvore for</w:t>
-      </w:r>
-      <w:proofErr w:type="gramEnd"/>
-      <w:r>
-        <w:rPr>
-          <w:rFonts w:eastAsiaTheme="minorEastAsia"/>
-        </w:rPr>
-        <w:t xml:space="preserve"> especialmente organizada, a complexidade será n.</w:t>
+        <w:t xml:space="preserve"> e, caso a dimensão da árvore for alta ou a forma como os nós da árvore for especialmente organizada, a complexidade será n.</w:t>
       </w:r>
     </w:p>
     <w:p>
@@ -2064,7 +2037,7 @@
       <w:pPr>
         <w:pStyle w:val="Ttulo1"/>
       </w:pPr>
-      <w:bookmarkStart w:id="9" w:name="_Toc93474265"/>
+      <w:bookmarkStart w:id="9" w:name="_Toc93568986"/>
       <w:r>
         <w:lastRenderedPageBreak/>
         <w:t>Sprint 3</w:t>
@@ -2076,7 +2049,7 @@
       <w:pPr>
         <w:pStyle w:val="Ttulo2"/>
       </w:pPr>
-      <w:bookmarkStart w:id="10" w:name="_Toc93474266"/>
+      <w:bookmarkStart w:id="10" w:name="_Toc93568987"/>
       <w:r>
         <w:t>Diagrama de Classes</w:t>
       </w:r>
@@ -2094,7 +2067,7 @@
           <w:lang w:val="en-US"/>
         </w:rPr>
       </w:pPr>
-      <w:bookmarkStart w:id="11" w:name="_Toc93474267"/>
+      <w:bookmarkStart w:id="11" w:name="_Toc93568988"/>
       <w:r>
         <w:rPr>
           <w:lang w:val="en-US"/>
@@ -2130,7 +2103,7 @@
           <w:lang w:val="en-US"/>
         </w:rPr>
       </w:pPr>
-      <w:bookmarkStart w:id="12" w:name="_Toc93474268"/>
+      <w:bookmarkStart w:id="12" w:name="_Toc93568989"/>
       <w:r>
         <w:rPr>
           <w:shd w:val="clear" w:color="auto" w:fill="FFFFFF"/>
@@ -2363,21 +2336,7 @@
         <w:rPr>
           <w:rFonts w:eastAsiaTheme="minorEastAsia"/>
         </w:rPr>
-        <w:t xml:space="preserve">Para a criação de ligação entre capital e o Porto mais próximo recorremos ao </w:t>
-      </w:r>
-      <w:proofErr w:type="gramStart"/>
-      <w:r>
-        <w:rPr>
-          <w:rFonts w:eastAsiaTheme="minorEastAsia"/>
-        </w:rPr>
-        <w:t>calculo</w:t>
-      </w:r>
-      <w:proofErr w:type="gramEnd"/>
-      <w:r>
-        <w:rPr>
-          <w:rFonts w:eastAsiaTheme="minorEastAsia"/>
-        </w:rPr>
-        <w:t xml:space="preserve"> da distancia mais curta entre a cidade e todos os Portos do País até obtermos o mínimo </w:t>
+        <w:t xml:space="preserve">Para a criação de ligação entre capital e o Porto mais próximo recorremos ao calculo da distancia mais curta entre a cidade e todos os Portos do País até obtermos o mínimo </w:t>
       </w:r>
       <w:r>
         <w:rPr>
@@ -2544,21 +2503,7 @@
         <w:rPr>
           <w:rFonts w:eastAsiaTheme="minorEastAsia"/>
         </w:rPr>
-        <w:t xml:space="preserve">Para finalizar adicionamos </w:t>
-      </w:r>
-      <w:proofErr w:type="gramStart"/>
-      <w:r>
-        <w:rPr>
-          <w:rFonts w:eastAsiaTheme="minorEastAsia"/>
-        </w:rPr>
-        <w:t>as n</w:t>
-      </w:r>
-      <w:proofErr w:type="gramEnd"/>
-      <w:r>
-        <w:rPr>
-          <w:rFonts w:eastAsiaTheme="minorEastAsia"/>
-        </w:rPr>
-        <w:t xml:space="preserve"> ligações a portos de outros países a cada Porto. Para isso utilizamos o método semelhante ao </w:t>
+        <w:t xml:space="preserve">Para finalizar adicionamos as n ligações a portos de outros países a cada Porto. Para isso utilizamos o método semelhante ao </w:t>
       </w:r>
       <w:proofErr w:type="spellStart"/>
       <w:r>
@@ -3505,7 +3450,7 @@
           <w:lang w:val="en-US"/>
         </w:rPr>
       </w:pPr>
-      <w:bookmarkStart w:id="13" w:name="_Toc93474269"/>
+      <w:bookmarkStart w:id="13" w:name="_Toc93568990"/>
       <w:r>
         <w:rPr>
           <w:shd w:val="clear" w:color="auto" w:fill="FFFFFF"/>
@@ -3561,7 +3506,7 @@
           <w:lang w:val="en-US"/>
         </w:rPr>
       </w:pPr>
-      <w:bookmarkStart w:id="14" w:name="_Toc93474270"/>
+      <w:bookmarkStart w:id="14" w:name="_Toc93568991"/>
       <w:r>
         <w:rPr>
           <w:shd w:val="clear" w:color="auto" w:fill="FFFFFF"/>
@@ -3632,6 +3577,11 @@
       </w:r>
     </w:p>
     <w:p>
+      <w:pPr>
+        <w:rPr>
+          <w:lang w:val="en-US"/>
+        </w:rPr>
+      </w:pPr>
       <w:r>
         <w:tab/>
       </w:r>
@@ -3664,26 +3614,51 @@
       </w:r>
       <w:r>
         <w:tab/>
+      </w:r>
+      <w:r>
+        <w:rPr>
+          <w:lang w:val="en-US"/>
+        </w:rPr>
         <w:t xml:space="preserve">Duarte Dias </w:t>
       </w:r>
       <w:r>
+        <w:rPr>
+          <w:lang w:val="en-US"/>
+        </w:rPr>
         <w:t>–</w:t>
       </w:r>
       <w:r>
+        <w:rPr>
+          <w:lang w:val="en-US"/>
+        </w:rPr>
         <w:t xml:space="preserve"> 1190539</w:t>
       </w:r>
     </w:p>
     <w:p>
-      <w:r>
+      <w:pPr>
+        <w:rPr>
+          <w:lang w:val="en-US"/>
+        </w:rPr>
+      </w:pPr>
+      <w:r>
+        <w:rPr>
+          <w:lang w:val="en-US"/>
+        </w:rPr>
         <w:br w:type="page"/>
       </w:r>
     </w:p>
     <w:p>
       <w:pPr>
         <w:pStyle w:val="Ttulo1"/>
-      </w:pPr>
-      <w:bookmarkStart w:id="15" w:name="_Toc93474271"/>
-      <w:r>
+        <w:rPr>
+          <w:lang w:val="en-US"/>
+        </w:rPr>
+      </w:pPr>
+      <w:bookmarkStart w:id="15" w:name="_Toc93568992"/>
+      <w:r>
+        <w:rPr>
+          <w:lang w:val="en-US"/>
+        </w:rPr>
         <w:lastRenderedPageBreak/>
         <w:t>Sprint 4</w:t>
       </w:r>
@@ -3692,107 +3667,34 @@
     <w:p>
       <w:pPr>
         <w:pStyle w:val="Ttulo3"/>
+        <w:rPr>
+          <w:lang w:val="en-US"/>
+        </w:rPr>
       </w:pPr>
     </w:p>
     <w:p>
       <w:pPr>
         <w:pStyle w:val="Ttulo3"/>
-      </w:pPr>
-      <w:bookmarkStart w:id="16" w:name="_Toc93474272"/>
-      <w:r>
-        <w:t xml:space="preserve">[US401] As a </w:t>
-      </w:r>
-      <w:proofErr w:type="spellStart"/>
-      <w:r>
-        <w:t>Traffic</w:t>
-      </w:r>
-      <w:proofErr w:type="spellEnd"/>
-      <w:r>
-        <w:t xml:space="preserve"> manager I </w:t>
-      </w:r>
-      <w:proofErr w:type="spellStart"/>
-      <w:r>
-        <w:t>wish</w:t>
-      </w:r>
-      <w:proofErr w:type="spellEnd"/>
-      <w:r>
-        <w:t xml:space="preserve"> to </w:t>
-      </w:r>
-      <w:proofErr w:type="spellStart"/>
-      <w:r>
-        <w:t>know</w:t>
-      </w:r>
-      <w:proofErr w:type="spellEnd"/>
-      <w:r>
-        <w:t xml:space="preserve"> </w:t>
-      </w:r>
-      <w:proofErr w:type="spellStart"/>
-      <w:r>
-        <w:t>which</w:t>
-      </w:r>
-      <w:proofErr w:type="spellEnd"/>
-      <w:r>
-        <w:t xml:space="preserve"> </w:t>
-      </w:r>
-      <w:proofErr w:type="spellStart"/>
-      <w:r>
-        <w:t>ports</w:t>
-      </w:r>
-      <w:proofErr w:type="spellEnd"/>
-      <w:r>
-        <w:t xml:space="preserve"> are more </w:t>
-      </w:r>
-      <w:proofErr w:type="spellStart"/>
-      <w:r>
-        <w:t>critical</w:t>
-      </w:r>
-      <w:proofErr w:type="spellEnd"/>
-      <w:r>
-        <w:t xml:space="preserve"> (</w:t>
-      </w:r>
-      <w:proofErr w:type="spellStart"/>
-      <w:r>
-        <w:t>have</w:t>
-      </w:r>
-      <w:proofErr w:type="spellEnd"/>
-      <w:r>
-        <w:t xml:space="preserve"> </w:t>
-      </w:r>
-      <w:proofErr w:type="spellStart"/>
-      <w:r>
-        <w:t>greater</w:t>
-      </w:r>
-      <w:proofErr w:type="spellEnd"/>
-      <w:r>
-        <w:t xml:space="preserve"> </w:t>
-      </w:r>
-      <w:proofErr w:type="spellStart"/>
-      <w:r>
-        <w:t>centrality</w:t>
-      </w:r>
-      <w:proofErr w:type="spellEnd"/>
-      <w:r>
-        <w:t xml:space="preserve">) in </w:t>
-      </w:r>
-      <w:proofErr w:type="spellStart"/>
-      <w:r>
-        <w:t>this</w:t>
-      </w:r>
-      <w:proofErr w:type="spellEnd"/>
-      <w:r>
-        <w:t xml:space="preserve"> </w:t>
-      </w:r>
-      <w:proofErr w:type="spellStart"/>
-      <w:r>
-        <w:t>freight</w:t>
-      </w:r>
-      <w:proofErr w:type="spellEnd"/>
-      <w:r>
-        <w:t xml:space="preserve"> network.</w:t>
+        <w:rPr>
+          <w:lang w:val="en-US"/>
+        </w:rPr>
+      </w:pPr>
+      <w:bookmarkStart w:id="16" w:name="_Toc93568993"/>
+      <w:r>
+        <w:rPr>
+          <w:lang w:val="en-US"/>
+        </w:rPr>
+        <w:t>[US401] As a Traffic manager I wish to know which ports are more critical (have greater centrality) in this freight network.</w:t>
       </w:r>
       <w:bookmarkEnd w:id="16"/>
     </w:p>
-    <w:p/>
+    <w:p>
+      <w:pPr>
+        <w:rPr>
+          <w:lang w:val="en-US"/>
+        </w:rPr>
+      </w:pPr>
+    </w:p>
     <w:p>
       <w:pPr>
         <w:jc w:val="both"/>
@@ -4291,126 +4193,37 @@
     <w:p>
       <w:pPr>
         <w:jc w:val="right"/>
-      </w:pPr>
-      <w:r>
+        <w:rPr>
+          <w:lang w:val="en-US"/>
+        </w:rPr>
+      </w:pPr>
+      <w:r>
+        <w:rPr>
+          <w:lang w:val="en-US"/>
+        </w:rPr>
         <w:t>Diogo Dias - 1161605</w:t>
       </w:r>
       <w:r>
+        <w:rPr>
+          <w:lang w:val="en-US"/>
+        </w:rPr>
         <w:br w:type="page"/>
       </w:r>
     </w:p>
     <w:p>
       <w:pPr>
         <w:pStyle w:val="Ttulo3"/>
-      </w:pPr>
-      <w:bookmarkStart w:id="17" w:name="_Toc93474273"/>
-      <w:r>
+        <w:rPr>
+          <w:lang w:val="en-US"/>
+        </w:rPr>
+      </w:pPr>
+      <w:bookmarkStart w:id="17" w:name="_Toc93568994"/>
+      <w:r>
+        <w:rPr>
+          <w:lang w:val="en-US"/>
+        </w:rPr>
         <w:lastRenderedPageBreak/>
-        <w:t xml:space="preserve">[US402] As a </w:t>
-      </w:r>
-      <w:proofErr w:type="spellStart"/>
-      <w:r>
-        <w:t>Traffic</w:t>
-      </w:r>
-      <w:proofErr w:type="spellEnd"/>
-      <w:r>
-        <w:t xml:space="preserve"> manager I </w:t>
-      </w:r>
-      <w:proofErr w:type="spellStart"/>
-      <w:r>
-        <w:t>wish</w:t>
-      </w:r>
-      <w:proofErr w:type="spellEnd"/>
-      <w:r>
-        <w:t xml:space="preserve"> to </w:t>
-      </w:r>
-      <w:proofErr w:type="spellStart"/>
-      <w:r>
-        <w:t>know</w:t>
-      </w:r>
-      <w:proofErr w:type="spellEnd"/>
-      <w:r>
-        <w:t xml:space="preserve"> </w:t>
-      </w:r>
-      <w:proofErr w:type="spellStart"/>
-      <w:r>
-        <w:t>the</w:t>
-      </w:r>
-      <w:proofErr w:type="spellEnd"/>
-      <w:r>
-        <w:t xml:space="preserve"> </w:t>
-      </w:r>
-      <w:proofErr w:type="spellStart"/>
-      <w:r>
-        <w:t>shortest</w:t>
-      </w:r>
-      <w:proofErr w:type="spellEnd"/>
-      <w:r>
-        <w:t xml:space="preserve"> </w:t>
-      </w:r>
-      <w:proofErr w:type="spellStart"/>
-      <w:r>
-        <w:t>path</w:t>
-      </w:r>
-      <w:proofErr w:type="spellEnd"/>
-      <w:r>
-        <w:t xml:space="preserve"> </w:t>
-      </w:r>
-      <w:proofErr w:type="spellStart"/>
-      <w:r>
-        <w:t>between</w:t>
-      </w:r>
-      <w:proofErr w:type="spellEnd"/>
-      <w:r>
-        <w:t xml:space="preserve"> </w:t>
-      </w:r>
-      <w:proofErr w:type="spellStart"/>
-      <w:r>
-        <w:t>two</w:t>
-      </w:r>
-      <w:proofErr w:type="spellEnd"/>
-      <w:r>
-        <w:t xml:space="preserve"> </w:t>
-      </w:r>
-      <w:proofErr w:type="spellStart"/>
-      <w:r>
-        <w:t>locals</w:t>
-      </w:r>
-      <w:proofErr w:type="spellEnd"/>
-      <w:r>
-        <w:t xml:space="preserve"> (</w:t>
-      </w:r>
-      <w:proofErr w:type="spellStart"/>
-      <w:r>
-        <w:t>city</w:t>
-      </w:r>
-      <w:proofErr w:type="spellEnd"/>
-      <w:r>
-        <w:t xml:space="preserve"> </w:t>
-      </w:r>
-      <w:proofErr w:type="spellStart"/>
-      <w:r>
-        <w:t>and</w:t>
-      </w:r>
-      <w:proofErr w:type="spellEnd"/>
-      <w:r>
-        <w:t>/</w:t>
-      </w:r>
-      <w:proofErr w:type="spellStart"/>
-      <w:r>
-        <w:t>or</w:t>
-      </w:r>
-      <w:proofErr w:type="spellEnd"/>
-      <w:r>
-        <w:t xml:space="preserve"> </w:t>
-      </w:r>
-      <w:proofErr w:type="spellStart"/>
-      <w:r>
-        <w:t>port</w:t>
-      </w:r>
-      <w:proofErr w:type="spellEnd"/>
-      <w:r>
-        <w:t>).</w:t>
+        <w:t>[US402] As a Traffic manager I wish to know the shortest path between two locals (city and/or port).</w:t>
       </w:r>
       <w:bookmarkEnd w:id="17"/>
     </w:p>
@@ -4436,8 +4249,11 @@
     <w:p>
       <w:pPr>
         <w:pStyle w:val="Ttulo3"/>
-      </w:pPr>
-      <w:bookmarkStart w:id="18" w:name="_Toc93474274"/>
+        <w:rPr>
+          <w:lang w:val="en-US"/>
+        </w:rPr>
+      </w:pPr>
+      <w:bookmarkStart w:id="18" w:name="_Toc93568995"/>
       <w:r>
         <w:rPr>
           <w:shd w:val="clear" w:color="auto" w:fill="FFFFFF"/>
@@ -4456,23 +4272,434 @@
       </w:pPr>
     </w:p>
     <w:p>
-      <w:pPr>
-        <w:rPr>
-          <w:lang w:val="en-US"/>
-        </w:rPr>
-      </w:pPr>
-    </w:p>
+      <w:r>
+        <w:t>De modo a</w:t>
+      </w:r>
+      <w:r>
+        <w:t xml:space="preserve"> encontrar o circuito mais eficiente que passe pelo maior número de localizações com a menor distância, teremos de fazer os seguintes passos. Para cada Vértice do Grafo, mas verifica qual o maior caminho possível que este pode obter. Depois de obtermos este caminho, vamos compará-lo com o caminho obtido anteriormente para verificar se é maior – primeiramente no que toca a localizações e depois, sendo iguais, ao nível da distância.</w:t>
+      </w:r>
+    </w:p>
+    <w:p>
+      <w:pPr>
+        <w:rPr>
+          <w:rFonts w:eastAsiaTheme="minorEastAsia"/>
+        </w:rPr>
+      </w:pPr>
+      <w:r>
+        <w:t xml:space="preserve">Sendo assim o primeiro iremos iterar </w:t>
+      </w:r>
+      <m:oMath>
+        <m:r>
+          <w:rPr>
+            <w:rFonts w:ascii="Cambria Math" w:hAnsi="Cambria Math"/>
+          </w:rPr>
+          <m:t>V</m:t>
+        </m:r>
+      </m:oMath>
+      <w:r>
+        <w:rPr>
+          <w:rFonts w:eastAsiaTheme="minorEastAsia"/>
+        </w:rPr>
+        <w:t xml:space="preserve"> vezes esta sequência de operações que se seguem. Para encontrar o circuito primeiro iniciamos no vértice indicado e </w:t>
+      </w:r>
+      <w:r>
+        <w:rPr>
+          <w:rFonts w:eastAsiaTheme="minorEastAsia"/>
+        </w:rPr>
+        <w:t xml:space="preserve">retiramos todos os seus vértices adjacentes – </w:t>
+      </w:r>
+      <m:oMath>
+        <m:r>
+          <w:rPr>
+            <w:rFonts w:ascii="Cambria Math" w:eastAsiaTheme="minorEastAsia" w:hAnsi="Cambria Math"/>
+          </w:rPr>
+          <m:t>V</m:t>
+        </m:r>
+      </m:oMath>
+      <w:r>
+        <w:rPr>
+          <w:rFonts w:eastAsiaTheme="minorEastAsia"/>
+        </w:rPr>
+        <w:t xml:space="preserve">. De seguida verificamos se estes já foram visitados – </w:t>
+      </w:r>
+      <m:oMath>
+        <m:r>
+          <w:rPr>
+            <w:rFonts w:ascii="Cambria Math" w:eastAsiaTheme="minorEastAsia" w:hAnsi="Cambria Math"/>
+          </w:rPr>
+          <m:t>V</m:t>
+        </m:r>
+      </m:oMath>
+      <w:r>
+        <w:rPr>
+          <w:rFonts w:eastAsiaTheme="minorEastAsia"/>
+        </w:rPr>
+        <w:t xml:space="preserve">. Antes de começarmos a recursão, colocamos os vértices adjacentes pela ordem de menor distância - </w:t>
+      </w:r>
+      <m:oMath>
+        <m:sSup>
+          <m:sSupPr>
+            <m:ctrlPr>
+              <w:rPr>
+                <w:rFonts w:ascii="Cambria Math" w:eastAsiaTheme="minorEastAsia" w:hAnsi="Cambria Math"/>
+                <w:i/>
+              </w:rPr>
+            </m:ctrlPr>
+          </m:sSupPr>
+          <m:e>
+            <m:r>
+              <w:rPr>
+                <w:rFonts w:ascii="Cambria Math" w:eastAsiaTheme="minorEastAsia" w:hAnsi="Cambria Math"/>
+              </w:rPr>
+              <m:t>V</m:t>
+            </m:r>
+          </m:e>
+          <m:sup>
+            <m:r>
+              <w:rPr>
+                <w:rFonts w:ascii="Cambria Math" w:eastAsiaTheme="minorEastAsia" w:hAnsi="Cambria Math"/>
+              </w:rPr>
+              <m:t>2</m:t>
+            </m:r>
+          </m:sup>
+        </m:sSup>
+      </m:oMath>
+      <w:r>
+        <w:rPr>
+          <w:rFonts w:eastAsiaTheme="minorEastAsia"/>
+        </w:rPr>
+        <w:t>.</w:t>
+      </w:r>
+      <w:r>
+        <w:rPr>
+          <w:rFonts w:eastAsiaTheme="minorEastAsia"/>
+        </w:rPr>
+        <w:t xml:space="preserve"> Para a função recursiva temos que assumir que o pior cenário será </w:t>
+      </w:r>
+      <w:r>
+        <w:rPr>
+          <w:rFonts w:eastAsiaTheme="minorEastAsia"/>
+        </w:rPr>
+        <w:t>este</w:t>
+      </w:r>
+      <w:r>
+        <w:rPr>
+          <w:rFonts w:eastAsiaTheme="minorEastAsia"/>
+        </w:rPr>
+        <w:t xml:space="preserve"> passar por todos os vértices do grafo até encontrar um circuito, dessa forma a complexidade deverá ser de </w:t>
+      </w:r>
+      <m:oMath>
+        <m:r>
+          <w:rPr>
+            <w:rFonts w:ascii="Cambria Math" w:eastAsiaTheme="minorEastAsia" w:hAnsi="Cambria Math"/>
+          </w:rPr>
+          <m:t>V</m:t>
+        </m:r>
+      </m:oMath>
+      <w:r>
+        <w:rPr>
+          <w:rFonts w:eastAsiaTheme="minorEastAsia"/>
+        </w:rPr>
+        <w:t xml:space="preserve">. </w:t>
+      </w:r>
+    </w:p>
+    <w:p>
+      <w:pPr>
+        <w:rPr>
+          <w:rFonts w:eastAsiaTheme="minorEastAsia"/>
+        </w:rPr>
+      </w:pPr>
+      <w:r>
+        <w:rPr>
+          <w:rFonts w:eastAsiaTheme="minorEastAsia"/>
+        </w:rPr>
+        <w:t xml:space="preserve">Acrescentamos a esta iteração </w:t>
+      </w:r>
+      <w:r>
+        <w:rPr>
+          <w:rFonts w:eastAsiaTheme="minorEastAsia"/>
+        </w:rPr>
+        <w:t>pelos vértices</w:t>
+      </w:r>
+      <w:r>
+        <w:rPr>
+          <w:rFonts w:eastAsiaTheme="minorEastAsia"/>
+        </w:rPr>
+        <w:t xml:space="preserve"> exemplo a comparação de circuitos que tem complexidade – </w:t>
+      </w:r>
+      <m:oMath>
+        <m:r>
+          <w:rPr>
+            <w:rFonts w:ascii="Cambria Math" w:eastAsiaTheme="minorEastAsia" w:hAnsi="Cambria Math"/>
+          </w:rPr>
+          <m:t>V</m:t>
+        </m:r>
+      </m:oMath>
+      <w:r>
+        <w:rPr>
+          <w:rFonts w:eastAsiaTheme="minorEastAsia"/>
+        </w:rPr>
+        <w:t>- no pior caso, pois terá de analisar aresta a aresta qual o circuito com menos comprimento.</w:t>
+      </w:r>
+    </w:p>
+    <w:p>
+      <w:pPr>
+        <w:rPr>
+          <w:rFonts w:eastAsiaTheme="minorEastAsia"/>
+        </w:rPr>
+      </w:pPr>
+      <w:r>
+        <w:rPr>
+          <w:rFonts w:eastAsiaTheme="minorEastAsia"/>
+        </w:rPr>
+        <w:t xml:space="preserve">Sendo assim a complexidade geral da US será </w:t>
+      </w:r>
+      <w:r>
+        <w:rPr>
+          <w:rFonts w:eastAsiaTheme="minorEastAsia"/>
+        </w:rPr>
+        <w:t>de:</w:t>
+      </w:r>
+    </w:p>
+    <w:p>
+      <w:pPr>
+        <w:rPr>
+          <w:rFonts w:eastAsiaTheme="minorEastAsia"/>
+          <w:b/>
+          <w:bCs/>
+        </w:rPr>
+      </w:pPr>
+      <m:oMathPara>
+        <m:oMathParaPr>
+          <m:jc m:val="center"/>
+        </m:oMathParaPr>
+        <m:oMath>
+          <m:r>
+            <w:rPr>
+              <w:rFonts w:ascii="Cambria Math" w:eastAsiaTheme="minorEastAsia" w:hAnsi="Cambria Math"/>
+            </w:rPr>
+            <m:t>V*</m:t>
+          </m:r>
+          <m:d>
+            <m:dPr>
+              <m:ctrlPr>
+                <w:rPr>
+                  <w:rFonts w:ascii="Cambria Math" w:eastAsiaTheme="minorEastAsia" w:hAnsi="Cambria Math"/>
+                  <w:i/>
+                </w:rPr>
+              </m:ctrlPr>
+            </m:dPr>
+            <m:e>
+              <m:d>
+                <m:dPr>
+                  <m:ctrlPr>
+                    <w:rPr>
+                      <w:rFonts w:ascii="Cambria Math" w:eastAsiaTheme="minorEastAsia" w:hAnsi="Cambria Math"/>
+                      <w:i/>
+                    </w:rPr>
+                  </m:ctrlPr>
+                </m:dPr>
+                <m:e>
+                  <m:d>
+                    <m:dPr>
+                      <m:ctrlPr>
+                        <w:rPr>
+                          <w:rFonts w:ascii="Cambria Math" w:eastAsiaTheme="minorEastAsia" w:hAnsi="Cambria Math"/>
+                          <w:i/>
+                        </w:rPr>
+                      </m:ctrlPr>
+                    </m:dPr>
+                    <m:e>
+                      <m:r>
+                        <w:rPr>
+                          <w:rFonts w:ascii="Cambria Math" w:eastAsiaTheme="minorEastAsia" w:hAnsi="Cambria Math"/>
+                        </w:rPr>
+                        <m:t>V+V+</m:t>
+                      </m:r>
+                      <m:sSup>
+                        <m:sSupPr>
+                          <m:ctrlPr>
+                            <w:rPr>
+                              <w:rFonts w:ascii="Cambria Math" w:eastAsiaTheme="minorEastAsia" w:hAnsi="Cambria Math"/>
+                              <w:i/>
+                            </w:rPr>
+                          </m:ctrlPr>
+                        </m:sSupPr>
+                        <m:e>
+                          <m:r>
+                            <w:rPr>
+                              <w:rFonts w:ascii="Cambria Math" w:eastAsiaTheme="minorEastAsia" w:hAnsi="Cambria Math"/>
+                            </w:rPr>
+                            <m:t>V</m:t>
+                          </m:r>
+                        </m:e>
+                        <m:sup>
+                          <m:r>
+                            <w:rPr>
+                              <w:rFonts w:ascii="Cambria Math" w:eastAsiaTheme="minorEastAsia" w:hAnsi="Cambria Math"/>
+                            </w:rPr>
+                            <m:t>2</m:t>
+                          </m:r>
+                        </m:sup>
+                      </m:sSup>
+                    </m:e>
+                  </m:d>
+                  <m:r>
+                    <w:rPr>
+                      <w:rFonts w:ascii="Cambria Math" w:eastAsiaTheme="minorEastAsia" w:hAnsi="Cambria Math"/>
+                    </w:rPr>
+                    <m:t>*V</m:t>
+                  </m:r>
+                </m:e>
+              </m:d>
+              <m:r>
+                <w:rPr>
+                  <w:rFonts w:ascii="Cambria Math" w:eastAsiaTheme="minorEastAsia" w:hAnsi="Cambria Math"/>
+                </w:rPr>
+                <m:t>+V</m:t>
+              </m:r>
+            </m:e>
+          </m:d>
+          <m:r>
+            <w:rPr>
+              <w:rFonts w:ascii="Cambria Math" w:eastAsiaTheme="minorEastAsia" w:hAnsi="Cambria Math"/>
+            </w:rPr>
+            <m:t>=V*</m:t>
+          </m:r>
+          <m:sSup>
+            <m:sSupPr>
+              <m:ctrlPr>
+                <w:rPr>
+                  <w:rFonts w:ascii="Cambria Math" w:eastAsiaTheme="minorEastAsia" w:hAnsi="Cambria Math"/>
+                  <w:i/>
+                </w:rPr>
+              </m:ctrlPr>
+            </m:sSupPr>
+            <m:e>
+              <m:r>
+                <w:rPr>
+                  <w:rFonts w:ascii="Cambria Math" w:eastAsiaTheme="minorEastAsia" w:hAnsi="Cambria Math"/>
+                </w:rPr>
+                <m:t>V</m:t>
+              </m:r>
+            </m:e>
+            <m:sup>
+              <m:r>
+                <w:rPr>
+                  <w:rFonts w:ascii="Cambria Math" w:eastAsiaTheme="minorEastAsia" w:hAnsi="Cambria Math"/>
+                </w:rPr>
+                <m:t>3</m:t>
+              </m:r>
+            </m:sup>
+          </m:sSup>
+          <m:r>
+            <w:rPr>
+              <w:rFonts w:ascii="Cambria Math" w:eastAsiaTheme="minorEastAsia" w:hAnsi="Cambria Math"/>
+            </w:rPr>
+            <m:t>=</m:t>
+          </m:r>
+          <m:sSup>
+            <m:sSupPr>
+              <m:ctrlPr>
+                <w:rPr>
+                  <w:rFonts w:ascii="Cambria Math" w:eastAsiaTheme="minorEastAsia" w:hAnsi="Cambria Math"/>
+                  <w:b/>
+                  <w:bCs/>
+                  <w:i/>
+                </w:rPr>
+              </m:ctrlPr>
+            </m:sSupPr>
+            <m:e>
+              <m:r>
+                <m:rPr>
+                  <m:sty m:val="bi"/>
+                </m:rPr>
+                <w:rPr>
+                  <w:rFonts w:ascii="Cambria Math" w:eastAsiaTheme="minorEastAsia" w:hAnsi="Cambria Math"/>
+                </w:rPr>
+                <m:t>V</m:t>
+              </m:r>
+            </m:e>
+            <m:sup>
+              <m:r>
+                <m:rPr>
+                  <m:sty m:val="bi"/>
+                </m:rPr>
+                <w:rPr>
+                  <w:rFonts w:ascii="Cambria Math" w:eastAsiaTheme="minorEastAsia" w:hAnsi="Cambria Math"/>
+                </w:rPr>
+                <m:t>4</m:t>
+              </m:r>
+            </m:sup>
+          </m:sSup>
+        </m:oMath>
+      </m:oMathPara>
+    </w:p>
+    <w:p>
+      <w:pPr>
+        <w:rPr>
+          <w:rFonts w:eastAsiaTheme="minorEastAsia"/>
+        </w:rPr>
+      </w:pPr>
+      <w:r>
+        <w:rPr>
+          <w:rFonts w:eastAsiaTheme="minorEastAsia"/>
+          <w:b/>
+          <w:bCs/>
+        </w:rPr>
+        <w:t xml:space="preserve">Sendo assim no pior dos cenários, todos os vértices terem ligação e o melhor circuito ser o que liga todos os vértices entre si, a complexidade da US seria de </w:t>
+      </w:r>
+      <m:oMath>
+        <m:sSup>
+          <m:sSupPr>
+            <m:ctrlPr>
+              <w:rPr>
+                <w:rFonts w:ascii="Cambria Math" w:eastAsiaTheme="minorEastAsia" w:hAnsi="Cambria Math"/>
+                <w:b/>
+                <w:bCs/>
+                <w:i/>
+              </w:rPr>
+            </m:ctrlPr>
+          </m:sSupPr>
+          <m:e>
+            <m:r>
+              <m:rPr>
+                <m:sty m:val="bi"/>
+              </m:rPr>
+              <w:rPr>
+                <w:rFonts w:ascii="Cambria Math" w:eastAsiaTheme="minorEastAsia" w:hAnsi="Cambria Math"/>
+              </w:rPr>
+              <m:t>V</m:t>
+            </m:r>
+          </m:e>
+          <m:sup>
+            <m:r>
+              <m:rPr>
+                <m:sty m:val="bi"/>
+              </m:rPr>
+              <w:rPr>
+                <w:rFonts w:ascii="Cambria Math" w:eastAsiaTheme="minorEastAsia" w:hAnsi="Cambria Math"/>
+              </w:rPr>
+              <m:t>4</m:t>
+            </m:r>
+          </m:sup>
+        </m:sSup>
+      </m:oMath>
+      <w:r>
+        <w:rPr>
+          <w:rFonts w:eastAsiaTheme="minorEastAsia"/>
+          <w:b/>
+          <w:bCs/>
+        </w:rPr>
+        <w:t>.</w:t>
+      </w:r>
+    </w:p>
+    <w:p/>
     <w:p>
       <w:pPr>
         <w:jc w:val="right"/>
-        <w:rPr>
-          <w:lang w:val="en-US"/>
-        </w:rPr>
-      </w:pPr>
-      <w:r>
-        <w:rPr>
-          <w:lang w:val="en-US"/>
-        </w:rPr>
+      </w:pPr>
+      <w:r>
         <w:t>Diogo Dias - 1161605</w:t>
       </w:r>
     </w:p>

</xml_diff>

<commit_message>
LAP22G31-326 #comment Analysis Complexity
</commit_message>
<xml_diff>
--- a/docs/Sprint4/Relatório.docx
+++ b/docs/Sprint4/Relatório.docx
@@ -6,6 +6,9 @@
       <w:pPr>
         <w:pStyle w:val="Fotografia"/>
       </w:pPr>
+      <w:r>
+        <w:t>w</w:t>
+      </w:r>
       <w:r>
         <w:rPr>
           <w:noProof/>
@@ -55,7 +58,7 @@
     </w:p>
     <w:p>
       <w:pPr>
-        <w:pStyle w:val="Ttulo"/>
+        <w:pStyle w:val="Title"/>
       </w:pPr>
       <w:r>
         <w:t>Relatório</w:t>
@@ -63,7 +66,7 @@
     </w:p>
     <w:p>
       <w:pPr>
-        <w:pStyle w:val="Subttulo"/>
+        <w:pStyle w:val="Subtitle"/>
       </w:pPr>
       <w:r>
         <w:t>Exposição e Explicação</w:t>
@@ -174,7 +177,7 @@
       <w:sdtContent>
         <w:p>
           <w:pPr>
-            <w:pStyle w:val="Cabealhodondice"/>
+            <w:pStyle w:val="TOCHeading"/>
             <w:rPr>
               <w:lang w:val="pt-PT"/>
             </w:rPr>
@@ -188,7 +191,7 @@
         </w:p>
         <w:p>
           <w:pPr>
-            <w:pStyle w:val="ndice1"/>
+            <w:pStyle w:val="TOC1"/>
             <w:tabs>
               <w:tab w:val="right" w:pos="8296"/>
             </w:tabs>
@@ -211,7 +214,7 @@
           <w:hyperlink w:anchor="_Toc93568977" w:history="1">
             <w:r>
               <w:rPr>
-                <w:rStyle w:val="Hiperligao"/>
+                <w:rStyle w:val="Hyperlink"/>
                 <w:noProof/>
               </w:rPr>
               <w:t>Introdução</w:t>
@@ -268,7 +271,7 @@
         </w:p>
         <w:p>
           <w:pPr>
-            <w:pStyle w:val="ndice1"/>
+            <w:pStyle w:val="TOC1"/>
             <w:tabs>
               <w:tab w:val="right" w:pos="8296"/>
             </w:tabs>
@@ -282,7 +285,7 @@
           <w:hyperlink w:anchor="_Toc93568978" w:history="1">
             <w:r>
               <w:rPr>
-                <w:rStyle w:val="Hiperligao"/>
+                <w:rStyle w:val="Hyperlink"/>
                 <w:noProof/>
               </w:rPr>
               <w:t>Sprint 1</w:t>
@@ -339,7 +342,7 @@
         </w:p>
         <w:p>
           <w:pPr>
-            <w:pStyle w:val="ndice2"/>
+            <w:pStyle w:val="TOC2"/>
             <w:tabs>
               <w:tab w:val="right" w:pos="8296"/>
             </w:tabs>
@@ -353,7 +356,7 @@
           <w:hyperlink w:anchor="_Toc93568979" w:history="1">
             <w:r>
               <w:rPr>
-                <w:rStyle w:val="Hiperligao"/>
+                <w:rStyle w:val="Hyperlink"/>
                 <w:noProof/>
               </w:rPr>
               <w:t>Diagrama de Classes</w:t>
@@ -410,7 +413,7 @@
         </w:p>
         <w:p>
           <w:pPr>
-            <w:pStyle w:val="ndice2"/>
+            <w:pStyle w:val="TOC2"/>
             <w:tabs>
               <w:tab w:val="right" w:pos="8296"/>
             </w:tabs>
@@ -424,7 +427,7 @@
           <w:hyperlink w:anchor="_Toc93568980" w:history="1">
             <w:r>
               <w:rPr>
-                <w:rStyle w:val="Hiperligao"/>
+                <w:rStyle w:val="Hyperlink"/>
                 <w:noProof/>
               </w:rPr>
               <w:t>Análise de Complexidade</w:t>
@@ -481,7 +484,7 @@
         </w:p>
         <w:p>
           <w:pPr>
-            <w:pStyle w:val="ndice1"/>
+            <w:pStyle w:val="TOC1"/>
             <w:tabs>
               <w:tab w:val="right" w:pos="8296"/>
             </w:tabs>
@@ -495,7 +498,7 @@
           <w:hyperlink w:anchor="_Toc93568981" w:history="1">
             <w:r>
               <w:rPr>
-                <w:rStyle w:val="Hiperligao"/>
+                <w:rStyle w:val="Hyperlink"/>
                 <w:noProof/>
               </w:rPr>
               <w:t>Sprint 2</w:t>
@@ -552,7 +555,7 @@
         </w:p>
         <w:p>
           <w:pPr>
-            <w:pStyle w:val="ndice2"/>
+            <w:pStyle w:val="TOC2"/>
             <w:tabs>
               <w:tab w:val="right" w:pos="8296"/>
             </w:tabs>
@@ -566,7 +569,7 @@
           <w:hyperlink w:anchor="_Toc93568982" w:history="1">
             <w:r>
               <w:rPr>
-                <w:rStyle w:val="Hiperligao"/>
+                <w:rStyle w:val="Hyperlink"/>
                 <w:noProof/>
               </w:rPr>
               <w:t>Diagrama de Classes</w:t>
@@ -623,7 +626,7 @@
         </w:p>
         <w:p>
           <w:pPr>
-            <w:pStyle w:val="ndice2"/>
+            <w:pStyle w:val="TOC2"/>
             <w:tabs>
               <w:tab w:val="right" w:pos="8296"/>
             </w:tabs>
@@ -637,7 +640,7 @@
           <w:hyperlink w:anchor="_Toc93568983" w:history="1">
             <w:r>
               <w:rPr>
-                <w:rStyle w:val="Hiperligao"/>
+                <w:rStyle w:val="Hyperlink"/>
                 <w:noProof/>
                 <w:lang w:val="en-US"/>
               </w:rPr>
@@ -695,7 +698,7 @@
         </w:p>
         <w:p>
           <w:pPr>
-            <w:pStyle w:val="ndice3"/>
+            <w:pStyle w:val="TOC3"/>
             <w:tabs>
               <w:tab w:val="right" w:pos="8296"/>
             </w:tabs>
@@ -709,7 +712,7 @@
           <w:hyperlink w:anchor="_Toc93568984" w:history="1">
             <w:r>
               <w:rPr>
-                <w:rStyle w:val="Hiperligao"/>
+                <w:rStyle w:val="Hyperlink"/>
                 <w:noProof/>
                 <w:lang w:val="en-US"/>
               </w:rPr>
@@ -767,7 +770,7 @@
         </w:p>
         <w:p>
           <w:pPr>
-            <w:pStyle w:val="ndice3"/>
+            <w:pStyle w:val="TOC3"/>
             <w:tabs>
               <w:tab w:val="right" w:pos="8296"/>
             </w:tabs>
@@ -781,7 +784,7 @@
           <w:hyperlink w:anchor="_Toc93568985" w:history="1">
             <w:r>
               <w:rPr>
-                <w:rStyle w:val="Hiperligao"/>
+                <w:rStyle w:val="Hyperlink"/>
                 <w:noProof/>
                 <w:lang w:val="en-US"/>
               </w:rPr>
@@ -839,7 +842,7 @@
         </w:p>
         <w:p>
           <w:pPr>
-            <w:pStyle w:val="ndice1"/>
+            <w:pStyle w:val="TOC1"/>
             <w:tabs>
               <w:tab w:val="right" w:pos="8296"/>
             </w:tabs>
@@ -853,7 +856,7 @@
           <w:hyperlink w:anchor="_Toc93568986" w:history="1">
             <w:r>
               <w:rPr>
-                <w:rStyle w:val="Hiperligao"/>
+                <w:rStyle w:val="Hyperlink"/>
                 <w:noProof/>
               </w:rPr>
               <w:t>Sprint 3</w:t>
@@ -910,7 +913,7 @@
         </w:p>
         <w:p>
           <w:pPr>
-            <w:pStyle w:val="ndice2"/>
+            <w:pStyle w:val="TOC2"/>
             <w:tabs>
               <w:tab w:val="right" w:pos="8296"/>
             </w:tabs>
@@ -924,7 +927,7 @@
           <w:hyperlink w:anchor="_Toc93568987" w:history="1">
             <w:r>
               <w:rPr>
-                <w:rStyle w:val="Hiperligao"/>
+                <w:rStyle w:val="Hyperlink"/>
                 <w:noProof/>
               </w:rPr>
               <w:t>Diagrama de Classes</w:t>
@@ -981,7 +984,7 @@
         </w:p>
         <w:p>
           <w:pPr>
-            <w:pStyle w:val="ndice2"/>
+            <w:pStyle w:val="TOC2"/>
             <w:tabs>
               <w:tab w:val="right" w:pos="8296"/>
             </w:tabs>
@@ -995,7 +998,7 @@
           <w:hyperlink w:anchor="_Toc93568988" w:history="1">
             <w:r>
               <w:rPr>
-                <w:rStyle w:val="Hiperligao"/>
+                <w:rStyle w:val="Hyperlink"/>
                 <w:noProof/>
                 <w:lang w:val="en-US"/>
               </w:rPr>
@@ -1053,7 +1056,7 @@
         </w:p>
         <w:p>
           <w:pPr>
-            <w:pStyle w:val="ndice3"/>
+            <w:pStyle w:val="TOC3"/>
             <w:tabs>
               <w:tab w:val="right" w:pos="8296"/>
             </w:tabs>
@@ -1067,7 +1070,7 @@
           <w:hyperlink w:anchor="_Toc93568989" w:history="1">
             <w:r>
               <w:rPr>
-                <w:rStyle w:val="Hiperligao"/>
+                <w:rStyle w:val="Hyperlink"/>
                 <w:noProof/>
                 <w:shd w:val="clear" w:color="auto" w:fill="FFFFFF"/>
                 <w:lang w:val="en-US"/>
@@ -1126,7 +1129,7 @@
         </w:p>
         <w:p>
           <w:pPr>
-            <w:pStyle w:val="ndice3"/>
+            <w:pStyle w:val="TOC3"/>
             <w:tabs>
               <w:tab w:val="right" w:pos="8296"/>
             </w:tabs>
@@ -1140,7 +1143,7 @@
           <w:hyperlink w:anchor="_Toc93568990" w:history="1">
             <w:r>
               <w:rPr>
-                <w:rStyle w:val="Hiperligao"/>
+                <w:rStyle w:val="Hyperlink"/>
                 <w:noProof/>
                 <w:shd w:val="clear" w:color="auto" w:fill="FFFFFF"/>
                 <w:lang w:val="en-US"/>
@@ -1199,7 +1202,7 @@
         </w:p>
         <w:p>
           <w:pPr>
-            <w:pStyle w:val="ndice3"/>
+            <w:pStyle w:val="TOC3"/>
             <w:tabs>
               <w:tab w:val="right" w:pos="8296"/>
             </w:tabs>
@@ -1213,7 +1216,7 @@
           <w:hyperlink w:anchor="_Toc93568991" w:history="1">
             <w:r>
               <w:rPr>
-                <w:rStyle w:val="Hiperligao"/>
+                <w:rStyle w:val="Hyperlink"/>
                 <w:noProof/>
                 <w:shd w:val="clear" w:color="auto" w:fill="FFFFFF"/>
                 <w:lang w:val="en-US"/>
@@ -1272,7 +1275,7 @@
         </w:p>
         <w:p>
           <w:pPr>
-            <w:pStyle w:val="ndice1"/>
+            <w:pStyle w:val="TOC1"/>
             <w:tabs>
               <w:tab w:val="right" w:pos="8296"/>
             </w:tabs>
@@ -1286,7 +1289,7 @@
           <w:hyperlink w:anchor="_Toc93568992" w:history="1">
             <w:r>
               <w:rPr>
-                <w:rStyle w:val="Hiperligao"/>
+                <w:rStyle w:val="Hyperlink"/>
                 <w:noProof/>
                 <w:lang w:val="en-US"/>
               </w:rPr>
@@ -1344,7 +1347,7 @@
         </w:p>
         <w:p>
           <w:pPr>
-            <w:pStyle w:val="ndice3"/>
+            <w:pStyle w:val="TOC3"/>
             <w:tabs>
               <w:tab w:val="right" w:pos="8296"/>
             </w:tabs>
@@ -1358,7 +1361,7 @@
           <w:hyperlink w:anchor="_Toc93568993" w:history="1">
             <w:r>
               <w:rPr>
-                <w:rStyle w:val="Hiperligao"/>
+                <w:rStyle w:val="Hyperlink"/>
                 <w:noProof/>
                 <w:lang w:val="en-US"/>
               </w:rPr>
@@ -1416,7 +1419,7 @@
         </w:p>
         <w:p>
           <w:pPr>
-            <w:pStyle w:val="ndice3"/>
+            <w:pStyle w:val="TOC3"/>
             <w:tabs>
               <w:tab w:val="right" w:pos="8296"/>
             </w:tabs>
@@ -1430,7 +1433,7 @@
           <w:hyperlink w:anchor="_Toc93568994" w:history="1">
             <w:r>
               <w:rPr>
-                <w:rStyle w:val="Hiperligao"/>
+                <w:rStyle w:val="Hyperlink"/>
                 <w:noProof/>
                 <w:lang w:val="en-US"/>
               </w:rPr>
@@ -1488,7 +1491,7 @@
         </w:p>
         <w:p>
           <w:pPr>
-            <w:pStyle w:val="ndice3"/>
+            <w:pStyle w:val="TOC3"/>
             <w:tabs>
               <w:tab w:val="right" w:pos="8296"/>
             </w:tabs>
@@ -1502,7 +1505,7 @@
           <w:hyperlink w:anchor="_Toc93568995" w:history="1">
             <w:r>
               <w:rPr>
-                <w:rStyle w:val="Hiperligao"/>
+                <w:rStyle w:val="Hyperlink"/>
                 <w:noProof/>
                 <w:shd w:val="clear" w:color="auto" w:fill="FFFFFF"/>
                 <w:lang w:val="en-US"/>
@@ -1578,7 +1581,7 @@
     </w:p>
     <w:p>
       <w:pPr>
-        <w:pStyle w:val="Ttulo1"/>
+        <w:pStyle w:val="Heading1"/>
       </w:pPr>
       <w:bookmarkStart w:id="0" w:name="_Toc93568977"/>
       <w:r>
@@ -1609,7 +1612,15 @@
       </w:r>
       <w:proofErr w:type="spellEnd"/>
       <w:r>
-        <w:t xml:space="preserve"> que designa-mos de </w:t>
+        <w:t xml:space="preserve"> que </w:t>
+      </w:r>
+      <w:proofErr w:type="gramStart"/>
+      <w:r>
+        <w:t>designa-mos</w:t>
+      </w:r>
+      <w:proofErr w:type="gramEnd"/>
+      <w:r>
+        <w:t xml:space="preserve"> de </w:t>
       </w:r>
       <w:proofErr w:type="spellStart"/>
       <w:r>
@@ -1654,7 +1665,15 @@
       </w:r>
       <w:proofErr w:type="spellEnd"/>
       <w:r>
-        <w:t xml:space="preserve"> que possui os navios. Cada navio tem uma árvore de movimentos que guarda todos os atributo dinâmicos do navio, ou seja, os relacionados com a posição do navio.</w:t>
+        <w:t xml:space="preserve"> que possui os navios. Cada navio tem uma árvore de movimentos que guarda todos os </w:t>
+      </w:r>
+      <w:proofErr w:type="gramStart"/>
+      <w:r>
+        <w:t>atributo dinâmicos</w:t>
+      </w:r>
+      <w:proofErr w:type="gramEnd"/>
+      <w:r>
+        <w:t xml:space="preserve"> do navio, ou seja, os relacionados com a posição do navio.</w:t>
       </w:r>
     </w:p>
     <w:p>
@@ -1686,7 +1705,7 @@
     </w:p>
     <w:p>
       <w:pPr>
-        <w:pStyle w:val="Ttulo1"/>
+        <w:pStyle w:val="Heading1"/>
       </w:pPr>
       <w:bookmarkStart w:id="1" w:name="_Toc93568978"/>
       <w:r>
@@ -1697,7 +1716,7 @@
     </w:p>
     <w:p>
       <w:pPr>
-        <w:pStyle w:val="Ttulo2"/>
+        <w:pStyle w:val="Heading2"/>
       </w:pPr>
       <w:bookmarkStart w:id="2" w:name="_Toc93568979"/>
       <w:r>
@@ -1708,7 +1727,7 @@
     <w:p/>
     <w:p>
       <w:pPr>
-        <w:pStyle w:val="Ttulo2"/>
+        <w:pStyle w:val="Heading2"/>
       </w:pPr>
       <w:bookmarkStart w:id="3" w:name="_Toc93568980"/>
       <w:r>
@@ -1723,7 +1742,7 @@
     </w:p>
     <w:p>
       <w:pPr>
-        <w:pStyle w:val="Ttulo1"/>
+        <w:pStyle w:val="Heading1"/>
       </w:pPr>
       <w:bookmarkStart w:id="4" w:name="_Toc93568981"/>
       <w:r>
@@ -1734,7 +1753,7 @@
     </w:p>
     <w:p>
       <w:pPr>
-        <w:pStyle w:val="Ttulo2"/>
+        <w:pStyle w:val="Heading2"/>
       </w:pPr>
       <w:bookmarkStart w:id="5" w:name="_Toc93568982"/>
       <w:r>
@@ -1796,7 +1815,7 @@
     <w:p/>
     <w:p>
       <w:pPr>
-        <w:pStyle w:val="Ttulo2"/>
+        <w:pStyle w:val="Heading2"/>
         <w:rPr>
           <w:lang w:val="en-US"/>
         </w:rPr>
@@ -1819,7 +1838,7 @@
     </w:p>
     <w:p>
       <w:pPr>
-        <w:pStyle w:val="Ttulo3"/>
+        <w:pStyle w:val="Heading3"/>
         <w:rPr>
           <w:lang w:val="en-US"/>
         </w:rPr>
@@ -1929,7 +1948,7 @@
     </w:p>
     <w:p>
       <w:pPr>
-        <w:pStyle w:val="Ttulo3"/>
+        <w:pStyle w:val="Heading3"/>
         <w:rPr>
           <w:lang w:val="en-US"/>
         </w:rPr>
@@ -2014,7 +2033,21 @@
         <w:rPr>
           <w:rFonts w:eastAsiaTheme="minorEastAsia"/>
         </w:rPr>
-        <w:t xml:space="preserve"> e, caso a dimensão da árvore for alta ou a forma como os nós da árvore for especialmente organizada, a complexidade será n.</w:t>
+        <w:t xml:space="preserve"> e, caso a dimensão da árvore for alta ou a forma como os </w:t>
+      </w:r>
+      <w:proofErr w:type="gramStart"/>
+      <w:r>
+        <w:rPr>
+          <w:rFonts w:eastAsiaTheme="minorEastAsia"/>
+        </w:rPr>
+        <w:t>nós da árvore for</w:t>
+      </w:r>
+      <w:proofErr w:type="gramEnd"/>
+      <w:r>
+        <w:rPr>
+          <w:rFonts w:eastAsiaTheme="minorEastAsia"/>
+        </w:rPr>
+        <w:t xml:space="preserve"> especialmente organizada, a complexidade será n.</w:t>
       </w:r>
     </w:p>
     <w:p>
@@ -2035,7 +2068,7 @@
     </w:p>
     <w:p>
       <w:pPr>
-        <w:pStyle w:val="Ttulo1"/>
+        <w:pStyle w:val="Heading1"/>
       </w:pPr>
       <w:bookmarkStart w:id="9" w:name="_Toc93568986"/>
       <w:r>
@@ -2047,7 +2080,7 @@
     <w:p/>
     <w:p>
       <w:pPr>
-        <w:pStyle w:val="Ttulo2"/>
+        <w:pStyle w:val="Heading2"/>
       </w:pPr>
       <w:bookmarkStart w:id="10" w:name="_Toc93568987"/>
       <w:r>
@@ -2062,7 +2095,7 @@
     <w:p/>
     <w:p>
       <w:pPr>
-        <w:pStyle w:val="Ttulo2"/>
+        <w:pStyle w:val="Heading2"/>
         <w:rPr>
           <w:lang w:val="en-US"/>
         </w:rPr>
@@ -2097,7 +2130,7 @@
     </w:p>
     <w:p>
       <w:pPr>
-        <w:pStyle w:val="Ttulo3"/>
+        <w:pStyle w:val="Heading3"/>
         <w:rPr>
           <w:shd w:val="clear" w:color="auto" w:fill="FFFFFF"/>
           <w:lang w:val="en-US"/>
@@ -2109,7 +2142,23 @@
           <w:shd w:val="clear" w:color="auto" w:fill="FFFFFF"/>
           <w:lang w:val="en-US"/>
         </w:rPr>
-        <w:t>[US301] As a Traffic manager, I which to import data from countries, ports, borders and sea distances from the database to build a freight network.</w:t>
+        <w:t xml:space="preserve">[US301] As a Traffic manager, I which to import data from countries, ports, </w:t>
+      </w:r>
+      <w:proofErr w:type="gramStart"/>
+      <w:r>
+        <w:rPr>
+          <w:shd w:val="clear" w:color="auto" w:fill="FFFFFF"/>
+          <w:lang w:val="en-US"/>
+        </w:rPr>
+        <w:t>borders</w:t>
+      </w:r>
+      <w:proofErr w:type="gramEnd"/>
+      <w:r>
+        <w:rPr>
+          <w:shd w:val="clear" w:color="auto" w:fill="FFFFFF"/>
+          <w:lang w:val="en-US"/>
+        </w:rPr>
+        <w:t xml:space="preserve"> and sea distances from the database to build a freight network.</w:t>
       </w:r>
       <w:bookmarkEnd w:id="12"/>
     </w:p>
@@ -2336,7 +2385,21 @@
         <w:rPr>
           <w:rFonts w:eastAsiaTheme="minorEastAsia"/>
         </w:rPr>
-        <w:t xml:space="preserve">Para a criação de ligação entre capital e o Porto mais próximo recorremos ao calculo da distancia mais curta entre a cidade e todos os Portos do País até obtermos o mínimo </w:t>
+        <w:t xml:space="preserve">Para a criação de ligação entre capital e o Porto mais próximo recorremos ao </w:t>
+      </w:r>
+      <w:proofErr w:type="gramStart"/>
+      <w:r>
+        <w:rPr>
+          <w:rFonts w:eastAsiaTheme="minorEastAsia"/>
+        </w:rPr>
+        <w:t>calculo</w:t>
+      </w:r>
+      <w:proofErr w:type="gramEnd"/>
+      <w:r>
+        <w:rPr>
+          <w:rFonts w:eastAsiaTheme="minorEastAsia"/>
+        </w:rPr>
+        <w:t xml:space="preserve"> da distancia mais curta entre a cidade e todos os Portos do País até obtermos o mínimo </w:t>
       </w:r>
       <w:r>
         <w:rPr>
@@ -2503,7 +2566,21 @@
         <w:rPr>
           <w:rFonts w:eastAsiaTheme="minorEastAsia"/>
         </w:rPr>
-        <w:t xml:space="preserve">Para finalizar adicionamos as n ligações a portos de outros países a cada Porto. Para isso utilizamos o método semelhante ao </w:t>
+        <w:t xml:space="preserve">Para finalizar adicionamos </w:t>
+      </w:r>
+      <w:proofErr w:type="gramStart"/>
+      <w:r>
+        <w:rPr>
+          <w:rFonts w:eastAsiaTheme="minorEastAsia"/>
+        </w:rPr>
+        <w:t>as n</w:t>
+      </w:r>
+      <w:proofErr w:type="gramEnd"/>
+      <w:r>
+        <w:rPr>
+          <w:rFonts w:eastAsiaTheme="minorEastAsia"/>
+        </w:rPr>
+        <w:t xml:space="preserve"> ligações a portos de outros países a cada Porto. Para isso utilizamos o método semelhante ao </w:t>
       </w:r>
       <w:proofErr w:type="spellStart"/>
       <w:r>
@@ -3444,7 +3521,7 @@
     </w:p>
     <w:p>
       <w:pPr>
-        <w:pStyle w:val="Ttulo3"/>
+        <w:pStyle w:val="Heading3"/>
         <w:rPr>
           <w:shd w:val="clear" w:color="auto" w:fill="FFFFFF"/>
           <w:lang w:val="en-US"/>
@@ -3501,7 +3578,7 @@
     </w:p>
     <w:p>
       <w:pPr>
-        <w:pStyle w:val="Ttulo3"/>
+        <w:pStyle w:val="Heading3"/>
         <w:rPr>
           <w:lang w:val="en-US"/>
         </w:rPr>
@@ -3649,7 +3726,7 @@
     </w:p>
     <w:p>
       <w:pPr>
-        <w:pStyle w:val="Ttulo1"/>
+        <w:pStyle w:val="Heading1"/>
         <w:rPr>
           <w:lang w:val="en-US"/>
         </w:rPr>
@@ -3666,7 +3743,7 @@
     </w:p>
     <w:p>
       <w:pPr>
-        <w:pStyle w:val="Ttulo3"/>
+        <w:pStyle w:val="Heading3"/>
         <w:rPr>
           <w:lang w:val="en-US"/>
         </w:rPr>
@@ -3674,7 +3751,7 @@
     </w:p>
     <w:p>
       <w:pPr>
-        <w:pStyle w:val="Ttulo3"/>
+        <w:pStyle w:val="Heading3"/>
         <w:rPr>
           <w:lang w:val="en-US"/>
         </w:rPr>
@@ -4212,7 +4289,7 @@
     </w:p>
     <w:p>
       <w:pPr>
-        <w:pStyle w:val="Ttulo3"/>
+        <w:pStyle w:val="Heading3"/>
         <w:rPr>
           <w:lang w:val="en-US"/>
         </w:rPr>
@@ -4226,6 +4303,259 @@
         <w:t>[US402] As a Traffic manager I wish to know the shortest path between two locals (city and/or port).</w:t>
       </w:r>
       <w:bookmarkEnd w:id="17"/>
+    </w:p>
+    <w:p>
+      <w:pPr>
+        <w:rPr>
+          <w:shd w:val="clear" w:color="auto" w:fill="DEEBFF"/>
+          <w:lang w:val="en-US"/>
+        </w:rPr>
+      </w:pPr>
+    </w:p>
+    <w:p>
+      <w:pPr>
+        <w:rPr>
+          <w:shd w:val="clear" w:color="auto" w:fill="DEEBFF"/>
+          <w:lang w:val="en-US"/>
+        </w:rPr>
+      </w:pPr>
+    </w:p>
+    <w:p>
+      <w:pPr>
+        <w:rPr>
+          <w:rFonts w:asciiTheme="majorHAnsi" w:hAnsiTheme="majorHAnsi"/>
+          <w:shd w:val="clear" w:color="auto" w:fill="DEEBFF"/>
+        </w:rPr>
+      </w:pPr>
+      <w:r>
+        <w:rPr>
+          <w:rFonts w:asciiTheme="majorHAnsi" w:hAnsiTheme="majorHAnsi"/>
+          <w:shd w:val="clear" w:color="auto" w:fill="DEEBFF"/>
+        </w:rPr>
+        <w:t xml:space="preserve">De forma a encontrar o caminho mais curto entre dois locais é preciso, primeiramente, saber o tipo de caminho que se pretende, visto que nesta US havia três tipos de caminhos de acordo com o tipo de parâmetros que se usava. Posteriormente de serem efetuadas as necessárias verificações, através do algoritmo </w:t>
+      </w:r>
+      <w:proofErr w:type="spellStart"/>
+      <w:r>
+        <w:rPr>
+          <w:rFonts w:asciiTheme="majorHAnsi" w:hAnsiTheme="majorHAnsi"/>
+          <w:shd w:val="clear" w:color="auto" w:fill="DEEBFF"/>
+        </w:rPr>
+        <w:t>shortestPath</w:t>
+      </w:r>
+      <w:proofErr w:type="spellEnd"/>
+      <w:r>
+        <w:rPr>
+          <w:rFonts w:asciiTheme="majorHAnsi" w:hAnsiTheme="majorHAnsi"/>
+          <w:shd w:val="clear" w:color="auto" w:fill="DEEBFF"/>
+        </w:rPr>
+        <w:t xml:space="preserve">, que basicamente retorna a mínima distância possível entre dois </w:t>
+      </w:r>
+      <w:r>
+        <w:rPr>
+          <w:rFonts w:asciiTheme="majorHAnsi" w:hAnsiTheme="majorHAnsi"/>
+          <w:shd w:val="clear" w:color="auto" w:fill="DEEBFF"/>
+        </w:rPr>
+        <w:t>locais. É de realçar que este método usa o algoritmo de Di</w:t>
+      </w:r>
+      <w:r>
+        <w:rPr>
+          <w:rFonts w:asciiTheme="majorHAnsi" w:hAnsiTheme="majorHAnsi"/>
+          <w:shd w:val="clear" w:color="auto" w:fill="DEEBFF"/>
+        </w:rPr>
+        <w:t>jkstra</w:t>
+      </w:r>
+      <w:r>
+        <w:rPr>
+          <w:rFonts w:asciiTheme="majorHAnsi" w:hAnsiTheme="majorHAnsi"/>
+          <w:shd w:val="clear" w:color="auto" w:fill="DEEBFF"/>
+        </w:rPr>
+        <w:t>. Assim, para calcular a complexidade esta será a soma da complexidade do de D</w:t>
+      </w:r>
+      <w:r>
+        <w:rPr>
+          <w:rFonts w:asciiTheme="majorHAnsi" w:hAnsiTheme="majorHAnsi"/>
+          <w:shd w:val="clear" w:color="auto" w:fill="DEEBFF"/>
+        </w:rPr>
+        <w:t>ijkstra</w:t>
+      </w:r>
+      <w:r>
+        <w:rPr>
+          <w:rFonts w:asciiTheme="majorHAnsi" w:hAnsiTheme="majorHAnsi"/>
+          <w:shd w:val="clear" w:color="auto" w:fill="DEEBFF"/>
+        </w:rPr>
+        <w:t xml:space="preserve"> (V</w:t>
+      </w:r>
+      <w:r>
+        <w:rPr>
+          <w:rFonts w:asciiTheme="majorHAnsi" w:hAnsiTheme="majorHAnsi"/>
+          <w:shd w:val="clear" w:color="auto" w:fill="DEEBFF"/>
+        </w:rPr>
+        <w:t>*E</w:t>
+      </w:r>
+      <w:r>
+        <w:rPr>
+          <w:rFonts w:asciiTheme="majorHAnsi" w:hAnsiTheme="majorHAnsi"/>
+          <w:shd w:val="clear" w:color="auto" w:fill="DEEBFF"/>
+        </w:rPr>
+        <w:t>+V = V(E+1) =V*E</w:t>
+      </w:r>
+      <w:r>
+        <w:rPr>
+          <w:rFonts w:asciiTheme="majorHAnsi" w:hAnsiTheme="majorHAnsi"/>
+          <w:shd w:val="clear" w:color="auto" w:fill="DEEBFF"/>
+        </w:rPr>
+        <w:t xml:space="preserve">), o </w:t>
+      </w:r>
+      <w:proofErr w:type="spellStart"/>
+      <w:r>
+        <w:rPr>
+          <w:rFonts w:asciiTheme="majorHAnsi" w:hAnsiTheme="majorHAnsi"/>
+          <w:shd w:val="clear" w:color="auto" w:fill="DEEBFF"/>
+        </w:rPr>
+        <w:t>shortestPath</w:t>
+      </w:r>
+      <w:proofErr w:type="spellEnd"/>
+      <w:r>
+        <w:rPr>
+          <w:rFonts w:asciiTheme="majorHAnsi" w:hAnsiTheme="majorHAnsi"/>
+          <w:shd w:val="clear" w:color="auto" w:fill="DEEBFF"/>
+        </w:rPr>
+        <w:t xml:space="preserve"> usa um ciclo for V vezes</w:t>
+      </w:r>
+      <w:r>
+        <w:rPr>
+          <w:rFonts w:asciiTheme="majorHAnsi" w:hAnsiTheme="majorHAnsi"/>
+          <w:shd w:val="clear" w:color="auto" w:fill="DEEBFF"/>
+        </w:rPr>
+        <w:t>, fora da invocação do algoritmo de Dijkstra, daí a complexidade total para já ser V</w:t>
+      </w:r>
+      <w:r>
+        <w:rPr>
+          <w:rFonts w:asciiTheme="majorHAnsi" w:hAnsiTheme="majorHAnsi"/>
+          <w:shd w:val="clear" w:color="auto" w:fill="DEEBFF"/>
+        </w:rPr>
+        <w:t>*E</w:t>
+      </w:r>
+      <w:r>
+        <w:rPr>
+          <w:rFonts w:asciiTheme="majorHAnsi" w:hAnsiTheme="majorHAnsi"/>
+          <w:shd w:val="clear" w:color="auto" w:fill="DEEBFF"/>
+        </w:rPr>
+        <w:t>+V.</w:t>
+      </w:r>
+    </w:p>
+    <w:p>
+      <w:pPr>
+        <w:rPr>
+          <w:rFonts w:asciiTheme="majorHAnsi" w:hAnsiTheme="majorHAnsi"/>
+          <w:shd w:val="clear" w:color="auto" w:fill="DEEBFF"/>
+        </w:rPr>
+      </w:pPr>
+      <w:r>
+        <w:rPr>
+          <w:rFonts w:asciiTheme="majorHAnsi" w:hAnsiTheme="majorHAnsi"/>
+          <w:shd w:val="clear" w:color="auto" w:fill="DEEBFF"/>
+        </w:rPr>
+        <w:t xml:space="preserve">No entanto o </w:t>
+      </w:r>
+      <w:proofErr w:type="spellStart"/>
+      <w:r>
+        <w:rPr>
+          <w:rFonts w:asciiTheme="majorHAnsi" w:hAnsiTheme="majorHAnsi"/>
+          <w:shd w:val="clear" w:color="auto" w:fill="DEEBFF"/>
+        </w:rPr>
+        <w:t>shortestPath</w:t>
+      </w:r>
+      <w:proofErr w:type="spellEnd"/>
+      <w:r>
+        <w:rPr>
+          <w:rFonts w:asciiTheme="majorHAnsi" w:hAnsiTheme="majorHAnsi"/>
+          <w:shd w:val="clear" w:color="auto" w:fill="DEEBFF"/>
+        </w:rPr>
+        <w:t xml:space="preserve"> também usa outro método chamado </w:t>
+      </w:r>
+      <w:proofErr w:type="spellStart"/>
+      <w:r>
+        <w:rPr>
+          <w:rFonts w:asciiTheme="majorHAnsi" w:hAnsiTheme="majorHAnsi"/>
+          <w:shd w:val="clear" w:color="auto" w:fill="DEEBFF"/>
+        </w:rPr>
+        <w:t>getPath</w:t>
+      </w:r>
+      <w:proofErr w:type="spellEnd"/>
+      <w:r>
+        <w:rPr>
+          <w:rFonts w:asciiTheme="majorHAnsi" w:hAnsiTheme="majorHAnsi"/>
+          <w:shd w:val="clear" w:color="auto" w:fill="DEEBFF"/>
+        </w:rPr>
+        <w:t xml:space="preserve">, sendo este recursivo </w:t>
+      </w:r>
+      <w:r>
+        <w:rPr>
+          <w:rFonts w:asciiTheme="majorHAnsi" w:hAnsiTheme="majorHAnsi"/>
+          <w:shd w:val="clear" w:color="auto" w:fill="DEEBFF"/>
+        </w:rPr>
+        <w:t>e,</w:t>
+      </w:r>
+      <w:r>
+        <w:rPr>
+          <w:rFonts w:asciiTheme="majorHAnsi" w:hAnsiTheme="majorHAnsi"/>
+          <w:shd w:val="clear" w:color="auto" w:fill="DEEBFF"/>
+        </w:rPr>
+        <w:t xml:space="preserve"> no pior dos casos </w:t>
+      </w:r>
+      <w:r>
+        <w:rPr>
+          <w:rFonts w:asciiTheme="majorHAnsi" w:hAnsiTheme="majorHAnsi"/>
+          <w:shd w:val="clear" w:color="auto" w:fill="DEEBFF"/>
+        </w:rPr>
+        <w:t xml:space="preserve">pode ser chamado recursivamente V vezes (caso só haja um caminho entre o primeiro e o último </w:t>
+      </w:r>
+      <w:proofErr w:type="spellStart"/>
+      <w:r>
+        <w:rPr>
+          <w:rFonts w:asciiTheme="majorHAnsi" w:hAnsiTheme="majorHAnsi"/>
+          <w:shd w:val="clear" w:color="auto" w:fill="DEEBFF"/>
+        </w:rPr>
+        <w:t>vertex</w:t>
+      </w:r>
+      <w:proofErr w:type="spellEnd"/>
+      <w:r>
+        <w:rPr>
+          <w:rFonts w:asciiTheme="majorHAnsi" w:hAnsiTheme="majorHAnsi"/>
+          <w:shd w:val="clear" w:color="auto" w:fill="DEEBFF"/>
+        </w:rPr>
+        <w:t xml:space="preserve"> da matriz);</w:t>
+      </w:r>
+    </w:p>
+    <w:p>
+      <w:pPr>
+        <w:rPr>
+          <w:rFonts w:asciiTheme="majorHAnsi" w:hAnsiTheme="majorHAnsi"/>
+          <w:shd w:val="clear" w:color="auto" w:fill="DEEBFF"/>
+        </w:rPr>
+      </w:pPr>
+      <w:r>
+        <w:rPr>
+          <w:rFonts w:asciiTheme="majorHAnsi" w:hAnsiTheme="majorHAnsi"/>
+          <w:shd w:val="clear" w:color="auto" w:fill="DEEBFF"/>
+        </w:rPr>
+        <w:t>Assim a complexidade total</w:t>
+      </w:r>
+      <w:r>
+        <w:rPr>
+          <w:rFonts w:asciiTheme="majorHAnsi" w:hAnsiTheme="majorHAnsi"/>
+          <w:shd w:val="clear" w:color="auto" w:fill="DEEBFF"/>
+        </w:rPr>
+        <w:t xml:space="preserve"> no pior dos cenários</w:t>
+      </w:r>
+      <w:r>
+        <w:rPr>
+          <w:rFonts w:asciiTheme="majorHAnsi" w:hAnsiTheme="majorHAnsi"/>
+          <w:shd w:val="clear" w:color="auto" w:fill="DEEBFF"/>
+        </w:rPr>
+        <w:t xml:space="preserve"> é V*E+V+V = V(E+1+1) = V*E</w:t>
+      </w:r>
     </w:p>
     <w:p>
       <w:pPr>
@@ -4235,20 +4565,19 @@
           <w:sz w:val="24"/>
           <w:szCs w:val="24"/>
           <w:shd w:val="clear" w:color="auto" w:fill="DEEBFF"/>
-          <w:lang w:val="en-US"/>
-        </w:rPr>
-      </w:pPr>
-      <w:r>
-        <w:rPr>
+        </w:rPr>
+      </w:pPr>
+      <w:r>
+        <w:rPr>
+          <w:rFonts w:asciiTheme="majorHAnsi" w:hAnsiTheme="majorHAnsi"/>
           <w:shd w:val="clear" w:color="auto" w:fill="DEEBFF"/>
-          <w:lang w:val="en-US"/>
         </w:rPr>
         <w:br w:type="page"/>
       </w:r>
     </w:p>
     <w:p>
       <w:pPr>
-        <w:pStyle w:val="Ttulo3"/>
+        <w:pStyle w:val="Heading3"/>
         <w:rPr>
           <w:lang w:val="en-US"/>
         </w:rPr>
@@ -4745,7 +5074,7 @@
 <w:ftr xmlns:wpc="http://schemas.microsoft.com/office/word/2010/wordprocessingCanvas" xmlns:cx="http://schemas.microsoft.com/office/drawing/2014/chartex" xmlns:cx1="http://schemas.microsoft.com/office/drawing/2015/9/8/chartex" xmlns:cx2="http://schemas.microsoft.com/office/drawing/2015/10/21/chartex" xmlns:cx3="http://schemas.microsoft.com/office/drawing/2016/5/9/chartex" xmlns:cx4="http://schemas.microsoft.com/office/drawing/2016/5/10/chartex" xmlns:cx5="http://schemas.microsoft.com/office/drawing/2016/5/11/chartex" xmlns:cx6="http://schemas.microsoft.com/office/drawing/2016/5/12/chartex" xmlns:cx7="http://schemas.microsoft.com/office/drawing/2016/5/13/chartex" xmlns:cx8="http://schemas.microsoft.com/office/drawing/2016/5/14/chartex" xmlns:mc="http://schemas.openxmlformats.org/markup-compatibility/2006" xmlns:aink="http://schemas.microsoft.com/office/drawing/2016/ink" xmlns:am3d="http://schemas.microsoft.com/office/drawing/2017/model3d" xmlns:o="urn:schemas-microsoft-com:office:office" xmlns:r="http://schemas.openxmlformats.org/officeDocument/2006/relationships" xmlns:m="http://schemas.openxmlformats.org/officeDocument/2006/math" xmlns:v="urn:schemas-microsoft-com:vml" xmlns:wp14="http://schemas.microsoft.com/office/word/2010/wordprocessingDrawing" xmlns:wp="http://schemas.openxmlformats.org/drawingml/2006/wordprocessingDrawing" xmlns:w10="urn:schemas-microsoft-com:office:word" xmlns:w="http://schemas.openxmlformats.org/wordprocessingml/2006/main" xmlns:w14="http://schemas.microsoft.com/office/word/2010/wordml" xmlns:w15="http://schemas.microsoft.com/office/word/2012/wordml" xmlns:w16cex="http://schemas.microsoft.com/office/word/2018/wordml/cex" xmlns:w16cid="http://schemas.microsoft.com/office/word/2016/wordml/cid" xmlns:w16="http://schemas.microsoft.com/office/word/2018/wordml" xmlns:w16sdtdh="http://schemas.microsoft.com/office/word/2020/wordml/sdtdatahash" xmlns:w16se="http://schemas.microsoft.com/office/word/2015/wordml/symex" xmlns:wpg="http://schemas.microsoft.com/office/word/2010/wordprocessingGroup" xmlns:wpi="http://schemas.microsoft.com/office/word/2010/wordprocessingInk" xmlns:wne="http://schemas.microsoft.com/office/word/2006/wordml" xmlns:wps="http://schemas.microsoft.com/office/word/2010/wordprocessingShape" mc:Ignorable="w14 w15 w16se w16cid w16 w16cex w16sdtdh wp14">
   <w:p>
     <w:pPr>
-      <w:pStyle w:val="Rodap"/>
+      <w:pStyle w:val="Footer"/>
     </w:pPr>
     <w:r>
       <w:rPr>
@@ -4970,7 +5299,7 @@
     <w:lvl w:ilvl="0">
       <w:start w:val="1"/>
       <w:numFmt w:val="decimal"/>
-      <w:pStyle w:val="Listanumerada"/>
+      <w:pStyle w:val="ListNumber"/>
       <w:lvlText w:val="%1."/>
       <w:lvlJc w:val="left"/>
       <w:pPr>
@@ -4988,7 +5317,7 @@
     <w:lvl w:ilvl="0">
       <w:start w:val="1"/>
       <w:numFmt w:val="bullet"/>
-      <w:pStyle w:val="Listacommarcas"/>
+      <w:pStyle w:val="ListBullet"/>
       <w:lvlText w:val="−"/>
       <w:lvlJc w:val="left"/>
       <w:pPr>
@@ -5708,11 +6037,11 @@
     <w:qFormat/>
     <w:rsid w:val="00333D0D"/>
   </w:style>
-  <w:style w:type="paragraph" w:styleId="Ttulo1">
+  <w:style w:type="paragraph" w:styleId="Heading1">
     <w:name w:val="heading 1"/>
     <w:basedOn w:val="Normal"/>
     <w:next w:val="Normal"/>
-    <w:link w:val="Ttulo1Carter"/>
+    <w:link w:val="Heading1Char"/>
     <w:uiPriority w:val="9"/>
     <w:qFormat/>
     <w:rsid w:val="00333D0D"/>
@@ -5729,11 +6058,11 @@
       <w:sz w:val="32"/>
     </w:rPr>
   </w:style>
-  <w:style w:type="paragraph" w:styleId="Ttulo2">
+  <w:style w:type="paragraph" w:styleId="Heading2">
     <w:name w:val="heading 2"/>
     <w:basedOn w:val="Normal"/>
     <w:next w:val="Normal"/>
-    <w:link w:val="Ttulo2Carter"/>
+    <w:link w:val="Heading2Char"/>
     <w:uiPriority w:val="9"/>
     <w:unhideWhenUsed/>
     <w:qFormat/>
@@ -5752,11 +6081,11 @@
       <w:sz w:val="24"/>
     </w:rPr>
   </w:style>
-  <w:style w:type="paragraph" w:styleId="Ttulo3">
+  <w:style w:type="paragraph" w:styleId="Heading3">
     <w:name w:val="heading 3"/>
     <w:basedOn w:val="Normal"/>
     <w:next w:val="Normal"/>
-    <w:link w:val="Ttulo3Carter"/>
+    <w:link w:val="Heading3Char"/>
     <w:uiPriority w:val="9"/>
     <w:unhideWhenUsed/>
     <w:qFormat/>
@@ -5774,11 +6103,11 @@
       <w:szCs w:val="24"/>
     </w:rPr>
   </w:style>
-  <w:style w:type="paragraph" w:styleId="Ttulo6">
+  <w:style w:type="paragraph" w:styleId="Heading6">
     <w:name w:val="heading 6"/>
     <w:basedOn w:val="Normal"/>
     <w:next w:val="Normal"/>
-    <w:link w:val="Ttulo6Carter"/>
+    <w:link w:val="Heading6Char"/>
     <w:uiPriority w:val="9"/>
     <w:semiHidden/>
     <w:unhideWhenUsed/>
@@ -5795,11 +6124,11 @@
       <w:color w:val="004F5B" w:themeColor="accent1" w:themeShade="7F"/>
     </w:rPr>
   </w:style>
-  <w:style w:type="paragraph" w:styleId="Ttulo7">
+  <w:style w:type="paragraph" w:styleId="Heading7">
     <w:name w:val="heading 7"/>
     <w:basedOn w:val="Normal"/>
     <w:next w:val="Normal"/>
-    <w:link w:val="Ttulo7Carter"/>
+    <w:link w:val="Heading7Char"/>
     <w:uiPriority w:val="9"/>
     <w:semiHidden/>
     <w:unhideWhenUsed/>
@@ -5818,11 +6147,11 @@
       <w:color w:val="004F5B" w:themeColor="accent1" w:themeShade="7F"/>
     </w:rPr>
   </w:style>
-  <w:style w:type="paragraph" w:styleId="Ttulo8">
+  <w:style w:type="paragraph" w:styleId="Heading8">
     <w:name w:val="heading 8"/>
     <w:basedOn w:val="Normal"/>
     <w:next w:val="Normal"/>
-    <w:link w:val="Ttulo8Carter"/>
+    <w:link w:val="Heading8Char"/>
     <w:uiPriority w:val="9"/>
     <w:semiHidden/>
     <w:unhideWhenUsed/>
@@ -5840,11 +6169,11 @@
       <w:szCs w:val="21"/>
     </w:rPr>
   </w:style>
-  <w:style w:type="paragraph" w:styleId="Ttulo9">
+  <w:style w:type="paragraph" w:styleId="Heading9">
     <w:name w:val="heading 9"/>
     <w:basedOn w:val="Normal"/>
     <w:next w:val="Normal"/>
-    <w:link w:val="Ttulo9Carter"/>
+    <w:link w:val="Heading9Char"/>
     <w:uiPriority w:val="9"/>
     <w:semiHidden/>
     <w:unhideWhenUsed/>
@@ -5864,13 +6193,13 @@
       <w:szCs w:val="21"/>
     </w:rPr>
   </w:style>
-  <w:style w:type="character" w:default="1" w:styleId="Tipodeletrapredefinidodopargrafo">
+  <w:style w:type="character" w:default="1" w:styleId="DefaultParagraphFont">
     <w:name w:val="Default Paragraph Font"/>
     <w:uiPriority w:val="1"/>
     <w:semiHidden/>
     <w:unhideWhenUsed/>
   </w:style>
-  <w:style w:type="table" w:default="1" w:styleId="Tabelanormal">
+  <w:style w:type="table" w:default="1" w:styleId="TableNormal">
     <w:name w:val="Normal Table"/>
     <w:uiPriority w:val="99"/>
     <w:semiHidden/>
@@ -5885,16 +6214,16 @@
       </w:tblCellMar>
     </w:tblPr>
   </w:style>
-  <w:style w:type="numbering" w:default="1" w:styleId="Semlista">
+  <w:style w:type="numbering" w:default="1" w:styleId="NoList">
     <w:name w:val="No List"/>
     <w:uiPriority w:val="99"/>
     <w:semiHidden/>
     <w:unhideWhenUsed/>
   </w:style>
-  <w:style w:type="character" w:customStyle="1" w:styleId="Ttulo1Carter">
-    <w:name w:val="Título 1 Caráter"/>
-    <w:basedOn w:val="Tipodeletrapredefinidodopargrafo"/>
-    <w:link w:val="Ttulo1"/>
+  <w:style w:type="character" w:customStyle="1" w:styleId="Heading1Char">
+    <w:name w:val="Heading 1 Char"/>
+    <w:basedOn w:val="DefaultParagraphFont"/>
+    <w:link w:val="Heading1"/>
     <w:uiPriority w:val="9"/>
     <w:rsid w:val="00333D0D"/>
     <w:rPr>
@@ -5903,10 +6232,10 @@
       <w:sz w:val="32"/>
     </w:rPr>
   </w:style>
-  <w:style w:type="character" w:customStyle="1" w:styleId="Ttulo2Carter">
-    <w:name w:val="Título 2 Caráter"/>
-    <w:basedOn w:val="Tipodeletrapredefinidodopargrafo"/>
-    <w:link w:val="Ttulo2"/>
+  <w:style w:type="character" w:customStyle="1" w:styleId="Heading2Char">
+    <w:name w:val="Heading 2 Char"/>
+    <w:basedOn w:val="DefaultParagraphFont"/>
+    <w:link w:val="Heading2"/>
     <w:uiPriority w:val="9"/>
     <w:rsid w:val="00333D0D"/>
     <w:rPr>
@@ -5927,7 +6256,7 @@
       <w:jc w:val="center"/>
     </w:pPr>
   </w:style>
-  <w:style w:type="paragraph" w:styleId="Listacommarcas">
+  <w:style w:type="paragraph" w:styleId="ListBullet">
     <w:name w:val="List Bullet"/>
     <w:basedOn w:val="Normal"/>
     <w:uiPriority w:val="10"/>
@@ -5940,10 +6269,10 @@
       </w:numPr>
     </w:pPr>
   </w:style>
-  <w:style w:type="paragraph" w:styleId="Ttulo">
+  <w:style w:type="paragraph" w:styleId="Title">
     <w:name w:val="Title"/>
     <w:basedOn w:val="Normal"/>
-    <w:link w:val="TtuloCarter"/>
+    <w:link w:val="TitleChar"/>
     <w:uiPriority w:val="2"/>
     <w:unhideWhenUsed/>
     <w:qFormat/>
@@ -5960,10 +6289,10 @@
       <w:sz w:val="60"/>
     </w:rPr>
   </w:style>
-  <w:style w:type="character" w:customStyle="1" w:styleId="TtuloCarter">
-    <w:name w:val="Título Caráter"/>
-    <w:basedOn w:val="Tipodeletrapredefinidodopargrafo"/>
-    <w:link w:val="Ttulo"/>
+  <w:style w:type="character" w:customStyle="1" w:styleId="TitleChar">
+    <w:name w:val="Title Char"/>
+    <w:basedOn w:val="DefaultParagraphFont"/>
+    <w:link w:val="Title"/>
     <w:uiPriority w:val="2"/>
     <w:rsid w:val="00333D0D"/>
     <w:rPr>
@@ -5973,10 +6302,10 @@
       <w:sz w:val="60"/>
     </w:rPr>
   </w:style>
-  <w:style w:type="paragraph" w:styleId="Subttulo">
+  <w:style w:type="paragraph" w:styleId="Subtitle">
     <w:name w:val="Subtitle"/>
     <w:basedOn w:val="Normal"/>
-    <w:link w:val="SubttuloCarter"/>
+    <w:link w:val="SubtitleChar"/>
     <w:uiPriority w:val="3"/>
     <w:unhideWhenUsed/>
     <w:qFormat/>
@@ -5995,10 +6324,10 @@
       <w:sz w:val="26"/>
     </w:rPr>
   </w:style>
-  <w:style w:type="character" w:customStyle="1" w:styleId="SubttuloCarter">
-    <w:name w:val="Subtítulo Caráter"/>
-    <w:basedOn w:val="Tipodeletrapredefinidodopargrafo"/>
-    <w:link w:val="Subttulo"/>
+  <w:style w:type="character" w:customStyle="1" w:styleId="SubtitleChar">
+    <w:name w:val="Subtitle Char"/>
+    <w:basedOn w:val="DefaultParagraphFont"/>
+    <w:link w:val="Subtitle"/>
     <w:uiPriority w:val="3"/>
     <w:rsid w:val="00333D0D"/>
     <w:rPr>
@@ -6007,10 +6336,10 @@
       <w:sz w:val="26"/>
     </w:rPr>
   </w:style>
-  <w:style w:type="paragraph" w:styleId="Rodap">
+  <w:style w:type="paragraph" w:styleId="Footer">
     <w:name w:val="footer"/>
     <w:basedOn w:val="Normal"/>
-    <w:link w:val="RodapCarter"/>
+    <w:link w:val="FooterChar"/>
     <w:uiPriority w:val="99"/>
     <w:unhideWhenUsed/>
     <w:rsid w:val="00C6554A"/>
@@ -6022,10 +6351,10 @@
       <w:caps/>
     </w:rPr>
   </w:style>
-  <w:style w:type="character" w:customStyle="1" w:styleId="RodapCarter">
-    <w:name w:val="Rodapé Caráter"/>
-    <w:basedOn w:val="Tipodeletrapredefinidodopargrafo"/>
-    <w:link w:val="Rodap"/>
+  <w:style w:type="character" w:customStyle="1" w:styleId="FooterChar">
+    <w:name w:val="Footer Char"/>
+    <w:basedOn w:val="DefaultParagraphFont"/>
+    <w:link w:val="Footer"/>
     <w:uiPriority w:val="99"/>
     <w:rsid w:val="00C6554A"/>
     <w:rPr>
@@ -6043,10 +6372,10 @@
       <w:jc w:val="center"/>
     </w:pPr>
   </w:style>
-  <w:style w:type="paragraph" w:styleId="Cabealho">
+  <w:style w:type="paragraph" w:styleId="Header">
     <w:name w:val="header"/>
     <w:basedOn w:val="Normal"/>
-    <w:link w:val="CabealhoCarter"/>
+    <w:link w:val="HeaderChar"/>
     <w:uiPriority w:val="99"/>
     <w:unhideWhenUsed/>
     <w:rsid w:val="00C6554A"/>
@@ -6054,10 +6383,10 @@
       <w:spacing w:before="0" w:after="0" w:line="240" w:lineRule="auto"/>
     </w:pPr>
   </w:style>
-  <w:style w:type="character" w:customStyle="1" w:styleId="CabealhoCarter">
-    <w:name w:val="Cabeçalho Caráter"/>
-    <w:basedOn w:val="Tipodeletrapredefinidodopargrafo"/>
-    <w:link w:val="Cabealho"/>
+  <w:style w:type="character" w:customStyle="1" w:styleId="HeaderChar">
+    <w:name w:val="Header Char"/>
+    <w:basedOn w:val="DefaultParagraphFont"/>
+    <w:link w:val="Header"/>
     <w:uiPriority w:val="99"/>
     <w:rsid w:val="00C6554A"/>
     <w:rPr>
@@ -6067,7 +6396,7 @@
       <w:lang w:eastAsia="ja-JP"/>
     </w:rPr>
   </w:style>
-  <w:style w:type="paragraph" w:styleId="Listanumerada">
+  <w:style w:type="paragraph" w:styleId="ListNumber">
     <w:name w:val="List Number"/>
     <w:basedOn w:val="Normal"/>
     <w:uiPriority w:val="11"/>
@@ -6081,10 +6410,10 @@
       <w:contextualSpacing/>
     </w:pPr>
   </w:style>
-  <w:style w:type="character" w:customStyle="1" w:styleId="Ttulo3Carter">
-    <w:name w:val="Título 3 Caráter"/>
-    <w:basedOn w:val="Tipodeletrapredefinidodopargrafo"/>
-    <w:link w:val="Ttulo3"/>
+  <w:style w:type="character" w:customStyle="1" w:styleId="Heading3Char">
+    <w:name w:val="Heading 3 Char"/>
+    <w:basedOn w:val="DefaultParagraphFont"/>
+    <w:link w:val="Heading3"/>
     <w:uiPriority w:val="9"/>
     <w:rsid w:val="00C6554A"/>
     <w:rPr>
@@ -6094,10 +6423,10 @@
       <w:szCs w:val="24"/>
     </w:rPr>
   </w:style>
-  <w:style w:type="character" w:customStyle="1" w:styleId="Ttulo8Carter">
-    <w:name w:val="Título 8 Caráter"/>
-    <w:basedOn w:val="Tipodeletrapredefinidodopargrafo"/>
-    <w:link w:val="Ttulo8"/>
+  <w:style w:type="character" w:customStyle="1" w:styleId="Heading8Char">
+    <w:name w:val="Heading 8 Char"/>
+    <w:basedOn w:val="DefaultParagraphFont"/>
+    <w:link w:val="Heading8"/>
     <w:uiPriority w:val="9"/>
     <w:semiHidden/>
     <w:rsid w:val="00C6554A"/>
@@ -6107,10 +6436,10 @@
       <w:szCs w:val="21"/>
     </w:rPr>
   </w:style>
-  <w:style w:type="character" w:customStyle="1" w:styleId="Ttulo9Carter">
-    <w:name w:val="Título 9 Caráter"/>
-    <w:basedOn w:val="Tipodeletrapredefinidodopargrafo"/>
-    <w:link w:val="Ttulo9"/>
+  <w:style w:type="character" w:customStyle="1" w:styleId="Heading9Char">
+    <w:name w:val="Heading 9 Char"/>
+    <w:basedOn w:val="DefaultParagraphFont"/>
+    <w:link w:val="Heading9"/>
     <w:uiPriority w:val="9"/>
     <w:semiHidden/>
     <w:rsid w:val="00C6554A"/>
@@ -6122,9 +6451,9 @@
       <w:szCs w:val="21"/>
     </w:rPr>
   </w:style>
-  <w:style w:type="character" w:styleId="nfaseIntensa">
+  <w:style w:type="character" w:styleId="IntenseEmphasis">
     <w:name w:val="Intense Emphasis"/>
-    <w:basedOn w:val="Tipodeletrapredefinidodopargrafo"/>
+    <w:basedOn w:val="DefaultParagraphFont"/>
     <w:uiPriority w:val="21"/>
     <w:semiHidden/>
     <w:unhideWhenUsed/>
@@ -6136,11 +6465,11 @@
       <w:color w:val="007789" w:themeColor="accent1" w:themeShade="BF"/>
     </w:rPr>
   </w:style>
-  <w:style w:type="paragraph" w:styleId="CitaoIntensa">
+  <w:style w:type="paragraph" w:styleId="IntenseQuote">
     <w:name w:val="Intense Quote"/>
     <w:basedOn w:val="Normal"/>
     <w:next w:val="Normal"/>
-    <w:link w:val="CitaoIntensaCarter"/>
+    <w:link w:val="IntenseQuoteChar"/>
     <w:uiPriority w:val="30"/>
     <w:semiHidden/>
     <w:unhideWhenUsed/>
@@ -6161,10 +6490,10 @@
       <w:color w:val="007789" w:themeColor="accent1" w:themeShade="BF"/>
     </w:rPr>
   </w:style>
-  <w:style w:type="character" w:customStyle="1" w:styleId="CitaoIntensaCarter">
-    <w:name w:val="Citação Intensa Caráter"/>
-    <w:basedOn w:val="Tipodeletrapredefinidodopargrafo"/>
-    <w:link w:val="CitaoIntensa"/>
+  <w:style w:type="character" w:customStyle="1" w:styleId="IntenseQuoteChar">
+    <w:name w:val="Intense Quote Char"/>
+    <w:basedOn w:val="DefaultParagraphFont"/>
+    <w:link w:val="IntenseQuote"/>
     <w:uiPriority w:val="30"/>
     <w:semiHidden/>
     <w:rsid w:val="00C6554A"/>
@@ -6174,9 +6503,9 @@
       <w:color w:val="007789" w:themeColor="accent1" w:themeShade="BF"/>
     </w:rPr>
   </w:style>
-  <w:style w:type="character" w:styleId="RefernciaIntensa">
+  <w:style w:type="character" w:styleId="IntenseReference">
     <w:name w:val="Intense Reference"/>
-    <w:basedOn w:val="Tipodeletrapredefinidodopargrafo"/>
+    <w:basedOn w:val="DefaultParagraphFont"/>
     <w:uiPriority w:val="32"/>
     <w:semiHidden/>
     <w:unhideWhenUsed/>
@@ -6191,7 +6520,7 @@
       <w:spacing w:val="5"/>
     </w:rPr>
   </w:style>
-  <w:style w:type="paragraph" w:styleId="Legenda">
+  <w:style w:type="paragraph" w:styleId="Caption">
     <w:name w:val="caption"/>
     <w:basedOn w:val="Normal"/>
     <w:next w:val="Normal"/>
@@ -6210,10 +6539,10 @@
       <w:szCs w:val="18"/>
     </w:rPr>
   </w:style>
-  <w:style w:type="paragraph" w:styleId="Textodebalo">
+  <w:style w:type="paragraph" w:styleId="BalloonText">
     <w:name w:val="Balloon Text"/>
     <w:basedOn w:val="Normal"/>
-    <w:link w:val="TextodebaloCarter"/>
+    <w:link w:val="BalloonTextChar"/>
     <w:uiPriority w:val="99"/>
     <w:semiHidden/>
     <w:unhideWhenUsed/>
@@ -6226,10 +6555,10 @@
       <w:szCs w:val="18"/>
     </w:rPr>
   </w:style>
-  <w:style w:type="character" w:customStyle="1" w:styleId="TextodebaloCarter">
-    <w:name w:val="Texto de balão Caráter"/>
-    <w:basedOn w:val="Tipodeletrapredefinidodopargrafo"/>
-    <w:link w:val="Textodebalo"/>
+  <w:style w:type="character" w:customStyle="1" w:styleId="BalloonTextChar">
+    <w:name w:val="Balloon Text Char"/>
+    <w:basedOn w:val="DefaultParagraphFont"/>
+    <w:link w:val="BalloonText"/>
     <w:uiPriority w:val="99"/>
     <w:semiHidden/>
     <w:rsid w:val="00C6554A"/>
@@ -6238,7 +6567,7 @@
       <w:szCs w:val="18"/>
     </w:rPr>
   </w:style>
-  <w:style w:type="paragraph" w:styleId="Textodebloco">
+  <w:style w:type="paragraph" w:styleId="BlockText">
     <w:name w:val="Block Text"/>
     <w:basedOn w:val="Normal"/>
     <w:uiPriority w:val="99"/>
@@ -6261,10 +6590,10 @@
       <w:color w:val="007789" w:themeColor="accent1" w:themeShade="BF"/>
     </w:rPr>
   </w:style>
-  <w:style w:type="paragraph" w:styleId="Corpodetexto3">
+  <w:style w:type="paragraph" w:styleId="BodyText3">
     <w:name w:val="Body Text 3"/>
     <w:basedOn w:val="Normal"/>
-    <w:link w:val="Corpodetexto3Carter"/>
+    <w:link w:val="BodyText3Char"/>
     <w:uiPriority w:val="99"/>
     <w:semiHidden/>
     <w:unhideWhenUsed/>
@@ -6276,10 +6605,10 @@
       <w:szCs w:val="16"/>
     </w:rPr>
   </w:style>
-  <w:style w:type="character" w:customStyle="1" w:styleId="Corpodetexto3Carter">
-    <w:name w:val="Corpo de texto 3 Caráter"/>
-    <w:basedOn w:val="Tipodeletrapredefinidodopargrafo"/>
-    <w:link w:val="Corpodetexto3"/>
+  <w:style w:type="character" w:customStyle="1" w:styleId="BodyText3Char">
+    <w:name w:val="Body Text 3 Char"/>
+    <w:basedOn w:val="DefaultParagraphFont"/>
+    <w:link w:val="BodyText3"/>
     <w:uiPriority w:val="99"/>
     <w:semiHidden/>
     <w:rsid w:val="00C6554A"/>
@@ -6287,10 +6616,10 @@
       <w:szCs w:val="16"/>
     </w:rPr>
   </w:style>
-  <w:style w:type="paragraph" w:styleId="Avanodecorpodetexto3">
+  <w:style w:type="paragraph" w:styleId="BodyTextIndent3">
     <w:name w:val="Body Text Indent 3"/>
     <w:basedOn w:val="Normal"/>
-    <w:link w:val="Avanodecorpodetexto3Carter"/>
+    <w:link w:val="BodyTextIndent3Char"/>
     <w:uiPriority w:val="99"/>
     <w:semiHidden/>
     <w:unhideWhenUsed/>
@@ -6303,10 +6632,10 @@
       <w:szCs w:val="16"/>
     </w:rPr>
   </w:style>
-  <w:style w:type="character" w:customStyle="1" w:styleId="Avanodecorpodetexto3Carter">
-    <w:name w:val="Avanço de corpo de texto 3 Caráter"/>
-    <w:basedOn w:val="Tipodeletrapredefinidodopargrafo"/>
-    <w:link w:val="Avanodecorpodetexto3"/>
+  <w:style w:type="character" w:customStyle="1" w:styleId="BodyTextIndent3Char">
+    <w:name w:val="Body Text Indent 3 Char"/>
+    <w:basedOn w:val="DefaultParagraphFont"/>
+    <w:link w:val="BodyTextIndent3"/>
     <w:uiPriority w:val="99"/>
     <w:semiHidden/>
     <w:rsid w:val="00C6554A"/>
@@ -6314,9 +6643,9 @@
       <w:szCs w:val="16"/>
     </w:rPr>
   </w:style>
-  <w:style w:type="character" w:styleId="Refdecomentrio">
+  <w:style w:type="character" w:styleId="CommentReference">
     <w:name w:val="annotation reference"/>
-    <w:basedOn w:val="Tipodeletrapredefinidodopargrafo"/>
+    <w:basedOn w:val="DefaultParagraphFont"/>
     <w:uiPriority w:val="99"/>
     <w:semiHidden/>
     <w:unhideWhenUsed/>
@@ -6326,10 +6655,10 @@
       <w:szCs w:val="16"/>
     </w:rPr>
   </w:style>
-  <w:style w:type="paragraph" w:styleId="Textodecomentrio">
+  <w:style w:type="paragraph" w:styleId="CommentText">
     <w:name w:val="annotation text"/>
     <w:basedOn w:val="Normal"/>
-    <w:link w:val="TextodecomentrioCarter"/>
+    <w:link w:val="CommentTextChar"/>
     <w:uiPriority w:val="99"/>
     <w:semiHidden/>
     <w:unhideWhenUsed/>
@@ -6341,10 +6670,10 @@
       <w:szCs w:val="20"/>
     </w:rPr>
   </w:style>
-  <w:style w:type="character" w:customStyle="1" w:styleId="TextodecomentrioCarter">
-    <w:name w:val="Texto de comentário Caráter"/>
-    <w:basedOn w:val="Tipodeletrapredefinidodopargrafo"/>
-    <w:link w:val="Textodecomentrio"/>
+  <w:style w:type="character" w:customStyle="1" w:styleId="CommentTextChar">
+    <w:name w:val="Comment Text Char"/>
+    <w:basedOn w:val="DefaultParagraphFont"/>
+    <w:link w:val="CommentText"/>
     <w:uiPriority w:val="99"/>
     <w:semiHidden/>
     <w:rsid w:val="00C6554A"/>
@@ -6352,11 +6681,11 @@
       <w:szCs w:val="20"/>
     </w:rPr>
   </w:style>
-  <w:style w:type="paragraph" w:styleId="Assuntodecomentrio">
+  <w:style w:type="paragraph" w:styleId="CommentSubject">
     <w:name w:val="annotation subject"/>
-    <w:basedOn w:val="Textodecomentrio"/>
-    <w:next w:val="Textodecomentrio"/>
-    <w:link w:val="AssuntodecomentrioCarter"/>
+    <w:basedOn w:val="CommentText"/>
+    <w:next w:val="CommentText"/>
+    <w:link w:val="CommentSubjectChar"/>
     <w:uiPriority w:val="99"/>
     <w:semiHidden/>
     <w:unhideWhenUsed/>
@@ -6366,10 +6695,10 @@
       <w:bCs/>
     </w:rPr>
   </w:style>
-  <w:style w:type="character" w:customStyle="1" w:styleId="AssuntodecomentrioCarter">
-    <w:name w:val="Assunto de comentário Caráter"/>
-    <w:basedOn w:val="TextodecomentrioCarter"/>
-    <w:link w:val="Assuntodecomentrio"/>
+  <w:style w:type="character" w:customStyle="1" w:styleId="CommentSubjectChar">
+    <w:name w:val="Comment Subject Char"/>
+    <w:basedOn w:val="CommentTextChar"/>
+    <w:link w:val="CommentSubject"/>
     <w:uiPriority w:val="99"/>
     <w:semiHidden/>
     <w:rsid w:val="00C6554A"/>
@@ -6379,10 +6708,10 @@
       <w:szCs w:val="20"/>
     </w:rPr>
   </w:style>
-  <w:style w:type="paragraph" w:styleId="Mapadodocumento">
+  <w:style w:type="paragraph" w:styleId="DocumentMap">
     <w:name w:val="Document Map"/>
     <w:basedOn w:val="Normal"/>
-    <w:link w:val="MapadodocumentoCarter"/>
+    <w:link w:val="DocumentMapChar"/>
     <w:uiPriority w:val="99"/>
     <w:semiHidden/>
     <w:unhideWhenUsed/>
@@ -6395,10 +6724,10 @@
       <w:szCs w:val="16"/>
     </w:rPr>
   </w:style>
-  <w:style w:type="character" w:customStyle="1" w:styleId="MapadodocumentoCarter">
-    <w:name w:val="Mapa do documento Caráter"/>
-    <w:basedOn w:val="Tipodeletrapredefinidodopargrafo"/>
-    <w:link w:val="Mapadodocumento"/>
+  <w:style w:type="character" w:customStyle="1" w:styleId="DocumentMapChar">
+    <w:name w:val="Document Map Char"/>
+    <w:basedOn w:val="DefaultParagraphFont"/>
+    <w:link w:val="DocumentMap"/>
     <w:uiPriority w:val="99"/>
     <w:semiHidden/>
     <w:rsid w:val="00C6554A"/>
@@ -6407,10 +6736,10 @@
       <w:szCs w:val="16"/>
     </w:rPr>
   </w:style>
-  <w:style w:type="paragraph" w:styleId="Textodenotadefim">
+  <w:style w:type="paragraph" w:styleId="EndnoteText">
     <w:name w:val="endnote text"/>
     <w:basedOn w:val="Normal"/>
-    <w:link w:val="TextodenotadefimCarter"/>
+    <w:link w:val="EndnoteTextChar"/>
     <w:uiPriority w:val="99"/>
     <w:semiHidden/>
     <w:unhideWhenUsed/>
@@ -6422,10 +6751,10 @@
       <w:szCs w:val="20"/>
     </w:rPr>
   </w:style>
-  <w:style w:type="character" w:customStyle="1" w:styleId="TextodenotadefimCarter">
-    <w:name w:val="Texto de nota de fim Caráter"/>
-    <w:basedOn w:val="Tipodeletrapredefinidodopargrafo"/>
-    <w:link w:val="Textodenotadefim"/>
+  <w:style w:type="character" w:customStyle="1" w:styleId="EndnoteTextChar">
+    <w:name w:val="Endnote Text Char"/>
+    <w:basedOn w:val="DefaultParagraphFont"/>
+    <w:link w:val="EndnoteText"/>
     <w:uiPriority w:val="99"/>
     <w:semiHidden/>
     <w:rsid w:val="00C6554A"/>
@@ -6433,7 +6762,7 @@
       <w:szCs w:val="20"/>
     </w:rPr>
   </w:style>
-  <w:style w:type="paragraph" w:styleId="Remetente">
+  <w:style w:type="paragraph" w:styleId="EnvelopeReturn">
     <w:name w:val="envelope return"/>
     <w:basedOn w:val="Normal"/>
     <w:uiPriority w:val="99"/>
@@ -6448,9 +6777,9 @@
       <w:szCs w:val="20"/>
     </w:rPr>
   </w:style>
-  <w:style w:type="character" w:styleId="Hiperligaovisitada">
+  <w:style w:type="character" w:styleId="FollowedHyperlink">
     <w:name w:val="FollowedHyperlink"/>
-    <w:basedOn w:val="Tipodeletrapredefinidodopargrafo"/>
+    <w:basedOn w:val="DefaultParagraphFont"/>
     <w:uiPriority w:val="99"/>
     <w:semiHidden/>
     <w:unhideWhenUsed/>
@@ -6460,10 +6789,10 @@
       <w:u w:val="single"/>
     </w:rPr>
   </w:style>
-  <w:style w:type="paragraph" w:styleId="Textodenotaderodap">
+  <w:style w:type="paragraph" w:styleId="FootnoteText">
     <w:name w:val="footnote text"/>
     <w:basedOn w:val="Normal"/>
-    <w:link w:val="TextodenotaderodapCarter"/>
+    <w:link w:val="FootnoteTextChar"/>
     <w:uiPriority w:val="99"/>
     <w:semiHidden/>
     <w:unhideWhenUsed/>
@@ -6475,10 +6804,10 @@
       <w:szCs w:val="20"/>
     </w:rPr>
   </w:style>
-  <w:style w:type="character" w:customStyle="1" w:styleId="TextodenotaderodapCarter">
-    <w:name w:val="Texto de nota de rodapé Caráter"/>
-    <w:basedOn w:val="Tipodeletrapredefinidodopargrafo"/>
-    <w:link w:val="Textodenotaderodap"/>
+  <w:style w:type="character" w:customStyle="1" w:styleId="FootnoteTextChar">
+    <w:name w:val="Footnote Text Char"/>
+    <w:basedOn w:val="DefaultParagraphFont"/>
+    <w:link w:val="FootnoteText"/>
     <w:uiPriority w:val="99"/>
     <w:semiHidden/>
     <w:rsid w:val="00C6554A"/>
@@ -6486,9 +6815,9 @@
       <w:szCs w:val="20"/>
     </w:rPr>
   </w:style>
-  <w:style w:type="character" w:styleId="CdigoHTML">
+  <w:style w:type="character" w:styleId="HTMLCode">
     <w:name w:val="HTML Code"/>
-    <w:basedOn w:val="Tipodeletrapredefinidodopargrafo"/>
+    <w:basedOn w:val="DefaultParagraphFont"/>
     <w:uiPriority w:val="99"/>
     <w:semiHidden/>
     <w:unhideWhenUsed/>
@@ -6499,9 +6828,9 @@
       <w:szCs w:val="20"/>
     </w:rPr>
   </w:style>
-  <w:style w:type="character" w:styleId="TecladoHTML">
+  <w:style w:type="character" w:styleId="HTMLKeyboard">
     <w:name w:val="HTML Keyboard"/>
-    <w:basedOn w:val="Tipodeletrapredefinidodopargrafo"/>
+    <w:basedOn w:val="DefaultParagraphFont"/>
     <w:uiPriority w:val="99"/>
     <w:semiHidden/>
     <w:unhideWhenUsed/>
@@ -6512,10 +6841,10 @@
       <w:szCs w:val="20"/>
     </w:rPr>
   </w:style>
-  <w:style w:type="paragraph" w:styleId="HTMLpr-formatado">
+  <w:style w:type="paragraph" w:styleId="HTMLPreformatted">
     <w:name w:val="HTML Preformatted"/>
     <w:basedOn w:val="Normal"/>
-    <w:link w:val="HTMLpr-formatadoCarter"/>
+    <w:link w:val="HTMLPreformattedChar"/>
     <w:uiPriority w:val="99"/>
     <w:semiHidden/>
     <w:unhideWhenUsed/>
@@ -6528,10 +6857,10 @@
       <w:szCs w:val="20"/>
     </w:rPr>
   </w:style>
-  <w:style w:type="character" w:customStyle="1" w:styleId="HTMLpr-formatadoCarter">
-    <w:name w:val="HTML pré-formatado Caráter"/>
-    <w:basedOn w:val="Tipodeletrapredefinidodopargrafo"/>
-    <w:link w:val="HTMLpr-formatado"/>
+  <w:style w:type="character" w:customStyle="1" w:styleId="HTMLPreformattedChar">
+    <w:name w:val="HTML Preformatted Char"/>
+    <w:basedOn w:val="DefaultParagraphFont"/>
+    <w:link w:val="HTMLPreformatted"/>
     <w:uiPriority w:val="99"/>
     <w:semiHidden/>
     <w:rsid w:val="00C6554A"/>
@@ -6540,9 +6869,9 @@
       <w:szCs w:val="20"/>
     </w:rPr>
   </w:style>
-  <w:style w:type="character" w:styleId="MquinadeescreverHTML">
+  <w:style w:type="character" w:styleId="HTMLTypewriter">
     <w:name w:val="HTML Typewriter"/>
-    <w:basedOn w:val="Tipodeletrapredefinidodopargrafo"/>
+    <w:basedOn w:val="DefaultParagraphFont"/>
     <w:uiPriority w:val="99"/>
     <w:semiHidden/>
     <w:unhideWhenUsed/>
@@ -6553,9 +6882,9 @@
       <w:szCs w:val="20"/>
     </w:rPr>
   </w:style>
-  <w:style w:type="character" w:styleId="Hiperligao">
+  <w:style w:type="character" w:styleId="Hyperlink">
     <w:name w:val="Hyperlink"/>
-    <w:basedOn w:val="Tipodeletrapredefinidodopargrafo"/>
+    <w:basedOn w:val="DefaultParagraphFont"/>
     <w:uiPriority w:val="99"/>
     <w:unhideWhenUsed/>
     <w:rsid w:val="00C6554A"/>
@@ -6564,9 +6893,9 @@
       <w:u w:val="single"/>
     </w:rPr>
   </w:style>
-  <w:style w:type="paragraph" w:styleId="Textodemacro">
+  <w:style w:type="paragraph" w:styleId="MacroText">
     <w:name w:val="macro"/>
-    <w:link w:val="TextodemacroCarter"/>
+    <w:link w:val="MacroTextChar"/>
     <w:uiPriority w:val="99"/>
     <w:semiHidden/>
     <w:unhideWhenUsed/>
@@ -6590,10 +6919,10 @@
       <w:szCs w:val="20"/>
     </w:rPr>
   </w:style>
-  <w:style w:type="character" w:customStyle="1" w:styleId="TextodemacroCarter">
-    <w:name w:val="Texto de macro Caráter"/>
-    <w:basedOn w:val="Tipodeletrapredefinidodopargrafo"/>
-    <w:link w:val="Textodemacro"/>
+  <w:style w:type="character" w:customStyle="1" w:styleId="MacroTextChar">
+    <w:name w:val="Macro Text Char"/>
+    <w:basedOn w:val="DefaultParagraphFont"/>
+    <w:link w:val="MacroText"/>
     <w:uiPriority w:val="99"/>
     <w:semiHidden/>
     <w:rsid w:val="00C6554A"/>
@@ -6602,9 +6931,9 @@
       <w:szCs w:val="20"/>
     </w:rPr>
   </w:style>
-  <w:style w:type="character" w:styleId="TextodoMarcadordePosio">
+  <w:style w:type="character" w:styleId="PlaceholderText">
     <w:name w:val="Placeholder Text"/>
-    <w:basedOn w:val="Tipodeletrapredefinidodopargrafo"/>
+    <w:basedOn w:val="DefaultParagraphFont"/>
     <w:uiPriority w:val="99"/>
     <w:semiHidden/>
     <w:rsid w:val="00C6554A"/>
@@ -6612,10 +6941,10 @@
       <w:color w:val="595959" w:themeColor="text1" w:themeTint="A6"/>
     </w:rPr>
   </w:style>
-  <w:style w:type="paragraph" w:styleId="Textosimples">
+  <w:style w:type="paragraph" w:styleId="PlainText">
     <w:name w:val="Plain Text"/>
     <w:basedOn w:val="Normal"/>
-    <w:link w:val="TextosimplesCarter"/>
+    <w:link w:val="PlainTextChar"/>
     <w:uiPriority w:val="99"/>
     <w:semiHidden/>
     <w:unhideWhenUsed/>
@@ -6628,10 +6957,10 @@
       <w:szCs w:val="21"/>
     </w:rPr>
   </w:style>
-  <w:style w:type="character" w:customStyle="1" w:styleId="TextosimplesCarter">
-    <w:name w:val="Texto simples Caráter"/>
-    <w:basedOn w:val="Tipodeletrapredefinidodopargrafo"/>
-    <w:link w:val="Textosimples"/>
+  <w:style w:type="character" w:customStyle="1" w:styleId="PlainTextChar">
+    <w:name w:val="Plain Text Char"/>
+    <w:basedOn w:val="DefaultParagraphFont"/>
+    <w:link w:val="PlainText"/>
     <w:uiPriority w:val="99"/>
     <w:semiHidden/>
     <w:rsid w:val="00C6554A"/>
@@ -6640,10 +6969,10 @@
       <w:szCs w:val="21"/>
     </w:rPr>
   </w:style>
-  <w:style w:type="character" w:customStyle="1" w:styleId="Ttulo7Carter">
-    <w:name w:val="Título 7 Caráter"/>
-    <w:basedOn w:val="Tipodeletrapredefinidodopargrafo"/>
-    <w:link w:val="Ttulo7"/>
+  <w:style w:type="character" w:customStyle="1" w:styleId="Heading7Char">
+    <w:name w:val="Heading 7 Char"/>
+    <w:basedOn w:val="DefaultParagraphFont"/>
+    <w:link w:val="Heading7"/>
     <w:uiPriority w:val="9"/>
     <w:semiHidden/>
     <w:rsid w:val="002554CD"/>
@@ -6654,10 +6983,10 @@
       <w:color w:val="004F5B" w:themeColor="accent1" w:themeShade="7F"/>
     </w:rPr>
   </w:style>
-  <w:style w:type="character" w:customStyle="1" w:styleId="Ttulo6Carter">
-    <w:name w:val="Título 6 Caráter"/>
-    <w:basedOn w:val="Tipodeletrapredefinidodopargrafo"/>
-    <w:link w:val="Ttulo6"/>
+  <w:style w:type="character" w:customStyle="1" w:styleId="Heading6Char">
+    <w:name w:val="Heading 6 Char"/>
+    <w:basedOn w:val="DefaultParagraphFont"/>
+    <w:link w:val="Heading6"/>
     <w:uiPriority w:val="9"/>
     <w:semiHidden/>
     <w:rsid w:val="002554CD"/>
@@ -6666,9 +6995,9 @@
       <w:color w:val="004F5B" w:themeColor="accent1" w:themeShade="7F"/>
     </w:rPr>
   </w:style>
-  <w:style w:type="paragraph" w:styleId="Cabealhodondice">
+  <w:style w:type="paragraph" w:styleId="TOCHeading">
     <w:name w:val="TOC Heading"/>
-    <w:basedOn w:val="Ttulo1"/>
+    <w:basedOn w:val="Heading1"/>
     <w:next w:val="Normal"/>
     <w:uiPriority w:val="39"/>
     <w:unhideWhenUsed/>
@@ -6684,7 +7013,7 @@
       <w:lang w:val="en-US"/>
     </w:rPr>
   </w:style>
-  <w:style w:type="paragraph" w:styleId="ndice1">
+  <w:style w:type="paragraph" w:styleId="TOC1">
     <w:name w:val="toc 1"/>
     <w:basedOn w:val="Normal"/>
     <w:next w:val="Normal"/>
@@ -6696,7 +7025,7 @@
       <w:spacing w:after="100"/>
     </w:pPr>
   </w:style>
-  <w:style w:type="paragraph" w:styleId="ndice2">
+  <w:style w:type="paragraph" w:styleId="TOC2">
     <w:name w:val="toc 2"/>
     <w:basedOn w:val="Normal"/>
     <w:next w:val="Normal"/>
@@ -6709,7 +7038,7 @@
       <w:ind w:left="220"/>
     </w:pPr>
   </w:style>
-  <w:style w:type="paragraph" w:styleId="ndice3">
+  <w:style w:type="paragraph" w:styleId="TOC3">
     <w:name w:val="toc 3"/>
     <w:basedOn w:val="Normal"/>
     <w:next w:val="Normal"/>

</xml_diff>

<commit_message>
LAP22G31-339 #comment Review of Report
</commit_message>
<xml_diff>
--- a/docs/Sprint4/Relatório.docx
+++ b/docs/Sprint4/Relatório.docx
@@ -58,7 +58,7 @@
     </w:p>
     <w:p>
       <w:pPr>
-        <w:pStyle w:val="Title"/>
+        <w:pStyle w:val="Ttulo"/>
       </w:pPr>
       <w:r>
         <w:t>Relatório</w:t>
@@ -66,7 +66,7 @@
     </w:p>
     <w:p>
       <w:pPr>
-        <w:pStyle w:val="Subtitle"/>
+        <w:pStyle w:val="Subttulo"/>
       </w:pPr>
       <w:r>
         <w:t>Exposição e Explicação</w:t>
@@ -177,7 +177,7 @@
       <w:sdtContent>
         <w:p>
           <w:pPr>
-            <w:pStyle w:val="TOCHeading"/>
+            <w:pStyle w:val="Cabealhodondice"/>
             <w:rPr>
               <w:lang w:val="pt-PT"/>
             </w:rPr>
@@ -191,7 +191,7 @@
         </w:p>
         <w:p>
           <w:pPr>
-            <w:pStyle w:val="TOC1"/>
+            <w:pStyle w:val="ndice1"/>
             <w:tabs>
               <w:tab w:val="right" w:pos="8296"/>
             </w:tabs>
@@ -211,10 +211,10 @@
           <w:r>
             <w:fldChar w:fldCharType="separate"/>
           </w:r>
-          <w:hyperlink w:anchor="_Toc93568977" w:history="1">
-            <w:r>
-              <w:rPr>
-                <w:rStyle w:val="Hyperlink"/>
+          <w:hyperlink w:anchor="_Toc93774018" w:history="1">
+            <w:r>
+              <w:rPr>
+                <w:rStyle w:val="Hiperligao"/>
                 <w:noProof/>
               </w:rPr>
               <w:t>Introdução</w:t>
@@ -238,7 +238,7 @@
                 <w:noProof/>
                 <w:webHidden/>
               </w:rPr>
-              <w:instrText xml:space="preserve"> PAGEREF _Toc93568977 \h </w:instrText>
+              <w:instrText xml:space="preserve"> PAGEREF _Toc93774018 \h </w:instrText>
             </w:r>
             <w:r>
               <w:rPr>
@@ -271,7 +271,7 @@
         </w:p>
         <w:p>
           <w:pPr>
-            <w:pStyle w:val="TOC1"/>
+            <w:pStyle w:val="ndice1"/>
             <w:tabs>
               <w:tab w:val="right" w:pos="8296"/>
             </w:tabs>
@@ -282,10 +282,10 @@
               <w:lang w:val="en-US"/>
             </w:rPr>
           </w:pPr>
-          <w:hyperlink w:anchor="_Toc93568978" w:history="1">
-            <w:r>
-              <w:rPr>
-                <w:rStyle w:val="Hyperlink"/>
+          <w:hyperlink w:anchor="_Toc93774019" w:history="1">
+            <w:r>
+              <w:rPr>
+                <w:rStyle w:val="Hiperligao"/>
                 <w:noProof/>
               </w:rPr>
               <w:t>Sprint 1</w:t>
@@ -309,7 +309,7 @@
                 <w:noProof/>
                 <w:webHidden/>
               </w:rPr>
-              <w:instrText xml:space="preserve"> PAGEREF _Toc93568978 \h </w:instrText>
+              <w:instrText xml:space="preserve"> PAGEREF _Toc93774019 \h </w:instrText>
             </w:r>
             <w:r>
               <w:rPr>
@@ -342,7 +342,7 @@
         </w:p>
         <w:p>
           <w:pPr>
-            <w:pStyle w:val="TOC2"/>
+            <w:pStyle w:val="ndice2"/>
             <w:tabs>
               <w:tab w:val="right" w:pos="8296"/>
             </w:tabs>
@@ -353,10 +353,10 @@
               <w:lang w:val="en-US"/>
             </w:rPr>
           </w:pPr>
-          <w:hyperlink w:anchor="_Toc93568979" w:history="1">
-            <w:r>
-              <w:rPr>
-                <w:rStyle w:val="Hyperlink"/>
+          <w:hyperlink w:anchor="_Toc93774020" w:history="1">
+            <w:r>
+              <w:rPr>
+                <w:rStyle w:val="Hiperligao"/>
                 <w:noProof/>
               </w:rPr>
               <w:t>Diagrama de Classes</w:t>
@@ -380,7 +380,7 @@
                 <w:noProof/>
                 <w:webHidden/>
               </w:rPr>
-              <w:instrText xml:space="preserve"> PAGEREF _Toc93568979 \h </w:instrText>
+              <w:instrText xml:space="preserve"> PAGEREF _Toc93774020 \h </w:instrText>
             </w:r>
             <w:r>
               <w:rPr>
@@ -413,7 +413,7 @@
         </w:p>
         <w:p>
           <w:pPr>
-            <w:pStyle w:val="TOC2"/>
+            <w:pStyle w:val="ndice2"/>
             <w:tabs>
               <w:tab w:val="right" w:pos="8296"/>
             </w:tabs>
@@ -424,10 +424,10 @@
               <w:lang w:val="en-US"/>
             </w:rPr>
           </w:pPr>
-          <w:hyperlink w:anchor="_Toc93568980" w:history="1">
-            <w:r>
-              <w:rPr>
-                <w:rStyle w:val="Hyperlink"/>
+          <w:hyperlink w:anchor="_Toc93774021" w:history="1">
+            <w:r>
+              <w:rPr>
+                <w:rStyle w:val="Hiperligao"/>
                 <w:noProof/>
               </w:rPr>
               <w:t>Análise de Complexidade</w:t>
@@ -451,7 +451,7 @@
                 <w:noProof/>
                 <w:webHidden/>
               </w:rPr>
-              <w:instrText xml:space="preserve"> PAGEREF _Toc93568980 \h </w:instrText>
+              <w:instrText xml:space="preserve"> PAGEREF _Toc93774021 \h </w:instrText>
             </w:r>
             <w:r>
               <w:rPr>
@@ -484,7 +484,7 @@
         </w:p>
         <w:p>
           <w:pPr>
-            <w:pStyle w:val="TOC1"/>
+            <w:pStyle w:val="ndice1"/>
             <w:tabs>
               <w:tab w:val="right" w:pos="8296"/>
             </w:tabs>
@@ -495,10 +495,10 @@
               <w:lang w:val="en-US"/>
             </w:rPr>
           </w:pPr>
-          <w:hyperlink w:anchor="_Toc93568981" w:history="1">
-            <w:r>
-              <w:rPr>
-                <w:rStyle w:val="Hyperlink"/>
+          <w:hyperlink w:anchor="_Toc93774022" w:history="1">
+            <w:r>
+              <w:rPr>
+                <w:rStyle w:val="Hiperligao"/>
                 <w:noProof/>
               </w:rPr>
               <w:t>Sprint 2</w:t>
@@ -522,7 +522,7 @@
                 <w:noProof/>
                 <w:webHidden/>
               </w:rPr>
-              <w:instrText xml:space="preserve"> PAGEREF _Toc93568981 \h </w:instrText>
+              <w:instrText xml:space="preserve"> PAGEREF _Toc93774022 \h </w:instrText>
             </w:r>
             <w:r>
               <w:rPr>
@@ -555,7 +555,7 @@
         </w:p>
         <w:p>
           <w:pPr>
-            <w:pStyle w:val="TOC2"/>
+            <w:pStyle w:val="ndice2"/>
             <w:tabs>
               <w:tab w:val="right" w:pos="8296"/>
             </w:tabs>
@@ -566,10 +566,10 @@
               <w:lang w:val="en-US"/>
             </w:rPr>
           </w:pPr>
-          <w:hyperlink w:anchor="_Toc93568982" w:history="1">
-            <w:r>
-              <w:rPr>
-                <w:rStyle w:val="Hyperlink"/>
+          <w:hyperlink w:anchor="_Toc93774023" w:history="1">
+            <w:r>
+              <w:rPr>
+                <w:rStyle w:val="Hiperligao"/>
                 <w:noProof/>
               </w:rPr>
               <w:t>Diagrama de Classes</w:t>
@@ -593,7 +593,7 @@
                 <w:noProof/>
                 <w:webHidden/>
               </w:rPr>
-              <w:instrText xml:space="preserve"> PAGEREF _Toc93568982 \h </w:instrText>
+              <w:instrText xml:space="preserve"> PAGEREF _Toc93774023 \h </w:instrText>
             </w:r>
             <w:r>
               <w:rPr>
@@ -626,7 +626,7 @@
         </w:p>
         <w:p>
           <w:pPr>
-            <w:pStyle w:val="TOC2"/>
+            <w:pStyle w:val="ndice2"/>
             <w:tabs>
               <w:tab w:val="right" w:pos="8296"/>
             </w:tabs>
@@ -637,10 +637,10 @@
               <w:lang w:val="en-US"/>
             </w:rPr>
           </w:pPr>
-          <w:hyperlink w:anchor="_Toc93568983" w:history="1">
-            <w:r>
-              <w:rPr>
-                <w:rStyle w:val="Hyperlink"/>
+          <w:hyperlink w:anchor="_Toc93774024" w:history="1">
+            <w:r>
+              <w:rPr>
+                <w:rStyle w:val="Hiperligao"/>
                 <w:noProof/>
                 <w:lang w:val="en-US"/>
               </w:rPr>
@@ -665,7 +665,7 @@
                 <w:noProof/>
                 <w:webHidden/>
               </w:rPr>
-              <w:instrText xml:space="preserve"> PAGEREF _Toc93568983 \h </w:instrText>
+              <w:instrText xml:space="preserve"> PAGEREF _Toc93774024 \h </w:instrText>
             </w:r>
             <w:r>
               <w:rPr>
@@ -698,7 +698,7 @@
         </w:p>
         <w:p>
           <w:pPr>
-            <w:pStyle w:val="TOC3"/>
+            <w:pStyle w:val="ndice3"/>
             <w:tabs>
               <w:tab w:val="right" w:pos="8296"/>
             </w:tabs>
@@ -709,10 +709,10 @@
               <w:lang w:val="en-US"/>
             </w:rPr>
           </w:pPr>
-          <w:hyperlink w:anchor="_Toc93568984" w:history="1">
-            <w:r>
-              <w:rPr>
-                <w:rStyle w:val="Hyperlink"/>
+          <w:hyperlink w:anchor="_Toc93774025" w:history="1">
+            <w:r>
+              <w:rPr>
+                <w:rStyle w:val="Hiperligao"/>
                 <w:noProof/>
                 <w:lang w:val="en-US"/>
               </w:rPr>
@@ -737,7 +737,7 @@
                 <w:noProof/>
                 <w:webHidden/>
               </w:rPr>
-              <w:instrText xml:space="preserve"> PAGEREF _Toc93568984 \h </w:instrText>
+              <w:instrText xml:space="preserve"> PAGEREF _Toc93774025 \h </w:instrText>
             </w:r>
             <w:r>
               <w:rPr>
@@ -770,7 +770,7 @@
         </w:p>
         <w:p>
           <w:pPr>
-            <w:pStyle w:val="TOC3"/>
+            <w:pStyle w:val="ndice3"/>
             <w:tabs>
               <w:tab w:val="right" w:pos="8296"/>
             </w:tabs>
@@ -781,10 +781,10 @@
               <w:lang w:val="en-US"/>
             </w:rPr>
           </w:pPr>
-          <w:hyperlink w:anchor="_Toc93568985" w:history="1">
-            <w:r>
-              <w:rPr>
-                <w:rStyle w:val="Hyperlink"/>
+          <w:hyperlink w:anchor="_Toc93774026" w:history="1">
+            <w:r>
+              <w:rPr>
+                <w:rStyle w:val="Hiperligao"/>
                 <w:noProof/>
                 <w:lang w:val="en-US"/>
               </w:rPr>
@@ -809,7 +809,7 @@
                 <w:noProof/>
                 <w:webHidden/>
               </w:rPr>
-              <w:instrText xml:space="preserve"> PAGEREF _Toc93568985 \h </w:instrText>
+              <w:instrText xml:space="preserve"> PAGEREF _Toc93774026 \h </w:instrText>
             </w:r>
             <w:r>
               <w:rPr>
@@ -842,7 +842,7 @@
         </w:p>
         <w:p>
           <w:pPr>
-            <w:pStyle w:val="TOC1"/>
+            <w:pStyle w:val="ndice1"/>
             <w:tabs>
               <w:tab w:val="right" w:pos="8296"/>
             </w:tabs>
@@ -853,10 +853,10 @@
               <w:lang w:val="en-US"/>
             </w:rPr>
           </w:pPr>
-          <w:hyperlink w:anchor="_Toc93568986" w:history="1">
-            <w:r>
-              <w:rPr>
-                <w:rStyle w:val="Hyperlink"/>
+          <w:hyperlink w:anchor="_Toc93774027" w:history="1">
+            <w:r>
+              <w:rPr>
+                <w:rStyle w:val="Hiperligao"/>
                 <w:noProof/>
               </w:rPr>
               <w:t>Sprint 3</w:t>
@@ -880,7 +880,7 @@
                 <w:noProof/>
                 <w:webHidden/>
               </w:rPr>
-              <w:instrText xml:space="preserve"> PAGEREF _Toc93568986 \h </w:instrText>
+              <w:instrText xml:space="preserve"> PAGEREF _Toc93774027 \h </w:instrText>
             </w:r>
             <w:r>
               <w:rPr>
@@ -913,7 +913,7 @@
         </w:p>
         <w:p>
           <w:pPr>
-            <w:pStyle w:val="TOC2"/>
+            <w:pStyle w:val="ndice2"/>
             <w:tabs>
               <w:tab w:val="right" w:pos="8296"/>
             </w:tabs>
@@ -924,10 +924,10 @@
               <w:lang w:val="en-US"/>
             </w:rPr>
           </w:pPr>
-          <w:hyperlink w:anchor="_Toc93568987" w:history="1">
-            <w:r>
-              <w:rPr>
-                <w:rStyle w:val="Hyperlink"/>
+          <w:hyperlink w:anchor="_Toc93774028" w:history="1">
+            <w:r>
+              <w:rPr>
+                <w:rStyle w:val="Hiperligao"/>
                 <w:noProof/>
               </w:rPr>
               <w:t>Diagrama de Classes</w:t>
@@ -951,7 +951,7 @@
                 <w:noProof/>
                 <w:webHidden/>
               </w:rPr>
-              <w:instrText xml:space="preserve"> PAGEREF _Toc93568987 \h </w:instrText>
+              <w:instrText xml:space="preserve"> PAGEREF _Toc93774028 \h </w:instrText>
             </w:r>
             <w:r>
               <w:rPr>
@@ -984,7 +984,7 @@
         </w:p>
         <w:p>
           <w:pPr>
-            <w:pStyle w:val="TOC2"/>
+            <w:pStyle w:val="ndice2"/>
             <w:tabs>
               <w:tab w:val="right" w:pos="8296"/>
             </w:tabs>
@@ -995,10 +995,10 @@
               <w:lang w:val="en-US"/>
             </w:rPr>
           </w:pPr>
-          <w:hyperlink w:anchor="_Toc93568988" w:history="1">
-            <w:r>
-              <w:rPr>
-                <w:rStyle w:val="Hyperlink"/>
+          <w:hyperlink w:anchor="_Toc93774029" w:history="1">
+            <w:r>
+              <w:rPr>
+                <w:rStyle w:val="Hiperligao"/>
                 <w:noProof/>
                 <w:lang w:val="en-US"/>
               </w:rPr>
@@ -1023,7 +1023,7 @@
                 <w:noProof/>
                 <w:webHidden/>
               </w:rPr>
-              <w:instrText xml:space="preserve"> PAGEREF _Toc93568988 \h </w:instrText>
+              <w:instrText xml:space="preserve"> PAGEREF _Toc93774029 \h </w:instrText>
             </w:r>
             <w:r>
               <w:rPr>
@@ -1056,7 +1056,7 @@
         </w:p>
         <w:p>
           <w:pPr>
-            <w:pStyle w:val="TOC3"/>
+            <w:pStyle w:val="ndice3"/>
             <w:tabs>
               <w:tab w:val="right" w:pos="8296"/>
             </w:tabs>
@@ -1067,10 +1067,10 @@
               <w:lang w:val="en-US"/>
             </w:rPr>
           </w:pPr>
-          <w:hyperlink w:anchor="_Toc93568989" w:history="1">
-            <w:r>
-              <w:rPr>
-                <w:rStyle w:val="Hyperlink"/>
+          <w:hyperlink w:anchor="_Toc93774030" w:history="1">
+            <w:r>
+              <w:rPr>
+                <w:rStyle w:val="Hiperligao"/>
                 <w:noProof/>
                 <w:shd w:val="clear" w:color="auto" w:fill="FFFFFF"/>
                 <w:lang w:val="en-US"/>
@@ -1096,7 +1096,7 @@
                 <w:noProof/>
                 <w:webHidden/>
               </w:rPr>
-              <w:instrText xml:space="preserve"> PAGEREF _Toc93568989 \h </w:instrText>
+              <w:instrText xml:space="preserve"> PAGEREF _Toc93774030 \h </w:instrText>
             </w:r>
             <w:r>
               <w:rPr>
@@ -1129,7 +1129,7 @@
         </w:p>
         <w:p>
           <w:pPr>
-            <w:pStyle w:val="TOC3"/>
+            <w:pStyle w:val="ndice3"/>
             <w:tabs>
               <w:tab w:val="right" w:pos="8296"/>
             </w:tabs>
@@ -1140,10 +1140,10 @@
               <w:lang w:val="en-US"/>
             </w:rPr>
           </w:pPr>
-          <w:hyperlink w:anchor="_Toc93568990" w:history="1">
-            <w:r>
-              <w:rPr>
-                <w:rStyle w:val="Hyperlink"/>
+          <w:hyperlink w:anchor="_Toc93774031" w:history="1">
+            <w:r>
+              <w:rPr>
+                <w:rStyle w:val="Hiperligao"/>
                 <w:noProof/>
                 <w:shd w:val="clear" w:color="auto" w:fill="FFFFFF"/>
                 <w:lang w:val="en-US"/>
@@ -1169,7 +1169,7 @@
                 <w:noProof/>
                 <w:webHidden/>
               </w:rPr>
-              <w:instrText xml:space="preserve"> PAGEREF _Toc93568990 \h </w:instrText>
+              <w:instrText xml:space="preserve"> PAGEREF _Toc93774031 \h </w:instrText>
             </w:r>
             <w:r>
               <w:rPr>
@@ -1202,7 +1202,7 @@
         </w:p>
         <w:p>
           <w:pPr>
-            <w:pStyle w:val="TOC3"/>
+            <w:pStyle w:val="ndice3"/>
             <w:tabs>
               <w:tab w:val="right" w:pos="8296"/>
             </w:tabs>
@@ -1213,10 +1213,10 @@
               <w:lang w:val="en-US"/>
             </w:rPr>
           </w:pPr>
-          <w:hyperlink w:anchor="_Toc93568991" w:history="1">
-            <w:r>
-              <w:rPr>
-                <w:rStyle w:val="Hyperlink"/>
+          <w:hyperlink w:anchor="_Toc93774032" w:history="1">
+            <w:r>
+              <w:rPr>
+                <w:rStyle w:val="Hiperligao"/>
                 <w:noProof/>
                 <w:shd w:val="clear" w:color="auto" w:fill="FFFFFF"/>
                 <w:lang w:val="en-US"/>
@@ -1242,7 +1242,7 @@
                 <w:noProof/>
                 <w:webHidden/>
               </w:rPr>
-              <w:instrText xml:space="preserve"> PAGEREF _Toc93568991 \h </w:instrText>
+              <w:instrText xml:space="preserve"> PAGEREF _Toc93774032 \h </w:instrText>
             </w:r>
             <w:r>
               <w:rPr>
@@ -1275,7 +1275,7 @@
         </w:p>
         <w:p>
           <w:pPr>
-            <w:pStyle w:val="TOC1"/>
+            <w:pStyle w:val="ndice1"/>
             <w:tabs>
               <w:tab w:val="right" w:pos="8296"/>
             </w:tabs>
@@ -1286,10 +1286,10 @@
               <w:lang w:val="en-US"/>
             </w:rPr>
           </w:pPr>
-          <w:hyperlink w:anchor="_Toc93568992" w:history="1">
-            <w:r>
-              <w:rPr>
-                <w:rStyle w:val="Hyperlink"/>
+          <w:hyperlink w:anchor="_Toc93774033" w:history="1">
+            <w:r>
+              <w:rPr>
+                <w:rStyle w:val="Hiperligao"/>
                 <w:noProof/>
                 <w:lang w:val="en-US"/>
               </w:rPr>
@@ -1314,7 +1314,7 @@
                 <w:noProof/>
                 <w:webHidden/>
               </w:rPr>
-              <w:instrText xml:space="preserve"> PAGEREF _Toc93568992 \h </w:instrText>
+              <w:instrText xml:space="preserve"> PAGEREF _Toc93774033 \h </w:instrText>
             </w:r>
             <w:r>
               <w:rPr>
@@ -1347,7 +1347,7 @@
         </w:p>
         <w:p>
           <w:pPr>
-            <w:pStyle w:val="TOC3"/>
+            <w:pStyle w:val="ndice3"/>
             <w:tabs>
               <w:tab w:val="right" w:pos="8296"/>
             </w:tabs>
@@ -1358,10 +1358,10 @@
               <w:lang w:val="en-US"/>
             </w:rPr>
           </w:pPr>
-          <w:hyperlink w:anchor="_Toc93568993" w:history="1">
-            <w:r>
-              <w:rPr>
-                <w:rStyle w:val="Hyperlink"/>
+          <w:hyperlink w:anchor="_Toc93774034" w:history="1">
+            <w:r>
+              <w:rPr>
+                <w:rStyle w:val="Hiperligao"/>
                 <w:noProof/>
                 <w:lang w:val="en-US"/>
               </w:rPr>
@@ -1386,7 +1386,7 @@
                 <w:noProof/>
                 <w:webHidden/>
               </w:rPr>
-              <w:instrText xml:space="preserve"> PAGEREF _Toc93568993 \h </w:instrText>
+              <w:instrText xml:space="preserve"> PAGEREF _Toc93774034 \h </w:instrText>
             </w:r>
             <w:r>
               <w:rPr>
@@ -1419,7 +1419,7 @@
         </w:p>
         <w:p>
           <w:pPr>
-            <w:pStyle w:val="TOC3"/>
+            <w:pStyle w:val="ndice3"/>
             <w:tabs>
               <w:tab w:val="right" w:pos="8296"/>
             </w:tabs>
@@ -1430,10 +1430,10 @@
               <w:lang w:val="en-US"/>
             </w:rPr>
           </w:pPr>
-          <w:hyperlink w:anchor="_Toc93568994" w:history="1">
-            <w:r>
-              <w:rPr>
-                <w:rStyle w:val="Hyperlink"/>
+          <w:hyperlink w:anchor="_Toc93774035" w:history="1">
+            <w:r>
+              <w:rPr>
+                <w:rStyle w:val="Hiperligao"/>
                 <w:noProof/>
                 <w:lang w:val="en-US"/>
               </w:rPr>
@@ -1458,7 +1458,7 @@
                 <w:noProof/>
                 <w:webHidden/>
               </w:rPr>
-              <w:instrText xml:space="preserve"> PAGEREF _Toc93568994 \h </w:instrText>
+              <w:instrText xml:space="preserve"> PAGEREF _Toc93774035 \h </w:instrText>
             </w:r>
             <w:r>
               <w:rPr>
@@ -1491,7 +1491,7 @@
         </w:p>
         <w:p>
           <w:pPr>
-            <w:pStyle w:val="TOC3"/>
+            <w:pStyle w:val="ndice3"/>
             <w:tabs>
               <w:tab w:val="right" w:pos="8296"/>
             </w:tabs>
@@ -1502,10 +1502,10 @@
               <w:lang w:val="en-US"/>
             </w:rPr>
           </w:pPr>
-          <w:hyperlink w:anchor="_Toc93568995" w:history="1">
-            <w:r>
-              <w:rPr>
-                <w:rStyle w:val="Hyperlink"/>
+          <w:hyperlink w:anchor="_Toc93774036" w:history="1">
+            <w:r>
+              <w:rPr>
+                <w:rStyle w:val="Hiperligao"/>
                 <w:noProof/>
                 <w:shd w:val="clear" w:color="auto" w:fill="FFFFFF"/>
                 <w:lang w:val="en-US"/>
@@ -1531,7 +1531,7 @@
                 <w:noProof/>
                 <w:webHidden/>
               </w:rPr>
-              <w:instrText xml:space="preserve"> PAGEREF _Toc93568995 \h </w:instrText>
+              <w:instrText xml:space="preserve"> PAGEREF _Toc93774036 \h </w:instrText>
             </w:r>
             <w:r>
               <w:rPr>
@@ -1581,9 +1581,9 @@
     </w:p>
     <w:p>
       <w:pPr>
-        <w:pStyle w:val="Heading1"/>
-      </w:pPr>
-      <w:bookmarkStart w:id="0" w:name="_Toc93568977"/>
+        <w:pStyle w:val="Ttulo1"/>
+      </w:pPr>
+      <w:bookmarkStart w:id="0" w:name="_Toc93774018"/>
       <w:r>
         <w:t>Introdução</w:t>
       </w:r>
@@ -1705,9 +1705,9 @@
     </w:p>
     <w:p>
       <w:pPr>
-        <w:pStyle w:val="Heading1"/>
-      </w:pPr>
-      <w:bookmarkStart w:id="1" w:name="_Toc93568978"/>
+        <w:pStyle w:val="Ttulo1"/>
+      </w:pPr>
+      <w:bookmarkStart w:id="1" w:name="_Toc93774019"/>
       <w:r>
         <w:lastRenderedPageBreak/>
         <w:t>Sprint 1</w:t>
@@ -1716,9 +1716,9 @@
     </w:p>
     <w:p>
       <w:pPr>
-        <w:pStyle w:val="Heading2"/>
-      </w:pPr>
-      <w:bookmarkStart w:id="2" w:name="_Toc93568979"/>
+        <w:pStyle w:val="Ttulo2"/>
+      </w:pPr>
+      <w:bookmarkStart w:id="2" w:name="_Toc93774020"/>
       <w:r>
         <w:t>Diagrama de Classes</w:t>
       </w:r>
@@ -1727,9 +1727,9 @@
     <w:p/>
     <w:p>
       <w:pPr>
-        <w:pStyle w:val="Heading2"/>
-      </w:pPr>
-      <w:bookmarkStart w:id="3" w:name="_Toc93568980"/>
+        <w:pStyle w:val="Ttulo2"/>
+      </w:pPr>
+      <w:bookmarkStart w:id="3" w:name="_Toc93774021"/>
       <w:r>
         <w:t>Análise de Complexidade</w:t>
       </w:r>
@@ -1742,9 +1742,9 @@
     </w:p>
     <w:p>
       <w:pPr>
-        <w:pStyle w:val="Heading1"/>
-      </w:pPr>
-      <w:bookmarkStart w:id="4" w:name="_Toc93568981"/>
+        <w:pStyle w:val="Ttulo1"/>
+      </w:pPr>
+      <w:bookmarkStart w:id="4" w:name="_Toc93774022"/>
       <w:r>
         <w:lastRenderedPageBreak/>
         <w:t>Sprint 2</w:t>
@@ -1753,9 +1753,9 @@
     </w:p>
     <w:p>
       <w:pPr>
-        <w:pStyle w:val="Heading2"/>
-      </w:pPr>
-      <w:bookmarkStart w:id="5" w:name="_Toc93568982"/>
+        <w:pStyle w:val="Ttulo2"/>
+      </w:pPr>
+      <w:bookmarkStart w:id="5" w:name="_Toc93774023"/>
       <w:r>
         <w:t>Diagrama de Classes</w:t>
       </w:r>
@@ -1815,12 +1815,12 @@
     <w:p/>
     <w:p>
       <w:pPr>
-        <w:pStyle w:val="Heading2"/>
+        <w:pStyle w:val="Ttulo2"/>
         <w:rPr>
           <w:lang w:val="en-US"/>
         </w:rPr>
       </w:pPr>
-      <w:bookmarkStart w:id="6" w:name="_Toc93568983"/>
+      <w:bookmarkStart w:id="6" w:name="_Toc93774024"/>
       <w:r>
         <w:rPr>
           <w:lang w:val="en-US"/>
@@ -1838,12 +1838,12 @@
     </w:p>
     <w:p>
       <w:pPr>
-        <w:pStyle w:val="Heading3"/>
+        <w:pStyle w:val="Ttulo3"/>
         <w:rPr>
           <w:lang w:val="en-US"/>
         </w:rPr>
       </w:pPr>
-      <w:bookmarkStart w:id="7" w:name="_Toc93568984"/>
+      <w:bookmarkStart w:id="7" w:name="_Toc93774025"/>
       <w:r>
         <w:rPr>
           <w:lang w:val="en-US"/>
@@ -1948,12 +1948,12 @@
     </w:p>
     <w:p>
       <w:pPr>
-        <w:pStyle w:val="Heading3"/>
+        <w:pStyle w:val="Ttulo3"/>
         <w:rPr>
           <w:lang w:val="en-US"/>
         </w:rPr>
       </w:pPr>
-      <w:bookmarkStart w:id="8" w:name="_Toc93568985"/>
+      <w:bookmarkStart w:id="8" w:name="_Toc93774026"/>
       <w:r>
         <w:rPr>
           <w:lang w:val="en-US"/>
@@ -2068,9 +2068,9 @@
     </w:p>
     <w:p>
       <w:pPr>
-        <w:pStyle w:val="Heading1"/>
-      </w:pPr>
-      <w:bookmarkStart w:id="9" w:name="_Toc93568986"/>
+        <w:pStyle w:val="Ttulo1"/>
+      </w:pPr>
+      <w:bookmarkStart w:id="9" w:name="_Toc93774027"/>
       <w:r>
         <w:lastRenderedPageBreak/>
         <w:t>Sprint 3</w:t>
@@ -2080,9 +2080,9 @@
     <w:p/>
     <w:p>
       <w:pPr>
-        <w:pStyle w:val="Heading2"/>
-      </w:pPr>
-      <w:bookmarkStart w:id="10" w:name="_Toc93568987"/>
+        <w:pStyle w:val="Ttulo2"/>
+      </w:pPr>
+      <w:bookmarkStart w:id="10" w:name="_Toc93774028"/>
       <w:r>
         <w:t>Diagrama de Classes</w:t>
       </w:r>
@@ -2095,12 +2095,12 @@
     <w:p/>
     <w:p>
       <w:pPr>
-        <w:pStyle w:val="Heading2"/>
+        <w:pStyle w:val="Ttulo2"/>
         <w:rPr>
           <w:lang w:val="en-US"/>
         </w:rPr>
       </w:pPr>
-      <w:bookmarkStart w:id="11" w:name="_Toc93568988"/>
+      <w:bookmarkStart w:id="11" w:name="_Toc93774029"/>
       <w:r>
         <w:rPr>
           <w:lang w:val="en-US"/>
@@ -2130,35 +2130,19 @@
     </w:p>
     <w:p>
       <w:pPr>
-        <w:pStyle w:val="Heading3"/>
+        <w:pStyle w:val="Ttulo3"/>
         <w:rPr>
           <w:shd w:val="clear" w:color="auto" w:fill="FFFFFF"/>
           <w:lang w:val="en-US"/>
         </w:rPr>
       </w:pPr>
-      <w:bookmarkStart w:id="12" w:name="_Toc93568989"/>
+      <w:bookmarkStart w:id="12" w:name="_Toc93774030"/>
       <w:r>
         <w:rPr>
           <w:shd w:val="clear" w:color="auto" w:fill="FFFFFF"/>
           <w:lang w:val="en-US"/>
         </w:rPr>
-        <w:t xml:space="preserve">[US301] As a Traffic manager, I which to import data from countries, ports, </w:t>
-      </w:r>
-      <w:proofErr w:type="gramStart"/>
-      <w:r>
-        <w:rPr>
-          <w:shd w:val="clear" w:color="auto" w:fill="FFFFFF"/>
-          <w:lang w:val="en-US"/>
-        </w:rPr>
-        <w:t>borders</w:t>
-      </w:r>
-      <w:proofErr w:type="gramEnd"/>
-      <w:r>
-        <w:rPr>
-          <w:shd w:val="clear" w:color="auto" w:fill="FFFFFF"/>
-          <w:lang w:val="en-US"/>
-        </w:rPr>
-        <w:t xml:space="preserve"> and sea distances from the database to build a freight network.</w:t>
+        <w:t>[US301] As a Traffic manager, I which to import data from countries, ports, borders and sea distances from the database to build a freight network.</w:t>
       </w:r>
       <w:bookmarkEnd w:id="12"/>
     </w:p>
@@ -3521,13 +3505,13 @@
     </w:p>
     <w:p>
       <w:pPr>
-        <w:pStyle w:val="Heading3"/>
+        <w:pStyle w:val="Ttulo3"/>
         <w:rPr>
           <w:shd w:val="clear" w:color="auto" w:fill="FFFFFF"/>
           <w:lang w:val="en-US"/>
         </w:rPr>
       </w:pPr>
-      <w:bookmarkStart w:id="13" w:name="_Toc93568990"/>
+      <w:bookmarkStart w:id="13" w:name="_Toc93774031"/>
       <w:r>
         <w:rPr>
           <w:shd w:val="clear" w:color="auto" w:fill="FFFFFF"/>
@@ -3578,12 +3562,12 @@
     </w:p>
     <w:p>
       <w:pPr>
-        <w:pStyle w:val="Heading3"/>
+        <w:pStyle w:val="Ttulo3"/>
         <w:rPr>
           <w:lang w:val="en-US"/>
         </w:rPr>
       </w:pPr>
-      <w:bookmarkStart w:id="14" w:name="_Toc93568991"/>
+      <w:bookmarkStart w:id="14" w:name="_Toc93774032"/>
       <w:r>
         <w:rPr>
           <w:shd w:val="clear" w:color="auto" w:fill="FFFFFF"/>
@@ -3726,12 +3710,12 @@
     </w:p>
     <w:p>
       <w:pPr>
-        <w:pStyle w:val="Heading1"/>
+        <w:pStyle w:val="Ttulo1"/>
         <w:rPr>
           <w:lang w:val="en-US"/>
         </w:rPr>
       </w:pPr>
-      <w:bookmarkStart w:id="15" w:name="_Toc93568992"/>
+      <w:bookmarkStart w:id="15" w:name="_Toc93774033"/>
       <w:r>
         <w:rPr>
           <w:lang w:val="en-US"/>
@@ -3743,7 +3727,7 @@
     </w:p>
     <w:p>
       <w:pPr>
-        <w:pStyle w:val="Heading3"/>
+        <w:pStyle w:val="Ttulo3"/>
         <w:rPr>
           <w:lang w:val="en-US"/>
         </w:rPr>
@@ -3751,12 +3735,12 @@
     </w:p>
     <w:p>
       <w:pPr>
-        <w:pStyle w:val="Heading3"/>
+        <w:pStyle w:val="Ttulo3"/>
         <w:rPr>
           <w:lang w:val="en-US"/>
         </w:rPr>
       </w:pPr>
-      <w:bookmarkStart w:id="16" w:name="_Toc93568993"/>
+      <w:bookmarkStart w:id="16" w:name="_Toc93774034"/>
       <w:r>
         <w:rPr>
           <w:lang w:val="en-US"/>
@@ -4289,18 +4273,24 @@
     </w:p>
     <w:p>
       <w:pPr>
-        <w:pStyle w:val="Heading3"/>
+        <w:pStyle w:val="Ttulo3"/>
         <w:rPr>
           <w:lang w:val="en-US"/>
         </w:rPr>
       </w:pPr>
-      <w:bookmarkStart w:id="17" w:name="_Toc93568994"/>
+      <w:bookmarkStart w:id="17" w:name="_Toc93774035"/>
       <w:r>
         <w:rPr>
           <w:lang w:val="en-US"/>
         </w:rPr>
         <w:lastRenderedPageBreak/>
-        <w:t>[US402] As a Traffic manager I wish to know the shortest path between two locals (city and/or port).</w:t>
+        <w:t xml:space="preserve">[US402] As a Traffic manager I wish to know the shortest path between two </w:t>
+      </w:r>
+      <w:r>
+        <w:rPr>
+          <w:lang w:val="en-US"/>
+        </w:rPr>
+        <w:t>locals (city and/or port).</w:t>
       </w:r>
       <w:bookmarkEnd w:id="17"/>
     </w:p>
@@ -4314,248 +4304,215 @@
     </w:p>
     <w:p>
       <w:pPr>
+        <w:autoSpaceDE w:val="0"/>
+        <w:autoSpaceDN w:val="0"/>
+        <w:adjustRightInd w:val="0"/>
+        <w:jc w:val="both"/>
+        <w:rPr>
+          <w:rFonts w:ascii="Constantia" w:hAnsi="Constantia" w:cs="Constantia"/>
+          <w:color w:val="auto"/>
+        </w:rPr>
+      </w:pPr>
+      <w:r>
+        <w:rPr>
+          <w:rFonts w:ascii="Constantia" w:hAnsi="Constantia" w:cs="Constantia"/>
+          <w:color w:val="auto"/>
+        </w:rPr>
+        <w:t xml:space="preserve">De forma a encontrar o caminho mais curto entre dois locais é preciso, primeiramente, saber o tipo de caminho que se pretende, visto que nesta US havia três tipos de caminhos de acordo com o tipo de parâmetros que se usava. Posteriormente de serem efetuadas as necessárias verificações, através do algoritmo </w:t>
+      </w:r>
+      <w:proofErr w:type="spellStart"/>
+      <w:r>
+        <w:rPr>
+          <w:rFonts w:ascii="Constantia" w:hAnsi="Constantia" w:cs="Constantia"/>
+          <w:color w:val="auto"/>
+        </w:rPr>
+        <w:t>shortestPath</w:t>
+      </w:r>
+      <w:proofErr w:type="spellEnd"/>
+      <w:r>
+        <w:rPr>
+          <w:rFonts w:ascii="Constantia" w:hAnsi="Constantia" w:cs="Constantia"/>
+          <w:color w:val="auto"/>
+        </w:rPr>
+        <w:t xml:space="preserve">, que basicamente retorna a mínima distância possível entre dois locais. É de realçar que este método usa o algoritmo de </w:t>
+      </w:r>
+      <w:proofErr w:type="spellStart"/>
+      <w:r>
+        <w:rPr>
+          <w:rFonts w:ascii="Constantia" w:hAnsi="Constantia" w:cs="Constantia"/>
+          <w:color w:val="auto"/>
+        </w:rPr>
+        <w:t>Dijkstra</w:t>
+      </w:r>
+      <w:proofErr w:type="spellEnd"/>
+      <w:r>
+        <w:rPr>
+          <w:rFonts w:ascii="Constantia" w:hAnsi="Constantia" w:cs="Constantia"/>
+          <w:color w:val="auto"/>
+        </w:rPr>
+        <w:t xml:space="preserve">. Assim, para calcular a complexidade esta será a soma da complexidade do de </w:t>
+      </w:r>
+      <w:proofErr w:type="spellStart"/>
+      <w:r>
+        <w:rPr>
+          <w:rFonts w:ascii="Constantia" w:hAnsi="Constantia" w:cs="Constantia"/>
+          <w:color w:val="auto"/>
+        </w:rPr>
+        <w:t>Dijkstra</w:t>
+      </w:r>
+      <w:proofErr w:type="spellEnd"/>
+      <w:r>
+        <w:rPr>
+          <w:rFonts w:ascii="Constantia" w:hAnsi="Constantia" w:cs="Constantia"/>
+          <w:color w:val="auto"/>
+        </w:rPr>
+        <w:t xml:space="preserve"> (V*E+V = V(E+1) =V*E), o </w:t>
+      </w:r>
+      <w:proofErr w:type="spellStart"/>
+      <w:r>
+        <w:rPr>
+          <w:rFonts w:ascii="Constantia" w:hAnsi="Constantia" w:cs="Constantia"/>
+          <w:color w:val="auto"/>
+        </w:rPr>
+        <w:t>shortestPath</w:t>
+      </w:r>
+      <w:proofErr w:type="spellEnd"/>
+      <w:r>
+        <w:rPr>
+          <w:rFonts w:ascii="Constantia" w:hAnsi="Constantia" w:cs="Constantia"/>
+          <w:color w:val="auto"/>
+        </w:rPr>
+        <w:t xml:space="preserve"> usa um ciclo for V vezes, fora da invocação do algoritmo de </w:t>
+      </w:r>
+      <w:proofErr w:type="spellStart"/>
+      <w:r>
+        <w:rPr>
+          <w:rFonts w:ascii="Constantia" w:hAnsi="Constantia" w:cs="Constantia"/>
+          <w:color w:val="auto"/>
+        </w:rPr>
+        <w:t>Dijkstra</w:t>
+      </w:r>
+      <w:proofErr w:type="spellEnd"/>
+      <w:r>
+        <w:rPr>
+          <w:rFonts w:ascii="Constantia" w:hAnsi="Constantia" w:cs="Constantia"/>
+          <w:color w:val="auto"/>
+        </w:rPr>
+        <w:t>, daí a complexidade total para já ser V*E+V.</w:t>
+      </w:r>
+    </w:p>
+    <w:p>
+      <w:pPr>
+        <w:autoSpaceDE w:val="0"/>
+        <w:autoSpaceDN w:val="0"/>
+        <w:adjustRightInd w:val="0"/>
+        <w:jc w:val="both"/>
+        <w:rPr>
+          <w:rFonts w:ascii="Constantia" w:hAnsi="Constantia" w:cs="Constantia"/>
+          <w:color w:val="auto"/>
+        </w:rPr>
+      </w:pPr>
+      <w:r>
+        <w:rPr>
+          <w:rFonts w:ascii="Constantia" w:hAnsi="Constantia" w:cs="Constantia"/>
+          <w:color w:val="auto"/>
+        </w:rPr>
+        <w:t xml:space="preserve">No entanto o </w:t>
+      </w:r>
+      <w:proofErr w:type="spellStart"/>
+      <w:r>
+        <w:rPr>
+          <w:rFonts w:ascii="Constantia" w:hAnsi="Constantia" w:cs="Constantia"/>
+          <w:color w:val="auto"/>
+        </w:rPr>
+        <w:t>shortestPath</w:t>
+      </w:r>
+      <w:proofErr w:type="spellEnd"/>
+      <w:r>
+        <w:rPr>
+          <w:rFonts w:ascii="Constantia" w:hAnsi="Constantia" w:cs="Constantia"/>
+          <w:color w:val="auto"/>
+        </w:rPr>
+        <w:t xml:space="preserve"> também usa outro método chamado </w:t>
+      </w:r>
+      <w:proofErr w:type="spellStart"/>
+      <w:r>
+        <w:rPr>
+          <w:rFonts w:ascii="Constantia" w:hAnsi="Constantia" w:cs="Constantia"/>
+          <w:color w:val="auto"/>
+        </w:rPr>
+        <w:t>getPath</w:t>
+      </w:r>
+      <w:proofErr w:type="spellEnd"/>
+      <w:r>
+        <w:rPr>
+          <w:rFonts w:ascii="Constantia" w:hAnsi="Constantia" w:cs="Constantia"/>
+          <w:color w:val="auto"/>
+        </w:rPr>
+        <w:t xml:space="preserve">, sendo este recursivo e, no pior dos casos pode ser chamado recursivamente V vezes (caso só haja um caminho entre o primeiro e o último </w:t>
+      </w:r>
+      <w:proofErr w:type="spellStart"/>
+      <w:r>
+        <w:rPr>
+          <w:rFonts w:ascii="Constantia" w:hAnsi="Constantia" w:cs="Constantia"/>
+          <w:color w:val="auto"/>
+        </w:rPr>
+        <w:t>vertex</w:t>
+      </w:r>
+      <w:proofErr w:type="spellEnd"/>
+      <w:r>
+        <w:rPr>
+          <w:rFonts w:ascii="Constantia" w:hAnsi="Constantia" w:cs="Constantia"/>
+          <w:color w:val="auto"/>
+        </w:rPr>
+        <w:t xml:space="preserve"> da matriz);</w:t>
+      </w:r>
+    </w:p>
+    <w:p>
+      <w:pPr>
+        <w:autoSpaceDE w:val="0"/>
+        <w:autoSpaceDN w:val="0"/>
+        <w:adjustRightInd w:val="0"/>
+        <w:jc w:val="both"/>
+        <w:rPr>
+          <w:rFonts w:ascii="Constantia" w:hAnsi="Constantia" w:cs="Constantia"/>
+          <w:color w:val="auto"/>
+        </w:rPr>
+      </w:pPr>
+      <w:r>
+        <w:rPr>
+          <w:rFonts w:ascii="Constantia" w:hAnsi="Constantia" w:cs="Constantia"/>
+          <w:color w:val="auto"/>
+        </w:rPr>
+        <w:t>Assim a complexidade total no pior dos cenários é V*E+V+V = V(E+1+1) = V*E</w:t>
+      </w:r>
+    </w:p>
+    <w:p>
+      <w:pPr>
+        <w:autoSpaceDE w:val="0"/>
+        <w:autoSpaceDN w:val="0"/>
+        <w:adjustRightInd w:val="0"/>
+        <w:jc w:val="right"/>
+        <w:rPr>
+          <w:rFonts w:ascii="Constantia" w:hAnsi="Constantia" w:cs="Constantia"/>
+          <w:color w:val="auto"/>
+        </w:rPr>
+      </w:pPr>
+      <w:r>
+        <w:rPr>
+          <w:rFonts w:ascii="Constantia" w:hAnsi="Constantia" w:cs="Constantia"/>
+          <w:color w:val="auto"/>
+        </w:rPr>
+        <w:t>Duarte Dias – 1190539</w:t>
+      </w:r>
+    </w:p>
+    <w:p>
+      <w:pPr>
+        <w:jc w:val="right"/>
         <w:rPr>
           <w:shd w:val="clear" w:color="auto" w:fill="DEEBFF"/>
-          <w:lang w:val="en-US"/>
-        </w:rPr>
-      </w:pPr>
-    </w:p>
-    <w:p>
-      <w:pPr>
-        <w:rPr>
-          <w:rFonts w:asciiTheme="majorHAnsi" w:hAnsiTheme="majorHAnsi"/>
-          <w:shd w:val="clear" w:color="auto" w:fill="DEEBFF"/>
-        </w:rPr>
-      </w:pPr>
-      <w:r>
-        <w:rPr>
-          <w:rFonts w:asciiTheme="majorHAnsi" w:hAnsiTheme="majorHAnsi"/>
-          <w:shd w:val="clear" w:color="auto" w:fill="DEEBFF"/>
-        </w:rPr>
-        <w:t xml:space="preserve">De forma a encontrar o caminho mais curto entre dois locais é preciso, primeiramente, saber o tipo de caminho que se pretende, visto que nesta US havia três tipos de caminhos de acordo com o tipo de parâmetros que se usava. Posteriormente de serem efetuadas as necessárias verificações, através do algoritmo </w:t>
-      </w:r>
-      <w:proofErr w:type="spellStart"/>
-      <w:r>
-        <w:rPr>
-          <w:rFonts w:asciiTheme="majorHAnsi" w:hAnsiTheme="majorHAnsi"/>
-          <w:shd w:val="clear" w:color="auto" w:fill="DEEBFF"/>
-        </w:rPr>
-        <w:t>shortestPath</w:t>
-      </w:r>
-      <w:proofErr w:type="spellEnd"/>
-      <w:r>
-        <w:rPr>
-          <w:rFonts w:asciiTheme="majorHAnsi" w:hAnsiTheme="majorHAnsi"/>
-          <w:shd w:val="clear" w:color="auto" w:fill="DEEBFF"/>
-        </w:rPr>
-        <w:t xml:space="preserve">, que basicamente retorna a mínima distância possível entre dois </w:t>
-      </w:r>
-      <w:r>
-        <w:rPr>
-          <w:rFonts w:asciiTheme="majorHAnsi" w:hAnsiTheme="majorHAnsi"/>
-          <w:shd w:val="clear" w:color="auto" w:fill="DEEBFF"/>
-        </w:rPr>
-        <w:t>locais. É de realçar que este método usa o algoritmo de Di</w:t>
-      </w:r>
-      <w:r>
-        <w:rPr>
-          <w:rFonts w:asciiTheme="majorHAnsi" w:hAnsiTheme="majorHAnsi"/>
-          <w:shd w:val="clear" w:color="auto" w:fill="DEEBFF"/>
-        </w:rPr>
-        <w:t>jkstra</w:t>
-      </w:r>
-      <w:r>
-        <w:rPr>
-          <w:rFonts w:asciiTheme="majorHAnsi" w:hAnsiTheme="majorHAnsi"/>
-          <w:shd w:val="clear" w:color="auto" w:fill="DEEBFF"/>
-        </w:rPr>
-        <w:t>. Assim, para calcular a complexidade esta será a soma da complexidade do de D</w:t>
-      </w:r>
-      <w:r>
-        <w:rPr>
-          <w:rFonts w:asciiTheme="majorHAnsi" w:hAnsiTheme="majorHAnsi"/>
-          <w:shd w:val="clear" w:color="auto" w:fill="DEEBFF"/>
-        </w:rPr>
-        <w:t>ijkstra</w:t>
-      </w:r>
-      <w:r>
-        <w:rPr>
-          <w:rFonts w:asciiTheme="majorHAnsi" w:hAnsiTheme="majorHAnsi"/>
-          <w:shd w:val="clear" w:color="auto" w:fill="DEEBFF"/>
-        </w:rPr>
-        <w:t xml:space="preserve"> (V</w:t>
-      </w:r>
-      <w:r>
-        <w:rPr>
-          <w:rFonts w:asciiTheme="majorHAnsi" w:hAnsiTheme="majorHAnsi"/>
-          <w:shd w:val="clear" w:color="auto" w:fill="DEEBFF"/>
-        </w:rPr>
-        <w:t>*E</w:t>
-      </w:r>
-      <w:r>
-        <w:rPr>
-          <w:rFonts w:asciiTheme="majorHAnsi" w:hAnsiTheme="majorHAnsi"/>
-          <w:shd w:val="clear" w:color="auto" w:fill="DEEBFF"/>
-        </w:rPr>
-        <w:t>+V = V(E+1) =V*E</w:t>
-      </w:r>
-      <w:r>
-        <w:rPr>
-          <w:rFonts w:asciiTheme="majorHAnsi" w:hAnsiTheme="majorHAnsi"/>
-          <w:shd w:val="clear" w:color="auto" w:fill="DEEBFF"/>
-        </w:rPr>
-        <w:t xml:space="preserve">), o </w:t>
-      </w:r>
-      <w:proofErr w:type="spellStart"/>
-      <w:r>
-        <w:rPr>
-          <w:rFonts w:asciiTheme="majorHAnsi" w:hAnsiTheme="majorHAnsi"/>
-          <w:shd w:val="clear" w:color="auto" w:fill="DEEBFF"/>
-        </w:rPr>
-        <w:t>shortestPath</w:t>
-      </w:r>
-      <w:proofErr w:type="spellEnd"/>
-      <w:r>
-        <w:rPr>
-          <w:rFonts w:asciiTheme="majorHAnsi" w:hAnsiTheme="majorHAnsi"/>
-          <w:shd w:val="clear" w:color="auto" w:fill="DEEBFF"/>
-        </w:rPr>
-        <w:t xml:space="preserve"> usa um ciclo for V vezes</w:t>
-      </w:r>
-      <w:r>
-        <w:rPr>
-          <w:rFonts w:asciiTheme="majorHAnsi" w:hAnsiTheme="majorHAnsi"/>
-          <w:shd w:val="clear" w:color="auto" w:fill="DEEBFF"/>
-        </w:rPr>
-        <w:t>, fora da invocação do algoritmo de Dijkstra, daí a complexidade total para já ser V</w:t>
-      </w:r>
-      <w:r>
-        <w:rPr>
-          <w:rFonts w:asciiTheme="majorHAnsi" w:hAnsiTheme="majorHAnsi"/>
-          <w:shd w:val="clear" w:color="auto" w:fill="DEEBFF"/>
-        </w:rPr>
-        <w:t>*E</w:t>
-      </w:r>
-      <w:r>
-        <w:rPr>
-          <w:rFonts w:asciiTheme="majorHAnsi" w:hAnsiTheme="majorHAnsi"/>
-          <w:shd w:val="clear" w:color="auto" w:fill="DEEBFF"/>
-        </w:rPr>
-        <w:t>+V.</w:t>
-      </w:r>
-    </w:p>
-    <w:p>
-      <w:pPr>
-        <w:rPr>
-          <w:rFonts w:asciiTheme="majorHAnsi" w:hAnsiTheme="majorHAnsi"/>
-          <w:shd w:val="clear" w:color="auto" w:fill="DEEBFF"/>
-        </w:rPr>
-      </w:pPr>
-      <w:r>
-        <w:rPr>
-          <w:rFonts w:asciiTheme="majorHAnsi" w:hAnsiTheme="majorHAnsi"/>
-          <w:shd w:val="clear" w:color="auto" w:fill="DEEBFF"/>
-        </w:rPr>
-        <w:t xml:space="preserve">No entanto o </w:t>
-      </w:r>
-      <w:proofErr w:type="spellStart"/>
-      <w:r>
-        <w:rPr>
-          <w:rFonts w:asciiTheme="majorHAnsi" w:hAnsiTheme="majorHAnsi"/>
-          <w:shd w:val="clear" w:color="auto" w:fill="DEEBFF"/>
-        </w:rPr>
-        <w:t>shortestPath</w:t>
-      </w:r>
-      <w:proofErr w:type="spellEnd"/>
-      <w:r>
-        <w:rPr>
-          <w:rFonts w:asciiTheme="majorHAnsi" w:hAnsiTheme="majorHAnsi"/>
-          <w:shd w:val="clear" w:color="auto" w:fill="DEEBFF"/>
-        </w:rPr>
-        <w:t xml:space="preserve"> também usa outro método chamado </w:t>
-      </w:r>
-      <w:proofErr w:type="spellStart"/>
-      <w:r>
-        <w:rPr>
-          <w:rFonts w:asciiTheme="majorHAnsi" w:hAnsiTheme="majorHAnsi"/>
-          <w:shd w:val="clear" w:color="auto" w:fill="DEEBFF"/>
-        </w:rPr>
-        <w:t>getPath</w:t>
-      </w:r>
-      <w:proofErr w:type="spellEnd"/>
-      <w:r>
-        <w:rPr>
-          <w:rFonts w:asciiTheme="majorHAnsi" w:hAnsiTheme="majorHAnsi"/>
-          <w:shd w:val="clear" w:color="auto" w:fill="DEEBFF"/>
-        </w:rPr>
-        <w:t xml:space="preserve">, sendo este recursivo </w:t>
-      </w:r>
-      <w:r>
-        <w:rPr>
-          <w:rFonts w:asciiTheme="majorHAnsi" w:hAnsiTheme="majorHAnsi"/>
-          <w:shd w:val="clear" w:color="auto" w:fill="DEEBFF"/>
-        </w:rPr>
-        <w:t>e,</w:t>
-      </w:r>
-      <w:r>
-        <w:rPr>
-          <w:rFonts w:asciiTheme="majorHAnsi" w:hAnsiTheme="majorHAnsi"/>
-          <w:shd w:val="clear" w:color="auto" w:fill="DEEBFF"/>
-        </w:rPr>
-        <w:t xml:space="preserve"> no pior dos casos </w:t>
-      </w:r>
-      <w:r>
-        <w:rPr>
-          <w:rFonts w:asciiTheme="majorHAnsi" w:hAnsiTheme="majorHAnsi"/>
-          <w:shd w:val="clear" w:color="auto" w:fill="DEEBFF"/>
-        </w:rPr>
-        <w:t xml:space="preserve">pode ser chamado recursivamente V vezes (caso só haja um caminho entre o primeiro e o último </w:t>
-      </w:r>
-      <w:proofErr w:type="spellStart"/>
-      <w:r>
-        <w:rPr>
-          <w:rFonts w:asciiTheme="majorHAnsi" w:hAnsiTheme="majorHAnsi"/>
-          <w:shd w:val="clear" w:color="auto" w:fill="DEEBFF"/>
-        </w:rPr>
-        <w:t>vertex</w:t>
-      </w:r>
-      <w:proofErr w:type="spellEnd"/>
-      <w:r>
-        <w:rPr>
-          <w:rFonts w:asciiTheme="majorHAnsi" w:hAnsiTheme="majorHAnsi"/>
-          <w:shd w:val="clear" w:color="auto" w:fill="DEEBFF"/>
-        </w:rPr>
-        <w:t xml:space="preserve"> da matriz);</w:t>
-      </w:r>
-    </w:p>
-    <w:p>
-      <w:pPr>
-        <w:rPr>
-          <w:rFonts w:asciiTheme="majorHAnsi" w:hAnsiTheme="majorHAnsi"/>
-          <w:shd w:val="clear" w:color="auto" w:fill="DEEBFF"/>
-        </w:rPr>
-      </w:pPr>
-      <w:r>
-        <w:rPr>
-          <w:rFonts w:asciiTheme="majorHAnsi" w:hAnsiTheme="majorHAnsi"/>
-          <w:shd w:val="clear" w:color="auto" w:fill="DEEBFF"/>
-        </w:rPr>
-        <w:t>Assim a complexidade total</w:t>
-      </w:r>
-      <w:r>
-        <w:rPr>
-          <w:rFonts w:asciiTheme="majorHAnsi" w:hAnsiTheme="majorHAnsi"/>
-          <w:shd w:val="clear" w:color="auto" w:fill="DEEBFF"/>
-        </w:rPr>
-        <w:t xml:space="preserve"> no pior dos cenários</w:t>
-      </w:r>
-      <w:r>
-        <w:rPr>
-          <w:rFonts w:asciiTheme="majorHAnsi" w:hAnsiTheme="majorHAnsi"/>
-          <w:shd w:val="clear" w:color="auto" w:fill="DEEBFF"/>
-        </w:rPr>
-        <w:t xml:space="preserve"> é V*E+V+V = V(E+1+1) = V*E</w:t>
-      </w:r>
+        </w:rPr>
+      </w:pPr>
     </w:p>
     <w:p>
       <w:pPr>
@@ -4577,12 +4534,12 @@
     </w:p>
     <w:p>
       <w:pPr>
-        <w:pStyle w:val="Heading3"/>
+        <w:pStyle w:val="Ttulo3"/>
         <w:rPr>
           <w:lang w:val="en-US"/>
         </w:rPr>
       </w:pPr>
-      <w:bookmarkStart w:id="18" w:name="_Toc93568995"/>
+      <w:bookmarkStart w:id="18" w:name="_Toc93774036"/>
       <w:r>
         <w:rPr>
           <w:shd w:val="clear" w:color="auto" w:fill="FFFFFF"/>
@@ -4601,26 +4558,38 @@
       </w:pPr>
     </w:p>
     <w:p>
-      <w:r>
-        <w:t>De modo a</w:t>
-      </w:r>
-      <w:r>
-        <w:t xml:space="preserve"> encontrar o circuito mais eficiente que passe pelo maior número de localizações com a menor distância, teremos de fazer os seguintes passos. Para cada Vértice do Grafo, mas verifica qual o maior caminho possível que este pode obter. Depois de obtermos este caminho, vamos compará-lo com o caminho obtido anteriormente para verificar se é maior – primeiramente no que toca a localizações e depois, sendo iguais, ao nível da distância.</w:t>
-      </w:r>
-    </w:p>
-    <w:p>
-      <w:pPr>
+      <w:pPr>
+        <w:jc w:val="both"/>
+        <w:rPr>
+          <w:color w:val="auto"/>
+        </w:rPr>
+      </w:pPr>
+      <w:r>
+        <w:rPr>
+          <w:color w:val="auto"/>
+        </w:rPr>
+        <w:t>De modo a encontrar o circuito mais eficiente que passe pelo maior número de localizações com a menor distância, teremos de fazer os seguintes passos. Para cada Vértice do Grafo, mas verifica qual o maior caminho possível que este pode obter. Depois de obtermos este caminho, vamos compará-lo com o caminho obtido anteriormente para verificar se é maior – primeiramente no que toca a localizações e depois, sendo iguais, ao nível da distância.</w:t>
+      </w:r>
+    </w:p>
+    <w:p>
+      <w:pPr>
+        <w:jc w:val="both"/>
         <w:rPr>
           <w:rFonts w:eastAsiaTheme="minorEastAsia"/>
-        </w:rPr>
-      </w:pPr>
-      <w:r>
+          <w:color w:val="auto"/>
+        </w:rPr>
+      </w:pPr>
+      <w:r>
+        <w:rPr>
+          <w:color w:val="auto"/>
+        </w:rPr>
         <w:t xml:space="preserve">Sendo assim o primeiro iremos iterar </w:t>
       </w:r>
       <m:oMath>
         <m:r>
           <w:rPr>
             <w:rFonts w:ascii="Cambria Math" w:hAnsi="Cambria Math"/>
+            <w:color w:val="auto"/>
           </w:rPr>
           <m:t>V</m:t>
         </m:r>
@@ -4628,12 +4597,14 @@
       <w:r>
         <w:rPr>
           <w:rFonts w:eastAsiaTheme="minorEastAsia"/>
+          <w:color w:val="auto"/>
         </w:rPr>
         <w:t xml:space="preserve"> vezes esta sequência de operações que se seguem. Para encontrar o circuito primeiro iniciamos no vértice indicado e </w:t>
       </w:r>
       <w:r>
         <w:rPr>
           <w:rFonts w:eastAsiaTheme="minorEastAsia"/>
+          <w:color w:val="auto"/>
         </w:rPr>
         <w:t xml:space="preserve">retiramos todos os seus vértices adjacentes – </w:t>
       </w:r>
@@ -4641,6 +4612,7 @@
         <m:r>
           <w:rPr>
             <w:rFonts w:ascii="Cambria Math" w:eastAsiaTheme="minorEastAsia" w:hAnsi="Cambria Math"/>
+            <w:color w:val="auto"/>
           </w:rPr>
           <m:t>V</m:t>
         </m:r>
@@ -4648,6 +4620,7 @@
       <w:r>
         <w:rPr>
           <w:rFonts w:eastAsiaTheme="minorEastAsia"/>
+          <w:color w:val="auto"/>
         </w:rPr>
         <w:t xml:space="preserve">. De seguida verificamos se estes já foram visitados – </w:t>
       </w:r>
@@ -4655,6 +4628,7 @@
         <m:r>
           <w:rPr>
             <w:rFonts w:ascii="Cambria Math" w:eastAsiaTheme="minorEastAsia" w:hAnsi="Cambria Math"/>
+            <w:color w:val="auto"/>
           </w:rPr>
           <m:t>V</m:t>
         </m:r>
@@ -4662,6 +4636,7 @@
       <w:r>
         <w:rPr>
           <w:rFonts w:eastAsiaTheme="minorEastAsia"/>
+          <w:color w:val="auto"/>
         </w:rPr>
         <w:t xml:space="preserve">. Antes de começarmos a recursão, colocamos os vértices adjacentes pela ordem de menor distância - </w:t>
       </w:r>
@@ -4672,6 +4647,7 @@
               <w:rPr>
                 <w:rFonts w:ascii="Cambria Math" w:eastAsiaTheme="minorEastAsia" w:hAnsi="Cambria Math"/>
                 <w:i/>
+                <w:color w:val="auto"/>
               </w:rPr>
             </m:ctrlPr>
           </m:sSupPr>
@@ -4679,6 +4655,7 @@
             <m:r>
               <w:rPr>
                 <w:rFonts w:ascii="Cambria Math" w:eastAsiaTheme="minorEastAsia" w:hAnsi="Cambria Math"/>
+                <w:color w:val="auto"/>
               </w:rPr>
               <m:t>V</m:t>
             </m:r>
@@ -4687,6 +4664,7 @@
             <m:r>
               <w:rPr>
                 <w:rFonts w:ascii="Cambria Math" w:eastAsiaTheme="minorEastAsia" w:hAnsi="Cambria Math"/>
+                <w:color w:val="auto"/>
               </w:rPr>
               <m:t>2</m:t>
             </m:r>
@@ -4696,24 +4674,28 @@
       <w:r>
         <w:rPr>
           <w:rFonts w:eastAsiaTheme="minorEastAsia"/>
+          <w:color w:val="auto"/>
         </w:rPr>
         <w:t>.</w:t>
       </w:r>
       <w:r>
         <w:rPr>
           <w:rFonts w:eastAsiaTheme="minorEastAsia"/>
+          <w:color w:val="auto"/>
         </w:rPr>
         <w:t xml:space="preserve"> Para a função recursiva temos que assumir que o pior cenário será </w:t>
       </w:r>
       <w:r>
         <w:rPr>
           <w:rFonts w:eastAsiaTheme="minorEastAsia"/>
+          <w:color w:val="auto"/>
         </w:rPr>
         <w:t>este</w:t>
       </w:r>
       <w:r>
         <w:rPr>
           <w:rFonts w:eastAsiaTheme="minorEastAsia"/>
+          <w:color w:val="auto"/>
         </w:rPr>
         <w:t xml:space="preserve"> passar por todos os vértices do grafo até encontrar um circuito, dessa forma a complexidade deverá ser de </w:t>
       </w:r>
@@ -4721,6 +4703,7 @@
         <m:r>
           <w:rPr>
             <w:rFonts w:ascii="Cambria Math" w:eastAsiaTheme="minorEastAsia" w:hAnsi="Cambria Math"/>
+            <w:color w:val="auto"/>
           </w:rPr>
           <m:t>V</m:t>
         </m:r>
@@ -4728,31 +4711,37 @@
       <w:r>
         <w:rPr>
           <w:rFonts w:eastAsiaTheme="minorEastAsia"/>
+          <w:color w:val="auto"/>
         </w:rPr>
         <w:t xml:space="preserve">. </w:t>
       </w:r>
     </w:p>
     <w:p>
       <w:pPr>
+        <w:jc w:val="both"/>
         <w:rPr>
           <w:rFonts w:eastAsiaTheme="minorEastAsia"/>
+          <w:color w:val="auto"/>
         </w:rPr>
       </w:pPr>
       <w:r>
         <w:rPr>
           <w:rFonts w:eastAsiaTheme="minorEastAsia"/>
+          <w:color w:val="auto"/>
         </w:rPr>
         <w:t xml:space="preserve">Acrescentamos a esta iteração </w:t>
       </w:r>
       <w:r>
         <w:rPr>
           <w:rFonts w:eastAsiaTheme="minorEastAsia"/>
+          <w:color w:val="auto"/>
         </w:rPr>
         <w:t>pelos vértices</w:t>
       </w:r>
       <w:r>
         <w:rPr>
           <w:rFonts w:eastAsiaTheme="minorEastAsia"/>
+          <w:color w:val="auto"/>
         </w:rPr>
         <w:t xml:space="preserve"> exemplo a comparação de circuitos que tem complexidade – </w:t>
       </w:r>
@@ -4760,6 +4749,7 @@
         <m:r>
           <w:rPr>
             <w:rFonts w:ascii="Cambria Math" w:eastAsiaTheme="minorEastAsia" w:hAnsi="Cambria Math"/>
+            <w:color w:val="auto"/>
           </w:rPr>
           <m:t>V</m:t>
         </m:r>
@@ -4767,6 +4757,7 @@
       <w:r>
         <w:rPr>
           <w:rFonts w:eastAsiaTheme="minorEastAsia"/>
+          <w:color w:val="auto"/>
         </w:rPr>
         <w:t>- no pior caso, pois terá de analisar aresta a aresta qual o circuito com menos comprimento.</w:t>
       </w:r>
@@ -4775,17 +4766,20 @@
       <w:pPr>
         <w:rPr>
           <w:rFonts w:eastAsiaTheme="minorEastAsia"/>
+          <w:color w:val="auto"/>
         </w:rPr>
       </w:pPr>
       <w:r>
         <w:rPr>
           <w:rFonts w:eastAsiaTheme="minorEastAsia"/>
+          <w:color w:val="auto"/>
         </w:rPr>
         <w:t xml:space="preserve">Sendo assim a complexidade geral da US será </w:t>
       </w:r>
       <w:r>
         <w:rPr>
           <w:rFonts w:eastAsiaTheme="minorEastAsia"/>
+          <w:color w:val="auto"/>
         </w:rPr>
         <w:t>de:</w:t>
       </w:r>
@@ -4796,6 +4790,7 @@
           <w:rFonts w:eastAsiaTheme="minorEastAsia"/>
           <w:b/>
           <w:bCs/>
+          <w:color w:val="auto"/>
         </w:rPr>
       </w:pPr>
       <m:oMathPara>
@@ -4806,6 +4801,7 @@
           <m:r>
             <w:rPr>
               <w:rFonts w:ascii="Cambria Math" w:eastAsiaTheme="minorEastAsia" w:hAnsi="Cambria Math"/>
+              <w:color w:val="auto"/>
             </w:rPr>
             <m:t>V*</m:t>
           </m:r>
@@ -4815,6 +4811,7 @@
                 <w:rPr>
                   <w:rFonts w:ascii="Cambria Math" w:eastAsiaTheme="minorEastAsia" w:hAnsi="Cambria Math"/>
                   <w:i/>
+                  <w:color w:val="auto"/>
                 </w:rPr>
               </m:ctrlPr>
             </m:dPr>
@@ -4825,6 +4822,7 @@
                     <w:rPr>
                       <w:rFonts w:ascii="Cambria Math" w:eastAsiaTheme="minorEastAsia" w:hAnsi="Cambria Math"/>
                       <w:i/>
+                      <w:color w:val="auto"/>
                     </w:rPr>
                   </m:ctrlPr>
                 </m:dPr>
@@ -4835,6 +4833,7 @@
                         <w:rPr>
                           <w:rFonts w:ascii="Cambria Math" w:eastAsiaTheme="minorEastAsia" w:hAnsi="Cambria Math"/>
                           <w:i/>
+                          <w:color w:val="auto"/>
                         </w:rPr>
                       </m:ctrlPr>
                     </m:dPr>
@@ -4842,6 +4841,7 @@
                       <m:r>
                         <w:rPr>
                           <w:rFonts w:ascii="Cambria Math" w:eastAsiaTheme="minorEastAsia" w:hAnsi="Cambria Math"/>
+                          <w:color w:val="auto"/>
                         </w:rPr>
                         <m:t>V+V+</m:t>
                       </m:r>
@@ -4851,6 +4851,7 @@
                             <w:rPr>
                               <w:rFonts w:ascii="Cambria Math" w:eastAsiaTheme="minorEastAsia" w:hAnsi="Cambria Math"/>
                               <w:i/>
+                              <w:color w:val="auto"/>
                             </w:rPr>
                           </m:ctrlPr>
                         </m:sSupPr>
@@ -4858,6 +4859,7 @@
                           <m:r>
                             <w:rPr>
                               <w:rFonts w:ascii="Cambria Math" w:eastAsiaTheme="minorEastAsia" w:hAnsi="Cambria Math"/>
+                              <w:color w:val="auto"/>
                             </w:rPr>
                             <m:t>V</m:t>
                           </m:r>
@@ -4866,6 +4868,7 @@
                           <m:r>
                             <w:rPr>
                               <w:rFonts w:ascii="Cambria Math" w:eastAsiaTheme="minorEastAsia" w:hAnsi="Cambria Math"/>
+                              <w:color w:val="auto"/>
                             </w:rPr>
                             <m:t>2</m:t>
                           </m:r>
@@ -4876,6 +4879,7 @@
                   <m:r>
                     <w:rPr>
                       <w:rFonts w:ascii="Cambria Math" w:eastAsiaTheme="minorEastAsia" w:hAnsi="Cambria Math"/>
+                      <w:color w:val="auto"/>
                     </w:rPr>
                     <m:t>*V</m:t>
                   </m:r>
@@ -4884,6 +4888,7 @@
               <m:r>
                 <w:rPr>
                   <w:rFonts w:ascii="Cambria Math" w:eastAsiaTheme="minorEastAsia" w:hAnsi="Cambria Math"/>
+                  <w:color w:val="auto"/>
                 </w:rPr>
                 <m:t>+V</m:t>
               </m:r>
@@ -4892,6 +4897,7 @@
           <m:r>
             <w:rPr>
               <w:rFonts w:ascii="Cambria Math" w:eastAsiaTheme="minorEastAsia" w:hAnsi="Cambria Math"/>
+              <w:color w:val="auto"/>
             </w:rPr>
             <m:t>=V*</m:t>
           </m:r>
@@ -4901,6 +4907,7 @@
                 <w:rPr>
                   <w:rFonts w:ascii="Cambria Math" w:eastAsiaTheme="minorEastAsia" w:hAnsi="Cambria Math"/>
                   <w:i/>
+                  <w:color w:val="auto"/>
                 </w:rPr>
               </m:ctrlPr>
             </m:sSupPr>
@@ -4908,6 +4915,7 @@
               <m:r>
                 <w:rPr>
                   <w:rFonts w:ascii="Cambria Math" w:eastAsiaTheme="minorEastAsia" w:hAnsi="Cambria Math"/>
+                  <w:color w:val="auto"/>
                 </w:rPr>
                 <m:t>V</m:t>
               </m:r>
@@ -4916,6 +4924,7 @@
               <m:r>
                 <w:rPr>
                   <w:rFonts w:ascii="Cambria Math" w:eastAsiaTheme="minorEastAsia" w:hAnsi="Cambria Math"/>
+                  <w:color w:val="auto"/>
                 </w:rPr>
                 <m:t>3</m:t>
               </m:r>
@@ -4924,6 +4933,7 @@
           <m:r>
             <w:rPr>
               <w:rFonts w:ascii="Cambria Math" w:eastAsiaTheme="minorEastAsia" w:hAnsi="Cambria Math"/>
+              <w:color w:val="auto"/>
             </w:rPr>
             <m:t>=</m:t>
           </m:r>
@@ -4935,6 +4945,7 @@
                   <w:b/>
                   <w:bCs/>
                   <w:i/>
+                  <w:color w:val="auto"/>
                 </w:rPr>
               </m:ctrlPr>
             </m:sSupPr>
@@ -4945,6 +4956,7 @@
                 </m:rPr>
                 <w:rPr>
                   <w:rFonts w:ascii="Cambria Math" w:eastAsiaTheme="minorEastAsia" w:hAnsi="Cambria Math"/>
+                  <w:color w:val="auto"/>
                 </w:rPr>
                 <m:t>V</m:t>
               </m:r>
@@ -4956,6 +4968,7 @@
                 </m:rPr>
                 <w:rPr>
                   <w:rFonts w:ascii="Cambria Math" w:eastAsiaTheme="minorEastAsia" w:hAnsi="Cambria Math"/>
+                  <w:color w:val="auto"/>
                 </w:rPr>
                 <m:t>4</m:t>
               </m:r>
@@ -4968,6 +4981,7 @@
       <w:pPr>
         <w:rPr>
           <w:rFonts w:eastAsiaTheme="minorEastAsia"/>
+          <w:color w:val="auto"/>
         </w:rPr>
       </w:pPr>
       <w:r>
@@ -4975,6 +4989,7 @@
           <w:rFonts w:eastAsiaTheme="minorEastAsia"/>
           <w:b/>
           <w:bCs/>
+          <w:color w:val="auto"/>
         </w:rPr>
         <w:t xml:space="preserve">Sendo assim no pior dos cenários, todos os vértices terem ligação e o melhor circuito ser o que liga todos os vértices entre si, a complexidade da US seria de </w:t>
       </w:r>
@@ -4987,6 +5002,7 @@
                 <w:b/>
                 <w:bCs/>
                 <w:i/>
+                <w:color w:val="auto"/>
               </w:rPr>
             </m:ctrlPr>
           </m:sSupPr>
@@ -4997,6 +5013,7 @@
               </m:rPr>
               <w:rPr>
                 <w:rFonts w:ascii="Cambria Math" w:eastAsiaTheme="minorEastAsia" w:hAnsi="Cambria Math"/>
+                <w:color w:val="auto"/>
               </w:rPr>
               <m:t>V</m:t>
             </m:r>
@@ -5008,6 +5025,7 @@
               </m:rPr>
               <w:rPr>
                 <w:rFonts w:ascii="Cambria Math" w:eastAsiaTheme="minorEastAsia" w:hAnsi="Cambria Math"/>
+                <w:color w:val="auto"/>
               </w:rPr>
               <m:t>4</m:t>
             </m:r>
@@ -5019,6 +5037,7 @@
           <w:rFonts w:eastAsiaTheme="minorEastAsia"/>
           <w:b/>
           <w:bCs/>
+          <w:color w:val="auto"/>
         </w:rPr>
         <w:t>.</w:t>
       </w:r>
@@ -5074,7 +5093,7 @@
 <w:ftr xmlns:wpc="http://schemas.microsoft.com/office/word/2010/wordprocessingCanvas" xmlns:cx="http://schemas.microsoft.com/office/drawing/2014/chartex" xmlns:cx1="http://schemas.microsoft.com/office/drawing/2015/9/8/chartex" xmlns:cx2="http://schemas.microsoft.com/office/drawing/2015/10/21/chartex" xmlns:cx3="http://schemas.microsoft.com/office/drawing/2016/5/9/chartex" xmlns:cx4="http://schemas.microsoft.com/office/drawing/2016/5/10/chartex" xmlns:cx5="http://schemas.microsoft.com/office/drawing/2016/5/11/chartex" xmlns:cx6="http://schemas.microsoft.com/office/drawing/2016/5/12/chartex" xmlns:cx7="http://schemas.microsoft.com/office/drawing/2016/5/13/chartex" xmlns:cx8="http://schemas.microsoft.com/office/drawing/2016/5/14/chartex" xmlns:mc="http://schemas.openxmlformats.org/markup-compatibility/2006" xmlns:aink="http://schemas.microsoft.com/office/drawing/2016/ink" xmlns:am3d="http://schemas.microsoft.com/office/drawing/2017/model3d" xmlns:o="urn:schemas-microsoft-com:office:office" xmlns:r="http://schemas.openxmlformats.org/officeDocument/2006/relationships" xmlns:m="http://schemas.openxmlformats.org/officeDocument/2006/math" xmlns:v="urn:schemas-microsoft-com:vml" xmlns:wp14="http://schemas.microsoft.com/office/word/2010/wordprocessingDrawing" xmlns:wp="http://schemas.openxmlformats.org/drawingml/2006/wordprocessingDrawing" xmlns:w10="urn:schemas-microsoft-com:office:word" xmlns:w="http://schemas.openxmlformats.org/wordprocessingml/2006/main" xmlns:w14="http://schemas.microsoft.com/office/word/2010/wordml" xmlns:w15="http://schemas.microsoft.com/office/word/2012/wordml" xmlns:w16cex="http://schemas.microsoft.com/office/word/2018/wordml/cex" xmlns:w16cid="http://schemas.microsoft.com/office/word/2016/wordml/cid" xmlns:w16="http://schemas.microsoft.com/office/word/2018/wordml" xmlns:w16sdtdh="http://schemas.microsoft.com/office/word/2020/wordml/sdtdatahash" xmlns:w16se="http://schemas.microsoft.com/office/word/2015/wordml/symex" xmlns:wpg="http://schemas.microsoft.com/office/word/2010/wordprocessingGroup" xmlns:wpi="http://schemas.microsoft.com/office/word/2010/wordprocessingInk" xmlns:wne="http://schemas.microsoft.com/office/word/2006/wordml" xmlns:wps="http://schemas.microsoft.com/office/word/2010/wordprocessingShape" mc:Ignorable="w14 w15 w16se w16cid w16 w16cex w16sdtdh wp14">
   <w:p>
     <w:pPr>
-      <w:pStyle w:val="Footer"/>
+      <w:pStyle w:val="Rodap"/>
     </w:pPr>
     <w:r>
       <w:rPr>
@@ -5299,7 +5318,7 @@
     <w:lvl w:ilvl="0">
       <w:start w:val="1"/>
       <w:numFmt w:val="decimal"/>
-      <w:pStyle w:val="ListNumber"/>
+      <w:pStyle w:val="Listanumerada"/>
       <w:lvlText w:val="%1."/>
       <w:lvlJc w:val="left"/>
       <w:pPr>
@@ -5317,7 +5336,7 @@
     <w:lvl w:ilvl="0">
       <w:start w:val="1"/>
       <w:numFmt w:val="bullet"/>
-      <w:pStyle w:val="ListBullet"/>
+      <w:pStyle w:val="Listacommarcas"/>
       <w:lvlText w:val="−"/>
       <w:lvlJc w:val="left"/>
       <w:pPr>
@@ -6037,11 +6056,11 @@
     <w:qFormat/>
     <w:rsid w:val="00333D0D"/>
   </w:style>
-  <w:style w:type="paragraph" w:styleId="Heading1">
+  <w:style w:type="paragraph" w:styleId="Ttulo1">
     <w:name w:val="heading 1"/>
     <w:basedOn w:val="Normal"/>
     <w:next w:val="Normal"/>
-    <w:link w:val="Heading1Char"/>
+    <w:link w:val="Ttulo1Carter"/>
     <w:uiPriority w:val="9"/>
     <w:qFormat/>
     <w:rsid w:val="00333D0D"/>
@@ -6058,11 +6077,11 @@
       <w:sz w:val="32"/>
     </w:rPr>
   </w:style>
-  <w:style w:type="paragraph" w:styleId="Heading2">
+  <w:style w:type="paragraph" w:styleId="Ttulo2">
     <w:name w:val="heading 2"/>
     <w:basedOn w:val="Normal"/>
     <w:next w:val="Normal"/>
-    <w:link w:val="Heading2Char"/>
+    <w:link w:val="Ttulo2Carter"/>
     <w:uiPriority w:val="9"/>
     <w:unhideWhenUsed/>
     <w:qFormat/>
@@ -6081,11 +6100,11 @@
       <w:sz w:val="24"/>
     </w:rPr>
   </w:style>
-  <w:style w:type="paragraph" w:styleId="Heading3">
+  <w:style w:type="paragraph" w:styleId="Ttulo3">
     <w:name w:val="heading 3"/>
     <w:basedOn w:val="Normal"/>
     <w:next w:val="Normal"/>
-    <w:link w:val="Heading3Char"/>
+    <w:link w:val="Ttulo3Carter"/>
     <w:uiPriority w:val="9"/>
     <w:unhideWhenUsed/>
     <w:qFormat/>
@@ -6103,11 +6122,11 @@
       <w:szCs w:val="24"/>
     </w:rPr>
   </w:style>
-  <w:style w:type="paragraph" w:styleId="Heading6">
+  <w:style w:type="paragraph" w:styleId="Ttulo6">
     <w:name w:val="heading 6"/>
     <w:basedOn w:val="Normal"/>
     <w:next w:val="Normal"/>
-    <w:link w:val="Heading6Char"/>
+    <w:link w:val="Ttulo6Carter"/>
     <w:uiPriority w:val="9"/>
     <w:semiHidden/>
     <w:unhideWhenUsed/>
@@ -6124,11 +6143,11 @@
       <w:color w:val="004F5B" w:themeColor="accent1" w:themeShade="7F"/>
     </w:rPr>
   </w:style>
-  <w:style w:type="paragraph" w:styleId="Heading7">
+  <w:style w:type="paragraph" w:styleId="Ttulo7">
     <w:name w:val="heading 7"/>
     <w:basedOn w:val="Normal"/>
     <w:next w:val="Normal"/>
-    <w:link w:val="Heading7Char"/>
+    <w:link w:val="Ttulo7Carter"/>
     <w:uiPriority w:val="9"/>
     <w:semiHidden/>
     <w:unhideWhenUsed/>
@@ -6147,11 +6166,11 @@
       <w:color w:val="004F5B" w:themeColor="accent1" w:themeShade="7F"/>
     </w:rPr>
   </w:style>
-  <w:style w:type="paragraph" w:styleId="Heading8">
+  <w:style w:type="paragraph" w:styleId="Ttulo8">
     <w:name w:val="heading 8"/>
     <w:basedOn w:val="Normal"/>
     <w:next w:val="Normal"/>
-    <w:link w:val="Heading8Char"/>
+    <w:link w:val="Ttulo8Carter"/>
     <w:uiPriority w:val="9"/>
     <w:semiHidden/>
     <w:unhideWhenUsed/>
@@ -6169,11 +6188,11 @@
       <w:szCs w:val="21"/>
     </w:rPr>
   </w:style>
-  <w:style w:type="paragraph" w:styleId="Heading9">
+  <w:style w:type="paragraph" w:styleId="Ttulo9">
     <w:name w:val="heading 9"/>
     <w:basedOn w:val="Normal"/>
     <w:next w:val="Normal"/>
-    <w:link w:val="Heading9Char"/>
+    <w:link w:val="Ttulo9Carter"/>
     <w:uiPriority w:val="9"/>
     <w:semiHidden/>
     <w:unhideWhenUsed/>
@@ -6193,13 +6212,13 @@
       <w:szCs w:val="21"/>
     </w:rPr>
   </w:style>
-  <w:style w:type="character" w:default="1" w:styleId="DefaultParagraphFont">
+  <w:style w:type="character" w:default="1" w:styleId="Tipodeletrapredefinidodopargrafo">
     <w:name w:val="Default Paragraph Font"/>
     <w:uiPriority w:val="1"/>
     <w:semiHidden/>
     <w:unhideWhenUsed/>
   </w:style>
-  <w:style w:type="table" w:default="1" w:styleId="TableNormal">
+  <w:style w:type="table" w:default="1" w:styleId="Tabelanormal">
     <w:name w:val="Normal Table"/>
     <w:uiPriority w:val="99"/>
     <w:semiHidden/>
@@ -6214,16 +6233,16 @@
       </w:tblCellMar>
     </w:tblPr>
   </w:style>
-  <w:style w:type="numbering" w:default="1" w:styleId="NoList">
+  <w:style w:type="numbering" w:default="1" w:styleId="Semlista">
     <w:name w:val="No List"/>
     <w:uiPriority w:val="99"/>
     <w:semiHidden/>
     <w:unhideWhenUsed/>
   </w:style>
-  <w:style w:type="character" w:customStyle="1" w:styleId="Heading1Char">
-    <w:name w:val="Heading 1 Char"/>
-    <w:basedOn w:val="DefaultParagraphFont"/>
-    <w:link w:val="Heading1"/>
+  <w:style w:type="character" w:customStyle="1" w:styleId="Ttulo1Carter">
+    <w:name w:val="Título 1 Caráter"/>
+    <w:basedOn w:val="Tipodeletrapredefinidodopargrafo"/>
+    <w:link w:val="Ttulo1"/>
     <w:uiPriority w:val="9"/>
     <w:rsid w:val="00333D0D"/>
     <w:rPr>
@@ -6232,10 +6251,10 @@
       <w:sz w:val="32"/>
     </w:rPr>
   </w:style>
-  <w:style w:type="character" w:customStyle="1" w:styleId="Heading2Char">
-    <w:name w:val="Heading 2 Char"/>
-    <w:basedOn w:val="DefaultParagraphFont"/>
-    <w:link w:val="Heading2"/>
+  <w:style w:type="character" w:customStyle="1" w:styleId="Ttulo2Carter">
+    <w:name w:val="Título 2 Caráter"/>
+    <w:basedOn w:val="Tipodeletrapredefinidodopargrafo"/>
+    <w:link w:val="Ttulo2"/>
     <w:uiPriority w:val="9"/>
     <w:rsid w:val="00333D0D"/>
     <w:rPr>
@@ -6256,7 +6275,7 @@
       <w:jc w:val="center"/>
     </w:pPr>
   </w:style>
-  <w:style w:type="paragraph" w:styleId="ListBullet">
+  <w:style w:type="paragraph" w:styleId="Listacommarcas">
     <w:name w:val="List Bullet"/>
     <w:basedOn w:val="Normal"/>
     <w:uiPriority w:val="10"/>
@@ -6269,10 +6288,10 @@
       </w:numPr>
     </w:pPr>
   </w:style>
-  <w:style w:type="paragraph" w:styleId="Title">
+  <w:style w:type="paragraph" w:styleId="Ttulo">
     <w:name w:val="Title"/>
     <w:basedOn w:val="Normal"/>
-    <w:link w:val="TitleChar"/>
+    <w:link w:val="TtuloCarter"/>
     <w:uiPriority w:val="2"/>
     <w:unhideWhenUsed/>
     <w:qFormat/>
@@ -6289,10 +6308,10 @@
       <w:sz w:val="60"/>
     </w:rPr>
   </w:style>
-  <w:style w:type="character" w:customStyle="1" w:styleId="TitleChar">
-    <w:name w:val="Title Char"/>
-    <w:basedOn w:val="DefaultParagraphFont"/>
-    <w:link w:val="Title"/>
+  <w:style w:type="character" w:customStyle="1" w:styleId="TtuloCarter">
+    <w:name w:val="Título Caráter"/>
+    <w:basedOn w:val="Tipodeletrapredefinidodopargrafo"/>
+    <w:link w:val="Ttulo"/>
     <w:uiPriority w:val="2"/>
     <w:rsid w:val="00333D0D"/>
     <w:rPr>
@@ -6302,10 +6321,10 @@
       <w:sz w:val="60"/>
     </w:rPr>
   </w:style>
-  <w:style w:type="paragraph" w:styleId="Subtitle">
+  <w:style w:type="paragraph" w:styleId="Subttulo">
     <w:name w:val="Subtitle"/>
     <w:basedOn w:val="Normal"/>
-    <w:link w:val="SubtitleChar"/>
+    <w:link w:val="SubttuloCarter"/>
     <w:uiPriority w:val="3"/>
     <w:unhideWhenUsed/>
     <w:qFormat/>
@@ -6324,10 +6343,10 @@
       <w:sz w:val="26"/>
     </w:rPr>
   </w:style>
-  <w:style w:type="character" w:customStyle="1" w:styleId="SubtitleChar">
-    <w:name w:val="Subtitle Char"/>
-    <w:basedOn w:val="DefaultParagraphFont"/>
-    <w:link w:val="Subtitle"/>
+  <w:style w:type="character" w:customStyle="1" w:styleId="SubttuloCarter">
+    <w:name w:val="Subtítulo Caráter"/>
+    <w:basedOn w:val="Tipodeletrapredefinidodopargrafo"/>
+    <w:link w:val="Subttulo"/>
     <w:uiPriority w:val="3"/>
     <w:rsid w:val="00333D0D"/>
     <w:rPr>
@@ -6336,10 +6355,10 @@
       <w:sz w:val="26"/>
     </w:rPr>
   </w:style>
-  <w:style w:type="paragraph" w:styleId="Footer">
+  <w:style w:type="paragraph" w:styleId="Rodap">
     <w:name w:val="footer"/>
     <w:basedOn w:val="Normal"/>
-    <w:link w:val="FooterChar"/>
+    <w:link w:val="RodapCarter"/>
     <w:uiPriority w:val="99"/>
     <w:unhideWhenUsed/>
     <w:rsid w:val="00C6554A"/>
@@ -6351,10 +6370,10 @@
       <w:caps/>
     </w:rPr>
   </w:style>
-  <w:style w:type="character" w:customStyle="1" w:styleId="FooterChar">
-    <w:name w:val="Footer Char"/>
-    <w:basedOn w:val="DefaultParagraphFont"/>
-    <w:link w:val="Footer"/>
+  <w:style w:type="character" w:customStyle="1" w:styleId="RodapCarter">
+    <w:name w:val="Rodapé Caráter"/>
+    <w:basedOn w:val="Tipodeletrapredefinidodopargrafo"/>
+    <w:link w:val="Rodap"/>
     <w:uiPriority w:val="99"/>
     <w:rsid w:val="00C6554A"/>
     <w:rPr>
@@ -6372,10 +6391,10 @@
       <w:jc w:val="center"/>
     </w:pPr>
   </w:style>
-  <w:style w:type="paragraph" w:styleId="Header">
+  <w:style w:type="paragraph" w:styleId="Cabealho">
     <w:name w:val="header"/>
     <w:basedOn w:val="Normal"/>
-    <w:link w:val="HeaderChar"/>
+    <w:link w:val="CabealhoCarter"/>
     <w:uiPriority w:val="99"/>
     <w:unhideWhenUsed/>
     <w:rsid w:val="00C6554A"/>
@@ -6383,10 +6402,10 @@
       <w:spacing w:before="0" w:after="0" w:line="240" w:lineRule="auto"/>
     </w:pPr>
   </w:style>
-  <w:style w:type="character" w:customStyle="1" w:styleId="HeaderChar">
-    <w:name w:val="Header Char"/>
-    <w:basedOn w:val="DefaultParagraphFont"/>
-    <w:link w:val="Header"/>
+  <w:style w:type="character" w:customStyle="1" w:styleId="CabealhoCarter">
+    <w:name w:val="Cabeçalho Caráter"/>
+    <w:basedOn w:val="Tipodeletrapredefinidodopargrafo"/>
+    <w:link w:val="Cabealho"/>
     <w:uiPriority w:val="99"/>
     <w:rsid w:val="00C6554A"/>
     <w:rPr>
@@ -6396,7 +6415,7 @@
       <w:lang w:eastAsia="ja-JP"/>
     </w:rPr>
   </w:style>
-  <w:style w:type="paragraph" w:styleId="ListNumber">
+  <w:style w:type="paragraph" w:styleId="Listanumerada">
     <w:name w:val="List Number"/>
     <w:basedOn w:val="Normal"/>
     <w:uiPriority w:val="11"/>
@@ -6410,10 +6429,10 @@
       <w:contextualSpacing/>
     </w:pPr>
   </w:style>
-  <w:style w:type="character" w:customStyle="1" w:styleId="Heading3Char">
-    <w:name w:val="Heading 3 Char"/>
-    <w:basedOn w:val="DefaultParagraphFont"/>
-    <w:link w:val="Heading3"/>
+  <w:style w:type="character" w:customStyle="1" w:styleId="Ttulo3Carter">
+    <w:name w:val="Título 3 Caráter"/>
+    <w:basedOn w:val="Tipodeletrapredefinidodopargrafo"/>
+    <w:link w:val="Ttulo3"/>
     <w:uiPriority w:val="9"/>
     <w:rsid w:val="00C6554A"/>
     <w:rPr>
@@ -6423,10 +6442,10 @@
       <w:szCs w:val="24"/>
     </w:rPr>
   </w:style>
-  <w:style w:type="character" w:customStyle="1" w:styleId="Heading8Char">
-    <w:name w:val="Heading 8 Char"/>
-    <w:basedOn w:val="DefaultParagraphFont"/>
-    <w:link w:val="Heading8"/>
+  <w:style w:type="character" w:customStyle="1" w:styleId="Ttulo8Carter">
+    <w:name w:val="Título 8 Caráter"/>
+    <w:basedOn w:val="Tipodeletrapredefinidodopargrafo"/>
+    <w:link w:val="Ttulo8"/>
     <w:uiPriority w:val="9"/>
     <w:semiHidden/>
     <w:rsid w:val="00C6554A"/>
@@ -6436,10 +6455,10 @@
       <w:szCs w:val="21"/>
     </w:rPr>
   </w:style>
-  <w:style w:type="character" w:customStyle="1" w:styleId="Heading9Char">
-    <w:name w:val="Heading 9 Char"/>
-    <w:basedOn w:val="DefaultParagraphFont"/>
-    <w:link w:val="Heading9"/>
+  <w:style w:type="character" w:customStyle="1" w:styleId="Ttulo9Carter">
+    <w:name w:val="Título 9 Caráter"/>
+    <w:basedOn w:val="Tipodeletrapredefinidodopargrafo"/>
+    <w:link w:val="Ttulo9"/>
     <w:uiPriority w:val="9"/>
     <w:semiHidden/>
     <w:rsid w:val="00C6554A"/>
@@ -6451,9 +6470,9 @@
       <w:szCs w:val="21"/>
     </w:rPr>
   </w:style>
-  <w:style w:type="character" w:styleId="IntenseEmphasis">
+  <w:style w:type="character" w:styleId="nfaseIntensa">
     <w:name w:val="Intense Emphasis"/>
-    <w:basedOn w:val="DefaultParagraphFont"/>
+    <w:basedOn w:val="Tipodeletrapredefinidodopargrafo"/>
     <w:uiPriority w:val="21"/>
     <w:semiHidden/>
     <w:unhideWhenUsed/>
@@ -6465,11 +6484,11 @@
       <w:color w:val="007789" w:themeColor="accent1" w:themeShade="BF"/>
     </w:rPr>
   </w:style>
-  <w:style w:type="paragraph" w:styleId="IntenseQuote">
+  <w:style w:type="paragraph" w:styleId="CitaoIntensa">
     <w:name w:val="Intense Quote"/>
     <w:basedOn w:val="Normal"/>
     <w:next w:val="Normal"/>
-    <w:link w:val="IntenseQuoteChar"/>
+    <w:link w:val="CitaoIntensaCarter"/>
     <w:uiPriority w:val="30"/>
     <w:semiHidden/>
     <w:unhideWhenUsed/>
@@ -6490,10 +6509,10 @@
       <w:color w:val="007789" w:themeColor="accent1" w:themeShade="BF"/>
     </w:rPr>
   </w:style>
-  <w:style w:type="character" w:customStyle="1" w:styleId="IntenseQuoteChar">
-    <w:name w:val="Intense Quote Char"/>
-    <w:basedOn w:val="DefaultParagraphFont"/>
-    <w:link w:val="IntenseQuote"/>
+  <w:style w:type="character" w:customStyle="1" w:styleId="CitaoIntensaCarter">
+    <w:name w:val="Citação Intensa Caráter"/>
+    <w:basedOn w:val="Tipodeletrapredefinidodopargrafo"/>
+    <w:link w:val="CitaoIntensa"/>
     <w:uiPriority w:val="30"/>
     <w:semiHidden/>
     <w:rsid w:val="00C6554A"/>
@@ -6503,9 +6522,9 @@
       <w:color w:val="007789" w:themeColor="accent1" w:themeShade="BF"/>
     </w:rPr>
   </w:style>
-  <w:style w:type="character" w:styleId="IntenseReference">
+  <w:style w:type="character" w:styleId="RefernciaIntensa">
     <w:name w:val="Intense Reference"/>
-    <w:basedOn w:val="DefaultParagraphFont"/>
+    <w:basedOn w:val="Tipodeletrapredefinidodopargrafo"/>
     <w:uiPriority w:val="32"/>
     <w:semiHidden/>
     <w:unhideWhenUsed/>
@@ -6520,7 +6539,7 @@
       <w:spacing w:val="5"/>
     </w:rPr>
   </w:style>
-  <w:style w:type="paragraph" w:styleId="Caption">
+  <w:style w:type="paragraph" w:styleId="Legenda">
     <w:name w:val="caption"/>
     <w:basedOn w:val="Normal"/>
     <w:next w:val="Normal"/>
@@ -6539,10 +6558,10 @@
       <w:szCs w:val="18"/>
     </w:rPr>
   </w:style>
-  <w:style w:type="paragraph" w:styleId="BalloonText">
+  <w:style w:type="paragraph" w:styleId="Textodebalo">
     <w:name w:val="Balloon Text"/>
     <w:basedOn w:val="Normal"/>
-    <w:link w:val="BalloonTextChar"/>
+    <w:link w:val="TextodebaloCarter"/>
     <w:uiPriority w:val="99"/>
     <w:semiHidden/>
     <w:unhideWhenUsed/>
@@ -6555,10 +6574,10 @@
       <w:szCs w:val="18"/>
     </w:rPr>
   </w:style>
-  <w:style w:type="character" w:customStyle="1" w:styleId="BalloonTextChar">
-    <w:name w:val="Balloon Text Char"/>
-    <w:basedOn w:val="DefaultParagraphFont"/>
-    <w:link w:val="BalloonText"/>
+  <w:style w:type="character" w:customStyle="1" w:styleId="TextodebaloCarter">
+    <w:name w:val="Texto de balão Caráter"/>
+    <w:basedOn w:val="Tipodeletrapredefinidodopargrafo"/>
+    <w:link w:val="Textodebalo"/>
     <w:uiPriority w:val="99"/>
     <w:semiHidden/>
     <w:rsid w:val="00C6554A"/>
@@ -6567,7 +6586,7 @@
       <w:szCs w:val="18"/>
     </w:rPr>
   </w:style>
-  <w:style w:type="paragraph" w:styleId="BlockText">
+  <w:style w:type="paragraph" w:styleId="Textodebloco">
     <w:name w:val="Block Text"/>
     <w:basedOn w:val="Normal"/>
     <w:uiPriority w:val="99"/>
@@ -6590,10 +6609,10 @@
       <w:color w:val="007789" w:themeColor="accent1" w:themeShade="BF"/>
     </w:rPr>
   </w:style>
-  <w:style w:type="paragraph" w:styleId="BodyText3">
+  <w:style w:type="paragraph" w:styleId="Corpodetexto3">
     <w:name w:val="Body Text 3"/>
     <w:basedOn w:val="Normal"/>
-    <w:link w:val="BodyText3Char"/>
+    <w:link w:val="Corpodetexto3Carter"/>
     <w:uiPriority w:val="99"/>
     <w:semiHidden/>
     <w:unhideWhenUsed/>
@@ -6605,10 +6624,10 @@
       <w:szCs w:val="16"/>
     </w:rPr>
   </w:style>
-  <w:style w:type="character" w:customStyle="1" w:styleId="BodyText3Char">
-    <w:name w:val="Body Text 3 Char"/>
-    <w:basedOn w:val="DefaultParagraphFont"/>
-    <w:link w:val="BodyText3"/>
+  <w:style w:type="character" w:customStyle="1" w:styleId="Corpodetexto3Carter">
+    <w:name w:val="Corpo de texto 3 Caráter"/>
+    <w:basedOn w:val="Tipodeletrapredefinidodopargrafo"/>
+    <w:link w:val="Corpodetexto3"/>
     <w:uiPriority w:val="99"/>
     <w:semiHidden/>
     <w:rsid w:val="00C6554A"/>
@@ -6616,10 +6635,10 @@
       <w:szCs w:val="16"/>
     </w:rPr>
   </w:style>
-  <w:style w:type="paragraph" w:styleId="BodyTextIndent3">
+  <w:style w:type="paragraph" w:styleId="Avanodecorpodetexto3">
     <w:name w:val="Body Text Indent 3"/>
     <w:basedOn w:val="Normal"/>
-    <w:link w:val="BodyTextIndent3Char"/>
+    <w:link w:val="Avanodecorpodetexto3Carter"/>
     <w:uiPriority w:val="99"/>
     <w:semiHidden/>
     <w:unhideWhenUsed/>
@@ -6632,10 +6651,10 @@
       <w:szCs w:val="16"/>
     </w:rPr>
   </w:style>
-  <w:style w:type="character" w:customStyle="1" w:styleId="BodyTextIndent3Char">
-    <w:name w:val="Body Text Indent 3 Char"/>
-    <w:basedOn w:val="DefaultParagraphFont"/>
-    <w:link w:val="BodyTextIndent3"/>
+  <w:style w:type="character" w:customStyle="1" w:styleId="Avanodecorpodetexto3Carter">
+    <w:name w:val="Avanço de corpo de texto 3 Caráter"/>
+    <w:basedOn w:val="Tipodeletrapredefinidodopargrafo"/>
+    <w:link w:val="Avanodecorpodetexto3"/>
     <w:uiPriority w:val="99"/>
     <w:semiHidden/>
     <w:rsid w:val="00C6554A"/>
@@ -6643,9 +6662,9 @@
       <w:szCs w:val="16"/>
     </w:rPr>
   </w:style>
-  <w:style w:type="character" w:styleId="CommentReference">
+  <w:style w:type="character" w:styleId="Refdecomentrio">
     <w:name w:val="annotation reference"/>
-    <w:basedOn w:val="DefaultParagraphFont"/>
+    <w:basedOn w:val="Tipodeletrapredefinidodopargrafo"/>
     <w:uiPriority w:val="99"/>
     <w:semiHidden/>
     <w:unhideWhenUsed/>
@@ -6655,10 +6674,10 @@
       <w:szCs w:val="16"/>
     </w:rPr>
   </w:style>
-  <w:style w:type="paragraph" w:styleId="CommentText">
+  <w:style w:type="paragraph" w:styleId="Textodecomentrio">
     <w:name w:val="annotation text"/>
     <w:basedOn w:val="Normal"/>
-    <w:link w:val="CommentTextChar"/>
+    <w:link w:val="TextodecomentrioCarter"/>
     <w:uiPriority w:val="99"/>
     <w:semiHidden/>
     <w:unhideWhenUsed/>
@@ -6670,10 +6689,10 @@
       <w:szCs w:val="20"/>
     </w:rPr>
   </w:style>
-  <w:style w:type="character" w:customStyle="1" w:styleId="CommentTextChar">
-    <w:name w:val="Comment Text Char"/>
-    <w:basedOn w:val="DefaultParagraphFont"/>
-    <w:link w:val="CommentText"/>
+  <w:style w:type="character" w:customStyle="1" w:styleId="TextodecomentrioCarter">
+    <w:name w:val="Texto de comentário Caráter"/>
+    <w:basedOn w:val="Tipodeletrapredefinidodopargrafo"/>
+    <w:link w:val="Textodecomentrio"/>
     <w:uiPriority w:val="99"/>
     <w:semiHidden/>
     <w:rsid w:val="00C6554A"/>
@@ -6681,11 +6700,11 @@
       <w:szCs w:val="20"/>
     </w:rPr>
   </w:style>
-  <w:style w:type="paragraph" w:styleId="CommentSubject">
+  <w:style w:type="paragraph" w:styleId="Assuntodecomentrio">
     <w:name w:val="annotation subject"/>
-    <w:basedOn w:val="CommentText"/>
-    <w:next w:val="CommentText"/>
-    <w:link w:val="CommentSubjectChar"/>
+    <w:basedOn w:val="Textodecomentrio"/>
+    <w:next w:val="Textodecomentrio"/>
+    <w:link w:val="AssuntodecomentrioCarter"/>
     <w:uiPriority w:val="99"/>
     <w:semiHidden/>
     <w:unhideWhenUsed/>
@@ -6695,10 +6714,10 @@
       <w:bCs/>
     </w:rPr>
   </w:style>
-  <w:style w:type="character" w:customStyle="1" w:styleId="CommentSubjectChar">
-    <w:name w:val="Comment Subject Char"/>
-    <w:basedOn w:val="CommentTextChar"/>
-    <w:link w:val="CommentSubject"/>
+  <w:style w:type="character" w:customStyle="1" w:styleId="AssuntodecomentrioCarter">
+    <w:name w:val="Assunto de comentário Caráter"/>
+    <w:basedOn w:val="TextodecomentrioCarter"/>
+    <w:link w:val="Assuntodecomentrio"/>
     <w:uiPriority w:val="99"/>
     <w:semiHidden/>
     <w:rsid w:val="00C6554A"/>
@@ -6708,10 +6727,10 @@
       <w:szCs w:val="20"/>
     </w:rPr>
   </w:style>
-  <w:style w:type="paragraph" w:styleId="DocumentMap">
+  <w:style w:type="paragraph" w:styleId="Mapadodocumento">
     <w:name w:val="Document Map"/>
     <w:basedOn w:val="Normal"/>
-    <w:link w:val="DocumentMapChar"/>
+    <w:link w:val="MapadodocumentoCarter"/>
     <w:uiPriority w:val="99"/>
     <w:semiHidden/>
     <w:unhideWhenUsed/>
@@ -6724,10 +6743,10 @@
       <w:szCs w:val="16"/>
     </w:rPr>
   </w:style>
-  <w:style w:type="character" w:customStyle="1" w:styleId="DocumentMapChar">
-    <w:name w:val="Document Map Char"/>
-    <w:basedOn w:val="DefaultParagraphFont"/>
-    <w:link w:val="DocumentMap"/>
+  <w:style w:type="character" w:customStyle="1" w:styleId="MapadodocumentoCarter">
+    <w:name w:val="Mapa do documento Caráter"/>
+    <w:basedOn w:val="Tipodeletrapredefinidodopargrafo"/>
+    <w:link w:val="Mapadodocumento"/>
     <w:uiPriority w:val="99"/>
     <w:semiHidden/>
     <w:rsid w:val="00C6554A"/>
@@ -6736,10 +6755,10 @@
       <w:szCs w:val="16"/>
     </w:rPr>
   </w:style>
-  <w:style w:type="paragraph" w:styleId="EndnoteText">
+  <w:style w:type="paragraph" w:styleId="Textodenotadefim">
     <w:name w:val="endnote text"/>
     <w:basedOn w:val="Normal"/>
-    <w:link w:val="EndnoteTextChar"/>
+    <w:link w:val="TextodenotadefimCarter"/>
     <w:uiPriority w:val="99"/>
     <w:semiHidden/>
     <w:unhideWhenUsed/>
@@ -6751,10 +6770,10 @@
       <w:szCs w:val="20"/>
     </w:rPr>
   </w:style>
-  <w:style w:type="character" w:customStyle="1" w:styleId="EndnoteTextChar">
-    <w:name w:val="Endnote Text Char"/>
-    <w:basedOn w:val="DefaultParagraphFont"/>
-    <w:link w:val="EndnoteText"/>
+  <w:style w:type="character" w:customStyle="1" w:styleId="TextodenotadefimCarter">
+    <w:name w:val="Texto de nota de fim Caráter"/>
+    <w:basedOn w:val="Tipodeletrapredefinidodopargrafo"/>
+    <w:link w:val="Textodenotadefim"/>
     <w:uiPriority w:val="99"/>
     <w:semiHidden/>
     <w:rsid w:val="00C6554A"/>
@@ -6762,7 +6781,7 @@
       <w:szCs w:val="20"/>
     </w:rPr>
   </w:style>
-  <w:style w:type="paragraph" w:styleId="EnvelopeReturn">
+  <w:style w:type="paragraph" w:styleId="Remetente">
     <w:name w:val="envelope return"/>
     <w:basedOn w:val="Normal"/>
     <w:uiPriority w:val="99"/>
@@ -6777,9 +6796,9 @@
       <w:szCs w:val="20"/>
     </w:rPr>
   </w:style>
-  <w:style w:type="character" w:styleId="FollowedHyperlink">
+  <w:style w:type="character" w:styleId="Hiperligaovisitada">
     <w:name w:val="FollowedHyperlink"/>
-    <w:basedOn w:val="DefaultParagraphFont"/>
+    <w:basedOn w:val="Tipodeletrapredefinidodopargrafo"/>
     <w:uiPriority w:val="99"/>
     <w:semiHidden/>
     <w:unhideWhenUsed/>
@@ -6789,10 +6808,10 @@
       <w:u w:val="single"/>
     </w:rPr>
   </w:style>
-  <w:style w:type="paragraph" w:styleId="FootnoteText">
+  <w:style w:type="paragraph" w:styleId="Textodenotaderodap">
     <w:name w:val="footnote text"/>
     <w:basedOn w:val="Normal"/>
-    <w:link w:val="FootnoteTextChar"/>
+    <w:link w:val="TextodenotaderodapCarter"/>
     <w:uiPriority w:val="99"/>
     <w:semiHidden/>
     <w:unhideWhenUsed/>
@@ -6804,10 +6823,10 @@
       <w:szCs w:val="20"/>
     </w:rPr>
   </w:style>
-  <w:style w:type="character" w:customStyle="1" w:styleId="FootnoteTextChar">
-    <w:name w:val="Footnote Text Char"/>
-    <w:basedOn w:val="DefaultParagraphFont"/>
-    <w:link w:val="FootnoteText"/>
+  <w:style w:type="character" w:customStyle="1" w:styleId="TextodenotaderodapCarter">
+    <w:name w:val="Texto de nota de rodapé Caráter"/>
+    <w:basedOn w:val="Tipodeletrapredefinidodopargrafo"/>
+    <w:link w:val="Textodenotaderodap"/>
     <w:uiPriority w:val="99"/>
     <w:semiHidden/>
     <w:rsid w:val="00C6554A"/>
@@ -6815,9 +6834,9 @@
       <w:szCs w:val="20"/>
     </w:rPr>
   </w:style>
-  <w:style w:type="character" w:styleId="HTMLCode">
+  <w:style w:type="character" w:styleId="CdigoHTML">
     <w:name w:val="HTML Code"/>
-    <w:basedOn w:val="DefaultParagraphFont"/>
+    <w:basedOn w:val="Tipodeletrapredefinidodopargrafo"/>
     <w:uiPriority w:val="99"/>
     <w:semiHidden/>
     <w:unhideWhenUsed/>
@@ -6828,9 +6847,9 @@
       <w:szCs w:val="20"/>
     </w:rPr>
   </w:style>
-  <w:style w:type="character" w:styleId="HTMLKeyboard">
+  <w:style w:type="character" w:styleId="TecladoHTML">
     <w:name w:val="HTML Keyboard"/>
-    <w:basedOn w:val="DefaultParagraphFont"/>
+    <w:basedOn w:val="Tipodeletrapredefinidodopargrafo"/>
     <w:uiPriority w:val="99"/>
     <w:semiHidden/>
     <w:unhideWhenUsed/>
@@ -6841,10 +6860,10 @@
       <w:szCs w:val="20"/>
     </w:rPr>
   </w:style>
-  <w:style w:type="paragraph" w:styleId="HTMLPreformatted">
+  <w:style w:type="paragraph" w:styleId="HTMLpr-formatado">
     <w:name w:val="HTML Preformatted"/>
     <w:basedOn w:val="Normal"/>
-    <w:link w:val="HTMLPreformattedChar"/>
+    <w:link w:val="HTMLpr-formatadoCarter"/>
     <w:uiPriority w:val="99"/>
     <w:semiHidden/>
     <w:unhideWhenUsed/>
@@ -6857,10 +6876,10 @@
       <w:szCs w:val="20"/>
     </w:rPr>
   </w:style>
-  <w:style w:type="character" w:customStyle="1" w:styleId="HTMLPreformattedChar">
-    <w:name w:val="HTML Preformatted Char"/>
-    <w:basedOn w:val="DefaultParagraphFont"/>
-    <w:link w:val="HTMLPreformatted"/>
+  <w:style w:type="character" w:customStyle="1" w:styleId="HTMLpr-formatadoCarter">
+    <w:name w:val="HTML pré-formatado Caráter"/>
+    <w:basedOn w:val="Tipodeletrapredefinidodopargrafo"/>
+    <w:link w:val="HTMLpr-formatado"/>
     <w:uiPriority w:val="99"/>
     <w:semiHidden/>
     <w:rsid w:val="00C6554A"/>
@@ -6869,9 +6888,9 @@
       <w:szCs w:val="20"/>
     </w:rPr>
   </w:style>
-  <w:style w:type="character" w:styleId="HTMLTypewriter">
+  <w:style w:type="character" w:styleId="MquinadeescreverHTML">
     <w:name w:val="HTML Typewriter"/>
-    <w:basedOn w:val="DefaultParagraphFont"/>
+    <w:basedOn w:val="Tipodeletrapredefinidodopargrafo"/>
     <w:uiPriority w:val="99"/>
     <w:semiHidden/>
     <w:unhideWhenUsed/>
@@ -6882,9 +6901,9 @@
       <w:szCs w:val="20"/>
     </w:rPr>
   </w:style>
-  <w:style w:type="character" w:styleId="Hyperlink">
+  <w:style w:type="character" w:styleId="Hiperligao">
     <w:name w:val="Hyperlink"/>
-    <w:basedOn w:val="DefaultParagraphFont"/>
+    <w:basedOn w:val="Tipodeletrapredefinidodopargrafo"/>
     <w:uiPriority w:val="99"/>
     <w:unhideWhenUsed/>
     <w:rsid w:val="00C6554A"/>
@@ -6893,9 +6912,9 @@
       <w:u w:val="single"/>
     </w:rPr>
   </w:style>
-  <w:style w:type="paragraph" w:styleId="MacroText">
+  <w:style w:type="paragraph" w:styleId="Textodemacro">
     <w:name w:val="macro"/>
-    <w:link w:val="MacroTextChar"/>
+    <w:link w:val="TextodemacroCarter"/>
     <w:uiPriority w:val="99"/>
     <w:semiHidden/>
     <w:unhideWhenUsed/>
@@ -6919,10 +6938,10 @@
       <w:szCs w:val="20"/>
     </w:rPr>
   </w:style>
-  <w:style w:type="character" w:customStyle="1" w:styleId="MacroTextChar">
-    <w:name w:val="Macro Text Char"/>
-    <w:basedOn w:val="DefaultParagraphFont"/>
-    <w:link w:val="MacroText"/>
+  <w:style w:type="character" w:customStyle="1" w:styleId="TextodemacroCarter">
+    <w:name w:val="Texto de macro Caráter"/>
+    <w:basedOn w:val="Tipodeletrapredefinidodopargrafo"/>
+    <w:link w:val="Textodemacro"/>
     <w:uiPriority w:val="99"/>
     <w:semiHidden/>
     <w:rsid w:val="00C6554A"/>
@@ -6931,9 +6950,9 @@
       <w:szCs w:val="20"/>
     </w:rPr>
   </w:style>
-  <w:style w:type="character" w:styleId="PlaceholderText">
+  <w:style w:type="character" w:styleId="TextodoMarcadordePosio">
     <w:name w:val="Placeholder Text"/>
-    <w:basedOn w:val="DefaultParagraphFont"/>
+    <w:basedOn w:val="Tipodeletrapredefinidodopargrafo"/>
     <w:uiPriority w:val="99"/>
     <w:semiHidden/>
     <w:rsid w:val="00C6554A"/>
@@ -6941,10 +6960,10 @@
       <w:color w:val="595959" w:themeColor="text1" w:themeTint="A6"/>
     </w:rPr>
   </w:style>
-  <w:style w:type="paragraph" w:styleId="PlainText">
+  <w:style w:type="paragraph" w:styleId="Textosimples">
     <w:name w:val="Plain Text"/>
     <w:basedOn w:val="Normal"/>
-    <w:link w:val="PlainTextChar"/>
+    <w:link w:val="TextosimplesCarter"/>
     <w:uiPriority w:val="99"/>
     <w:semiHidden/>
     <w:unhideWhenUsed/>
@@ -6957,10 +6976,10 @@
       <w:szCs w:val="21"/>
     </w:rPr>
   </w:style>
-  <w:style w:type="character" w:customStyle="1" w:styleId="PlainTextChar">
-    <w:name w:val="Plain Text Char"/>
-    <w:basedOn w:val="DefaultParagraphFont"/>
-    <w:link w:val="PlainText"/>
+  <w:style w:type="character" w:customStyle="1" w:styleId="TextosimplesCarter">
+    <w:name w:val="Texto simples Caráter"/>
+    <w:basedOn w:val="Tipodeletrapredefinidodopargrafo"/>
+    <w:link w:val="Textosimples"/>
     <w:uiPriority w:val="99"/>
     <w:semiHidden/>
     <w:rsid w:val="00C6554A"/>
@@ -6969,10 +6988,10 @@
       <w:szCs w:val="21"/>
     </w:rPr>
   </w:style>
-  <w:style w:type="character" w:customStyle="1" w:styleId="Heading7Char">
-    <w:name w:val="Heading 7 Char"/>
-    <w:basedOn w:val="DefaultParagraphFont"/>
-    <w:link w:val="Heading7"/>
+  <w:style w:type="character" w:customStyle="1" w:styleId="Ttulo7Carter">
+    <w:name w:val="Título 7 Caráter"/>
+    <w:basedOn w:val="Tipodeletrapredefinidodopargrafo"/>
+    <w:link w:val="Ttulo7"/>
     <w:uiPriority w:val="9"/>
     <w:semiHidden/>
     <w:rsid w:val="002554CD"/>
@@ -6983,10 +7002,10 @@
       <w:color w:val="004F5B" w:themeColor="accent1" w:themeShade="7F"/>
     </w:rPr>
   </w:style>
-  <w:style w:type="character" w:customStyle="1" w:styleId="Heading6Char">
-    <w:name w:val="Heading 6 Char"/>
-    <w:basedOn w:val="DefaultParagraphFont"/>
-    <w:link w:val="Heading6"/>
+  <w:style w:type="character" w:customStyle="1" w:styleId="Ttulo6Carter">
+    <w:name w:val="Título 6 Caráter"/>
+    <w:basedOn w:val="Tipodeletrapredefinidodopargrafo"/>
+    <w:link w:val="Ttulo6"/>
     <w:uiPriority w:val="9"/>
     <w:semiHidden/>
     <w:rsid w:val="002554CD"/>
@@ -6995,9 +7014,9 @@
       <w:color w:val="004F5B" w:themeColor="accent1" w:themeShade="7F"/>
     </w:rPr>
   </w:style>
-  <w:style w:type="paragraph" w:styleId="TOCHeading">
+  <w:style w:type="paragraph" w:styleId="Cabealhodondice">
     <w:name w:val="TOC Heading"/>
-    <w:basedOn w:val="Heading1"/>
+    <w:basedOn w:val="Ttulo1"/>
     <w:next w:val="Normal"/>
     <w:uiPriority w:val="39"/>
     <w:unhideWhenUsed/>
@@ -7013,7 +7032,7 @@
       <w:lang w:val="en-US"/>
     </w:rPr>
   </w:style>
-  <w:style w:type="paragraph" w:styleId="TOC1">
+  <w:style w:type="paragraph" w:styleId="ndice1">
     <w:name w:val="toc 1"/>
     <w:basedOn w:val="Normal"/>
     <w:next w:val="Normal"/>
@@ -7025,7 +7044,7 @@
       <w:spacing w:after="100"/>
     </w:pPr>
   </w:style>
-  <w:style w:type="paragraph" w:styleId="TOC2">
+  <w:style w:type="paragraph" w:styleId="ndice2">
     <w:name w:val="toc 2"/>
     <w:basedOn w:val="Normal"/>
     <w:next w:val="Normal"/>
@@ -7038,7 +7057,7 @@
       <w:ind w:left="220"/>
     </w:pPr>
   </w:style>
-  <w:style w:type="paragraph" w:styleId="TOC3">
+  <w:style w:type="paragraph" w:styleId="ndice3">
     <w:name w:val="toc 3"/>
     <w:basedOn w:val="Normal"/>
     <w:next w:val="Normal"/>

</xml_diff>